<commit_message>
updated report and reuirements for web
</commit_message>
<xml_diff>
--- a/ref/report.docx
+++ b/ref/report.docx
@@ -713,17 +713,38 @@
           <w:ilvl w:val="0"/>
           <w:numId w:val="8"/>
         </w:numPr>
-      </w:pPr>
-      <w:r>
+        <w:outlineLvl w:val="1"/>
+        <w:rPr>
+          <w:b/>
+          <w:bCs/>
+        </w:rPr>
+      </w:pPr>
+      <w:r>
+        <w:rPr>
+          <w:b/>
+          <w:bCs/>
+        </w:rPr>
         <w:t xml:space="preserve">GIỚI THIỆU VỀ </w:t>
       </w:r>
       <w:r>
+        <w:rPr>
+          <w:b/>
+          <w:bCs/>
+        </w:rPr>
         <w:t>STM32F103C8T6 VÀ F</w:t>
       </w:r>
       <w:r>
+        <w:rPr>
+          <w:b/>
+          <w:bCs/>
+        </w:rPr>
         <w:t>OT</w:t>
       </w:r>
       <w:r>
+        <w:rPr>
+          <w:b/>
+          <w:bCs/>
+        </w:rPr>
         <w:t>A</w:t>
       </w:r>
     </w:p>
@@ -734,8 +755,17 @@
           <w:ilvl w:val="0"/>
           <w:numId w:val="8"/>
         </w:numPr>
-      </w:pPr>
-      <w:r>
+        <w:outlineLvl w:val="1"/>
+        <w:rPr>
+          <w:b/>
+          <w:bCs/>
+        </w:rPr>
+      </w:pPr>
+      <w:r>
+        <w:rPr>
+          <w:b/>
+          <w:bCs/>
+        </w:rPr>
         <w:t>GIỚI THIỆU VỀ GIAO THỨC HTTP</w:t>
       </w:r>
     </w:p>
@@ -746,7 +776,19 @@
           <w:ilvl w:val="0"/>
           <w:numId w:val="8"/>
         </w:numPr>
-      </w:pPr>
+        <w:outlineLvl w:val="1"/>
+        <w:rPr>
+          <w:b/>
+          <w:bCs/>
+        </w:rPr>
+      </w:pPr>
+      <w:r>
+        <w:rPr>
+          <w:b/>
+          <w:bCs/>
+        </w:rPr>
+        <w:t>PHÂN CHIA BỘ NHỚ CHƯƠNG TRÌNH VÀ CHƯƠNG TRÌNH BOOTLOADER</w:t>
+      </w:r>
     </w:p>
     <w:p>
       <w:pPr>

</xml_diff>

<commit_message>
update doc: general for FOTA
</commit_message>
<xml_diff>
--- a/ref/report.docx
+++ b/ref/report.docx
@@ -85,7 +85,7 @@
           <w:szCs w:val="28"/>
         </w:rPr>
         <w:drawing>
-          <wp:inline distT="0" distB="0" distL="0" distR="0">
+          <wp:inline distT="0" distB="0" distL="0" distR="0" wp14:anchorId="6D5E6073" wp14:editId="58A707BF">
             <wp:extent cx="2466975" cy="2466975"/>
             <wp:effectExtent l="0" t="0" r="0" b="0"/>
             <wp:docPr id="499533768" name="Hình ảnh 1"/>
@@ -4276,18 +4276,8 @@
           <w:sz w:val="26"/>
           <w:szCs w:val="26"/>
         </w:rPr>
-        <w:t xml:space="preserve"> hệ thống này còn phù hợp cho các tình huống khó khăn khi cần phải lập trình trực tiếp khi có dụng cụ chẳng hạn như là dịch bệnh, thiên </w:t>
-      </w:r>
-      <w:proofErr w:type="gramStart"/>
-      <w:r>
-        <w:rPr>
-          <w:rFonts w:cs="Times New Roman"/>
-          <w:sz w:val="26"/>
-          <w:szCs w:val="26"/>
-        </w:rPr>
-        <w:t>tai,…</w:t>
-      </w:r>
-      <w:proofErr w:type="gramEnd"/>
+        <w:t xml:space="preserve"> hệ thống này còn phù hợp cho các tình huống khó khăn khi cần phải lập trình trực tiếp khi có dụng cụ chẳng hạn như là dịch bệnh, thiên tai,…</w:t>
+      </w:r>
     </w:p>
     <w:p>
       <w:pPr>
@@ -5446,6 +5436,471 @@
         <w:t>A</w:t>
       </w:r>
       <w:bookmarkEnd w:id="8"/>
+    </w:p>
+    <w:p>
+      <w:pPr>
+        <w:pStyle w:val="ListParagraph"/>
+        <w:ind w:left="1080"/>
+        <w:jc w:val="center"/>
+        <w:outlineLvl w:val="1"/>
+        <w:rPr>
+          <w:b/>
+          <w:bCs/>
+        </w:rPr>
+      </w:pPr>
+      <w:r>
+        <w:rPr>
+          <w:noProof/>
+        </w:rPr>
+        <w:drawing>
+          <wp:inline distT="0" distB="0" distL="0" distR="0" wp14:anchorId="6A32FAAF" wp14:editId="3C51CB1A">
+            <wp:extent cx="4226219" cy="2958353"/>
+            <wp:effectExtent l="0" t="0" r="3175" b="0"/>
+            <wp:docPr id="1046064242" name="Picture 1" descr="Fota là gì và quan trọng thế nào với ngành di động?"/>
+            <wp:cNvGraphicFramePr>
+              <a:graphicFrameLocks xmlns:a="http://schemas.openxmlformats.org/drawingml/2006/main" noChangeAspect="1"/>
+            </wp:cNvGraphicFramePr>
+            <a:graphic xmlns:a="http://schemas.openxmlformats.org/drawingml/2006/main">
+              <a:graphicData uri="http://schemas.openxmlformats.org/drawingml/2006/picture">
+                <pic:pic xmlns:pic="http://schemas.openxmlformats.org/drawingml/2006/picture">
+                  <pic:nvPicPr>
+                    <pic:cNvPr id="0" name="Picture 1" descr="Fota là gì và quan trọng thế nào với ngành di động?"/>
+                    <pic:cNvPicPr>
+                      <a:picLocks noChangeAspect="1" noChangeArrowheads="1"/>
+                    </pic:cNvPicPr>
+                  </pic:nvPicPr>
+                  <pic:blipFill>
+                    <a:blip r:embed="rId10">
+                      <a:extLst>
+                        <a:ext uri="{28A0092B-C50C-407E-A947-70E740481C1C}">
+                          <a14:useLocalDpi xmlns:a14="http://schemas.microsoft.com/office/drawing/2010/main" val="0"/>
+                        </a:ext>
+                      </a:extLst>
+                    </a:blip>
+                    <a:srcRect/>
+                    <a:stretch>
+                      <a:fillRect/>
+                    </a:stretch>
+                  </pic:blipFill>
+                  <pic:spPr bwMode="auto">
+                    <a:xfrm>
+                      <a:off x="0" y="0"/>
+                      <a:ext cx="4236545" cy="2965581"/>
+                    </a:xfrm>
+                    <a:prstGeom prst="rect">
+                      <a:avLst/>
+                    </a:prstGeom>
+                    <a:noFill/>
+                    <a:ln>
+                      <a:noFill/>
+                    </a:ln>
+                  </pic:spPr>
+                </pic:pic>
+              </a:graphicData>
+            </a:graphic>
+          </wp:inline>
+        </w:drawing>
+      </w:r>
+    </w:p>
+    <w:p>
+      <w:pPr>
+        <w:pStyle w:val="ListParagraph"/>
+        <w:ind w:left="1080"/>
+        <w:outlineLvl w:val="1"/>
+        <w:rPr>
+          <w:b/>
+          <w:bCs/>
+        </w:rPr>
+      </w:pPr>
+      <w:r>
+        <w:rPr>
+          <w:b/>
+          <w:bCs/>
+        </w:rPr>
+        <w:tab/>
+      </w:r>
+      <w:r>
+        <w:rPr>
+          <w:b/>
+          <w:bCs/>
+        </w:rPr>
+        <w:tab/>
+      </w:r>
+      <w:r>
+        <w:rPr>
+          <w:b/>
+          <w:bCs/>
+        </w:rPr>
+        <w:tab/>
+        <w:t>Hình 1: FOTA/OTA cho các thiết bị remote</w:t>
+      </w:r>
+    </w:p>
+    <w:p>
+      <w:pPr>
+        <w:pStyle w:val="ListParagraph"/>
+        <w:ind w:left="1080"/>
+        <w:jc w:val="both"/>
+        <w:outlineLvl w:val="1"/>
+        <w:rPr>
+          <w:sz w:val="26"/>
+          <w:szCs w:val="26"/>
+        </w:rPr>
+      </w:pPr>
+      <w:r>
+        <w:rPr>
+          <w:sz w:val="26"/>
+          <w:szCs w:val="26"/>
+        </w:rPr>
+        <w:t xml:space="preserve">   </w:t>
+      </w:r>
+      <w:r>
+        <w:rPr>
+          <w:sz w:val="26"/>
+          <w:szCs w:val="26"/>
+        </w:rPr>
+        <w:t>FOTA (Firmware Over-The-Air) là một công nghệ quan trọng trong việc cập nhật phần mềm từ xa cho các thiết bị điện tử, từ điện thoại di động đến các thiết bị IoT. Công nghệ này giúp cải thiện hiệu suất</w:t>
+      </w:r>
+      <w:r>
+        <w:rPr>
+          <w:sz w:val="26"/>
+          <w:szCs w:val="26"/>
+        </w:rPr>
+        <w:t xml:space="preserve"> </w:t>
+      </w:r>
+      <w:r>
+        <w:rPr>
+          <w:sz w:val="26"/>
+          <w:szCs w:val="26"/>
+        </w:rPr>
+        <w:t>của thiết bị mà không cần phải kết nối trực tiếp với máy tính hoặc thiết bị khác.</w:t>
+      </w:r>
+    </w:p>
+    <w:p>
+      <w:pPr>
+        <w:pStyle w:val="ListParagraph"/>
+        <w:ind w:left="1080"/>
+        <w:jc w:val="both"/>
+        <w:outlineLvl w:val="1"/>
+        <w:rPr>
+          <w:sz w:val="26"/>
+          <w:szCs w:val="26"/>
+        </w:rPr>
+      </w:pPr>
+      <w:r>
+        <w:rPr>
+          <w:sz w:val="26"/>
+          <w:szCs w:val="26"/>
+        </w:rPr>
+        <w:t xml:space="preserve">  </w:t>
+      </w:r>
+      <w:r>
+        <w:rPr>
+          <w:sz w:val="26"/>
+          <w:szCs w:val="26"/>
+        </w:rPr>
+        <w:t>Một ưu điểm quan trọng khác của công nghệ FOTA là khả năng nâng cao tính ổn định và bảo mật của các thiết bị điện tử. Việc cập nhật firmware từ xa cho phép nhanh chóng khắc phục các lỗ hổng bảo mật mới, bảo vệ dữ liệu cá nhân và thông tin của người dùng. Bên cạnh đó, các bản cập nhật này cũng có thể tăng cường hiệu suất và tích hợp thêm các tính năng mới, mang lại trải nghiệm tối ưu hơn cho người sử dụng.</w:t>
+      </w:r>
+    </w:p>
+    <w:p>
+      <w:pPr>
+        <w:pStyle w:val="ListParagraph"/>
+        <w:ind w:left="1080"/>
+        <w:jc w:val="both"/>
+        <w:outlineLvl w:val="1"/>
+        <w:rPr>
+          <w:sz w:val="26"/>
+          <w:szCs w:val="26"/>
+        </w:rPr>
+      </w:pPr>
+    </w:p>
+    <w:p>
+      <w:pPr>
+        <w:pStyle w:val="ListParagraph"/>
+        <w:ind w:left="1080" w:firstLine="360"/>
+        <w:jc w:val="both"/>
+        <w:outlineLvl w:val="1"/>
+        <w:rPr>
+          <w:b/>
+          <w:bCs/>
+          <w:sz w:val="26"/>
+          <w:szCs w:val="26"/>
+          <w:u w:val="single"/>
+          <w:lang w:val="en-GB"/>
+        </w:rPr>
+      </w:pPr>
+      <w:r>
+        <w:rPr>
+          <w:b/>
+          <w:bCs/>
+          <w:sz w:val="26"/>
+          <w:szCs w:val="26"/>
+          <w:u w:val="single"/>
+          <w:lang w:val="en-GB"/>
+        </w:rPr>
+        <w:t>Cách Thức Hoạt Động của FOTA</w:t>
+      </w:r>
+    </w:p>
+    <w:p>
+      <w:pPr>
+        <w:pStyle w:val="ListParagraph"/>
+        <w:ind w:left="1080" w:firstLine="360"/>
+        <w:jc w:val="both"/>
+        <w:outlineLvl w:val="1"/>
+        <w:rPr>
+          <w:sz w:val="26"/>
+          <w:szCs w:val="26"/>
+          <w:lang w:val="en-GB"/>
+        </w:rPr>
+      </w:pPr>
+      <w:r>
+        <w:rPr>
+          <w:b/>
+          <w:bCs/>
+          <w:sz w:val="26"/>
+          <w:szCs w:val="26"/>
+          <w:lang w:val="en-GB"/>
+        </w:rPr>
+        <w:t>Tải xuống bản cập nhật</w:t>
+      </w:r>
+      <w:r>
+        <w:rPr>
+          <w:sz w:val="26"/>
+          <w:szCs w:val="26"/>
+          <w:lang w:val="en-GB"/>
+        </w:rPr>
+        <w:t>: Thiết bị sẽ tự động kiểm tra và tải về bản cập nhật phần mềm từ máy chủ của nhà sản xuất.</w:t>
+      </w:r>
+    </w:p>
+    <w:p>
+      <w:pPr>
+        <w:pStyle w:val="ListParagraph"/>
+        <w:ind w:left="1080" w:firstLine="360"/>
+        <w:jc w:val="both"/>
+        <w:outlineLvl w:val="1"/>
+        <w:rPr>
+          <w:sz w:val="26"/>
+          <w:szCs w:val="26"/>
+          <w:lang w:val="en-GB"/>
+        </w:rPr>
+      </w:pPr>
+      <w:r>
+        <w:rPr>
+          <w:b/>
+          <w:bCs/>
+          <w:sz w:val="26"/>
+          <w:szCs w:val="26"/>
+          <w:lang w:val="en-GB"/>
+        </w:rPr>
+        <w:t>Cài đặt bản cập nhật</w:t>
+      </w:r>
+      <w:r>
+        <w:rPr>
+          <w:sz w:val="26"/>
+          <w:szCs w:val="26"/>
+          <w:lang w:val="en-GB"/>
+        </w:rPr>
+        <w:t>: Khi quá trình tải xuống hoàn tất, thiết bị sẽ tiến hành cài đặt bản cập nhật, thường yêu cầu khởi động lại thiết bị.</w:t>
+      </w:r>
+    </w:p>
+    <w:p>
+      <w:pPr>
+        <w:pStyle w:val="ListParagraph"/>
+        <w:ind w:left="1080" w:firstLine="360"/>
+        <w:jc w:val="both"/>
+        <w:outlineLvl w:val="1"/>
+        <w:rPr>
+          <w:sz w:val="26"/>
+          <w:szCs w:val="26"/>
+          <w:lang w:val="en-GB"/>
+        </w:rPr>
+      </w:pPr>
+      <w:r>
+        <w:rPr>
+          <w:b/>
+          <w:bCs/>
+          <w:sz w:val="26"/>
+          <w:szCs w:val="26"/>
+          <w:lang w:val="en-GB"/>
+        </w:rPr>
+        <w:t>Kiểm tra và khắc phục lỗi</w:t>
+      </w:r>
+      <w:r>
+        <w:rPr>
+          <w:sz w:val="26"/>
+          <w:szCs w:val="26"/>
+          <w:lang w:val="en-GB"/>
+        </w:rPr>
+        <w:t>: Thiết bị sẽ tự động kiểm tra để bảo đảm bản cập nhật đã được cài đặt đúng cách và không gặp lỗi.</w:t>
+      </w:r>
+    </w:p>
+    <w:p>
+      <w:pPr>
+        <w:pStyle w:val="ListParagraph"/>
+        <w:ind w:left="1080" w:firstLine="360"/>
+        <w:jc w:val="both"/>
+        <w:outlineLvl w:val="1"/>
+        <w:rPr>
+          <w:b/>
+          <w:bCs/>
+          <w:sz w:val="26"/>
+          <w:szCs w:val="26"/>
+          <w:u w:val="single"/>
+          <w:lang w:val="en-GB"/>
+        </w:rPr>
+      </w:pPr>
+      <w:r>
+        <w:rPr>
+          <w:b/>
+          <w:bCs/>
+          <w:sz w:val="26"/>
+          <w:szCs w:val="26"/>
+          <w:u w:val="single"/>
+          <w:lang w:val="en-GB"/>
+        </w:rPr>
+        <w:t>Thách Thức của FOTA</w:t>
+      </w:r>
+    </w:p>
+    <w:p>
+      <w:pPr>
+        <w:pStyle w:val="ListParagraph"/>
+        <w:ind w:left="1080" w:firstLine="360"/>
+        <w:jc w:val="both"/>
+        <w:outlineLvl w:val="1"/>
+        <w:rPr>
+          <w:sz w:val="26"/>
+          <w:szCs w:val="26"/>
+          <w:lang w:val="en-GB"/>
+        </w:rPr>
+      </w:pPr>
+      <w:r>
+        <w:rPr>
+          <w:b/>
+          <w:bCs/>
+          <w:sz w:val="26"/>
+          <w:szCs w:val="26"/>
+          <w:lang w:val="en-GB"/>
+        </w:rPr>
+        <w:t>Kết nối mạng ổn định</w:t>
+      </w:r>
+      <w:r>
+        <w:rPr>
+          <w:sz w:val="26"/>
+          <w:szCs w:val="26"/>
+          <w:lang w:val="en-GB"/>
+        </w:rPr>
+        <w:t>: Để tải và cài đặt bản cập nhật, thiết bị cần có kết nối mạng ổn định.</w:t>
+      </w:r>
+    </w:p>
+    <w:p>
+      <w:pPr>
+        <w:pStyle w:val="ListParagraph"/>
+        <w:ind w:left="1080" w:firstLine="360"/>
+        <w:jc w:val="both"/>
+        <w:outlineLvl w:val="1"/>
+        <w:rPr>
+          <w:sz w:val="26"/>
+          <w:szCs w:val="26"/>
+          <w:lang w:val="en-GB"/>
+        </w:rPr>
+      </w:pPr>
+      <w:r>
+        <w:rPr>
+          <w:b/>
+          <w:bCs/>
+          <w:sz w:val="26"/>
+          <w:szCs w:val="26"/>
+          <w:lang w:val="en-GB"/>
+        </w:rPr>
+        <w:lastRenderedPageBreak/>
+        <w:t>Dung lượng lưu trữ</w:t>
+      </w:r>
+      <w:r>
+        <w:rPr>
+          <w:sz w:val="26"/>
+          <w:szCs w:val="26"/>
+          <w:lang w:val="en-GB"/>
+        </w:rPr>
+        <w:t>: Thiết bị cần đủ dung lượng trống để lưu trữ bản cập nhật.</w:t>
+      </w:r>
+    </w:p>
+    <w:p>
+      <w:pPr>
+        <w:pStyle w:val="ListParagraph"/>
+        <w:ind w:left="1080" w:firstLine="360"/>
+        <w:jc w:val="both"/>
+        <w:outlineLvl w:val="1"/>
+        <w:rPr>
+          <w:sz w:val="26"/>
+          <w:szCs w:val="26"/>
+          <w:lang w:val="en-GB"/>
+        </w:rPr>
+      </w:pPr>
+      <w:r>
+        <w:rPr>
+          <w:b/>
+          <w:bCs/>
+          <w:sz w:val="26"/>
+          <w:szCs w:val="26"/>
+          <w:lang w:val="en-GB"/>
+        </w:rPr>
+        <w:t>Rủi ro lỗi trong quá trình cập nhật</w:t>
+      </w:r>
+      <w:r>
+        <w:rPr>
+          <w:sz w:val="26"/>
+          <w:szCs w:val="26"/>
+          <w:lang w:val="en-GB"/>
+        </w:rPr>
+        <w:t>: Quá trình cập nhật có thể gặp lỗi, gây ra các vấn đề cho thiết bị.</w:t>
+      </w:r>
+    </w:p>
+    <w:p>
+      <w:pPr>
+        <w:pStyle w:val="ListParagraph"/>
+        <w:ind w:left="1080" w:firstLine="360"/>
+        <w:jc w:val="both"/>
+        <w:outlineLvl w:val="1"/>
+        <w:rPr>
+          <w:b/>
+          <w:bCs/>
+          <w:sz w:val="26"/>
+          <w:szCs w:val="26"/>
+          <w:u w:val="single"/>
+          <w:lang w:val="en-GB"/>
+        </w:rPr>
+      </w:pPr>
+      <w:r>
+        <w:rPr>
+          <w:b/>
+          <w:bCs/>
+          <w:sz w:val="26"/>
+          <w:szCs w:val="26"/>
+          <w:u w:val="single"/>
+          <w:lang w:val="en-GB"/>
+        </w:rPr>
+        <w:t>Ứng Dụng của FOTA</w:t>
+      </w:r>
+    </w:p>
+    <w:p>
+      <w:pPr>
+        <w:pStyle w:val="ListParagraph"/>
+        <w:ind w:left="1080" w:firstLine="360"/>
+        <w:jc w:val="both"/>
+        <w:outlineLvl w:val="1"/>
+        <w:rPr>
+          <w:sz w:val="26"/>
+          <w:szCs w:val="26"/>
+          <w:lang w:val="en-GB"/>
+        </w:rPr>
+      </w:pPr>
+      <w:r>
+        <w:rPr>
+          <w:sz w:val="26"/>
+          <w:szCs w:val="26"/>
+          <w:lang w:val="en-GB"/>
+        </w:rPr>
+        <w:t>FOTA được sử dụng rộng rãi trong nhiều loại thiết bị điện tử, từ điện thoại di động, máy tính bảng đến các thiết bị IoT như camera an ninh và thiết bị gia dụng thông minh. Công nghệ này không chỉ giúp cải thiện hiệu suất và bảo mật, mà còn nâng cao trải nghiệm người dùng bằng cách cung cấp các tính năng mới và cập nhật bảo mật kịp thời. FOTA không chỉ là một phương thức cập nhật tiện lợi mà còn đóng vai trò quan trọng trong việc duy trì và cải thiện hiệu suất của các thiết bị điện tử hiện đại.</w:t>
+      </w:r>
     </w:p>
     <w:p>
       <w:pPr>
@@ -6260,6 +6715,7 @@
           <w:b/>
           <w:bCs/>
         </w:rPr>
+        <w:lastRenderedPageBreak/>
         <w:t>Giao diện và chức năng trên Website</w:t>
       </w:r>
       <w:bookmarkEnd w:id="37"/>
@@ -6545,7 +7001,7 @@
           <w:bCs/>
         </w:rPr>
         <w:sectPr>
-          <w:headerReference w:type="default" r:id="rId10"/>
+          <w:headerReference w:type="default" r:id="rId11"/>
           <w:pgSz w:w="12240" w:h="15840"/>
           <w:pgMar w:top="1440" w:right="1440" w:bottom="1440" w:left="1440" w:header="720" w:footer="720" w:gutter="0"/>
           <w:pgNumType w:start="1"/>
@@ -6563,8 +7019,8 @@
       </w:pPr>
     </w:p>
     <w:sectPr>
-      <w:headerReference w:type="default" r:id="rId11"/>
-      <w:footerReference w:type="default" r:id="rId12"/>
+      <w:headerReference w:type="default" r:id="rId12"/>
+      <w:footerReference w:type="default" r:id="rId13"/>
       <w:pgSz w:w="12240" w:h="15840"/>
       <w:pgMar w:top="1440" w:right="1440" w:bottom="1440" w:left="1440" w:header="720" w:footer="720" w:gutter="0"/>
       <w:cols w:space="720"/>
@@ -8919,10 +9375,77 @@
       <w:szCs w:val="32"/>
     </w:rPr>
   </w:style>
+  <w:style w:type="paragraph" w:styleId="Heading2">
+    <w:name w:val="heading 2"/>
+    <w:basedOn w:val="Normal"/>
+    <w:next w:val="Normal"/>
+    <w:link w:val="Heading2Char"/>
+    <w:uiPriority w:val="9"/>
+    <w:semiHidden/>
+    <w:unhideWhenUsed/>
+    <w:qFormat/>
+    <w:rsid w:val="009222E2"/>
+    <w:pPr>
+      <w:keepNext/>
+      <w:keepLines/>
+      <w:spacing w:before="40" w:after="0"/>
+      <w:outlineLvl w:val="1"/>
+    </w:pPr>
+    <w:rPr>
+      <w:rFonts w:asciiTheme="majorHAnsi" w:eastAsiaTheme="majorEastAsia" w:hAnsiTheme="majorHAnsi" w:cstheme="majorBidi"/>
+      <w:color w:val="2F5496" w:themeColor="accent1" w:themeShade="BF"/>
+      <w:sz w:val="26"/>
+      <w:szCs w:val="26"/>
+    </w:rPr>
+  </w:style>
+  <w:style w:type="paragraph" w:styleId="Heading3">
+    <w:name w:val="heading 3"/>
+    <w:basedOn w:val="Normal"/>
+    <w:next w:val="Normal"/>
+    <w:link w:val="Heading3Char"/>
+    <w:uiPriority w:val="9"/>
+    <w:semiHidden/>
+    <w:unhideWhenUsed/>
+    <w:qFormat/>
+    <w:rsid w:val="006B6F6E"/>
+    <w:pPr>
+      <w:keepNext/>
+      <w:keepLines/>
+      <w:spacing w:before="40" w:after="0"/>
+      <w:outlineLvl w:val="2"/>
+    </w:pPr>
+    <w:rPr>
+      <w:rFonts w:asciiTheme="majorHAnsi" w:eastAsiaTheme="majorEastAsia" w:hAnsiTheme="majorHAnsi" w:cstheme="majorBidi"/>
+      <w:color w:val="1F3763" w:themeColor="accent1" w:themeShade="7F"/>
+      <w:szCs w:val="24"/>
+    </w:rPr>
+  </w:style>
+  <w:style w:type="paragraph" w:styleId="Heading4">
+    <w:name w:val="heading 4"/>
+    <w:basedOn w:val="Normal"/>
+    <w:next w:val="Normal"/>
+    <w:link w:val="Heading4Char"/>
+    <w:uiPriority w:val="9"/>
+    <w:semiHidden/>
+    <w:unhideWhenUsed/>
+    <w:qFormat/>
+    <w:rsid w:val="006B6F6E"/>
+    <w:pPr>
+      <w:keepNext/>
+      <w:keepLines/>
+      <w:spacing w:before="40" w:after="0"/>
+      <w:outlineLvl w:val="3"/>
+    </w:pPr>
+    <w:rPr>
+      <w:rFonts w:asciiTheme="majorHAnsi" w:eastAsiaTheme="majorEastAsia" w:hAnsiTheme="majorHAnsi" w:cstheme="majorBidi"/>
+      <w:i/>
+      <w:iCs/>
+      <w:color w:val="2F5496" w:themeColor="accent1" w:themeShade="BF"/>
+    </w:rPr>
+  </w:style>
   <w:style w:type="character" w:default="1" w:styleId="DefaultParagraphFont">
     <w:name w:val="Default Paragraph Font"/>
     <w:uiPriority w:val="1"/>
-    <w:semiHidden/>
     <w:unhideWhenUsed/>
   </w:style>
   <w:style w:type="table" w:default="1" w:styleId="TableNormal">
@@ -9106,6 +9629,49 @@
     <w:rPr>
       <w:rFonts w:ascii="Times New Roman" w:hAnsi="Times New Roman"/>
       <w:sz w:val="24"/>
+    </w:rPr>
+  </w:style>
+  <w:style w:type="character" w:customStyle="1" w:styleId="Heading2Char">
+    <w:name w:val="Heading 2 Char"/>
+    <w:basedOn w:val="DefaultParagraphFont"/>
+    <w:link w:val="Heading2"/>
+    <w:uiPriority w:val="9"/>
+    <w:semiHidden/>
+    <w:rsid w:val="009222E2"/>
+    <w:rPr>
+      <w:rFonts w:asciiTheme="majorHAnsi" w:eastAsiaTheme="majorEastAsia" w:hAnsiTheme="majorHAnsi" w:cstheme="majorBidi"/>
+      <w:color w:val="2F5496" w:themeColor="accent1" w:themeShade="BF"/>
+      <w:sz w:val="26"/>
+      <w:szCs w:val="26"/>
+    </w:rPr>
+  </w:style>
+  <w:style w:type="character" w:customStyle="1" w:styleId="Heading4Char">
+    <w:name w:val="Heading 4 Char"/>
+    <w:basedOn w:val="DefaultParagraphFont"/>
+    <w:link w:val="Heading4"/>
+    <w:uiPriority w:val="9"/>
+    <w:semiHidden/>
+    <w:rsid w:val="006B6F6E"/>
+    <w:rPr>
+      <w:rFonts w:asciiTheme="majorHAnsi" w:eastAsiaTheme="majorEastAsia" w:hAnsiTheme="majorHAnsi" w:cstheme="majorBidi"/>
+      <w:i/>
+      <w:iCs/>
+      <w:color w:val="2F5496" w:themeColor="accent1" w:themeShade="BF"/>
+      <w:sz w:val="24"/>
+    </w:rPr>
+  </w:style>
+  <w:style w:type="character" w:customStyle="1" w:styleId="Heading3Char">
+    <w:name w:val="Heading 3 Char"/>
+    <w:basedOn w:val="DefaultParagraphFont"/>
+    <w:link w:val="Heading3"/>
+    <w:uiPriority w:val="9"/>
+    <w:semiHidden/>
+    <w:rsid w:val="006B6F6E"/>
+    <w:rPr>
+      <w:rFonts w:asciiTheme="majorHAnsi" w:eastAsiaTheme="majorEastAsia" w:hAnsiTheme="majorHAnsi" w:cstheme="majorBidi"/>
+      <w:color w:val="1F3763" w:themeColor="accent1" w:themeShade="7F"/>
+      <w:sz w:val="24"/>
+      <w:szCs w:val="24"/>
     </w:rPr>
   </w:style>
 </w:styles>

</xml_diff>

<commit_message>
adding theory content in report
</commit_message>
<xml_diff>
--- a/ref/report.docx
+++ b/ref/report.docx
@@ -1,6 +1,6 @@
 
 <file path=word/document.xml><?xml version="1.0" encoding="utf-8"?>
-<w:document xmlns:wpc="http://schemas.microsoft.com/office/word/2010/wordprocessingCanvas" xmlns:cx="http://schemas.microsoft.com/office/drawing/2014/chartex" xmlns:cx1="http://schemas.microsoft.com/office/drawing/2015/9/8/chartex" xmlns:cx2="http://schemas.microsoft.com/office/drawing/2015/10/21/chartex" xmlns:cx3="http://schemas.microsoft.com/office/drawing/2016/5/9/chartex" xmlns:cx4="http://schemas.microsoft.com/office/drawing/2016/5/10/chartex" xmlns:cx5="http://schemas.microsoft.com/office/drawing/2016/5/11/chartex" xmlns:cx6="http://schemas.microsoft.com/office/drawing/2016/5/12/chartex" xmlns:cx7="http://schemas.microsoft.com/office/drawing/2016/5/13/chartex" xmlns:cx8="http://schemas.microsoft.com/office/drawing/2016/5/14/chartex" xmlns:mc="http://schemas.openxmlformats.org/markup-compatibility/2006" xmlns:aink="http://schemas.microsoft.com/office/drawing/2016/ink" xmlns:am3d="http://schemas.microsoft.com/office/drawing/2017/model3d" xmlns:o="urn:schemas-microsoft-com:office:office" xmlns:oel="http://schemas.microsoft.com/office/2019/extlst" xmlns:r="http://schemas.openxmlformats.org/officeDocument/2006/relationships" xmlns:m="http://schemas.openxmlformats.org/officeDocument/2006/math" xmlns:v="urn:schemas-microsoft-com:vml" xmlns:wp14="http://schemas.microsoft.com/office/word/2010/wordprocessingDrawing" xmlns:wp="http://schemas.openxmlformats.org/drawingml/2006/wordprocessingDrawing" xmlns:w10="urn:schemas-microsoft-com:office:word" xmlns:w="http://schemas.openxmlformats.org/wordprocessingml/2006/main" xmlns:w14="http://schemas.microsoft.com/office/word/2010/wordml" xmlns:w15="http://schemas.microsoft.com/office/word/2012/wordml" xmlns:w16cex="http://schemas.microsoft.com/office/word/2018/wordml/cex" xmlns:w16cid="http://schemas.microsoft.com/office/word/2016/wordml/cid" xmlns:w16="http://schemas.microsoft.com/office/word/2018/wordml" xmlns:w16du="http://schemas.microsoft.com/office/word/2023/wordml/word16du" xmlns:w16sdtdh="http://schemas.microsoft.com/office/word/2020/wordml/sdtdatahash" xmlns:w16se="http://schemas.microsoft.com/office/word/2015/wordml/symex" xmlns:wpg="http://schemas.microsoft.com/office/word/2010/wordprocessingGroup" xmlns:wpi="http://schemas.microsoft.com/office/word/2010/wordprocessingInk" xmlns:wne="http://schemas.microsoft.com/office/word/2006/wordml" xmlns:wps="http://schemas.microsoft.com/office/word/2010/wordprocessingShape" mc:Ignorable="w14 w15 w16se w16cid w16 w16cex w16sdtdh w16du wp14">
+<w:document xmlns:wpc="http://schemas.microsoft.com/office/word/2010/wordprocessingCanvas" xmlns:cx="http://schemas.microsoft.com/office/drawing/2014/chartex" xmlns:cx1="http://schemas.microsoft.com/office/drawing/2015/9/8/chartex" xmlns:cx2="http://schemas.microsoft.com/office/drawing/2015/10/21/chartex" xmlns:cx3="http://schemas.microsoft.com/office/drawing/2016/5/9/chartex" xmlns:cx4="http://schemas.microsoft.com/office/drawing/2016/5/10/chartex" xmlns:cx5="http://schemas.microsoft.com/office/drawing/2016/5/11/chartex" xmlns:cx6="http://schemas.microsoft.com/office/drawing/2016/5/12/chartex" xmlns:cx7="http://schemas.microsoft.com/office/drawing/2016/5/13/chartex" xmlns:cx8="http://schemas.microsoft.com/office/drawing/2016/5/14/chartex" xmlns:mc="http://schemas.openxmlformats.org/markup-compatibility/2006" xmlns:aink="http://schemas.microsoft.com/office/drawing/2016/ink" xmlns:am3d="http://schemas.microsoft.com/office/drawing/2017/model3d" xmlns:o="urn:schemas-microsoft-com:office:office" xmlns:oel="http://schemas.microsoft.com/office/2019/extlst" xmlns:r="http://schemas.openxmlformats.org/officeDocument/2006/relationships" xmlns:m="http://schemas.openxmlformats.org/officeDocument/2006/math" xmlns:v="urn:schemas-microsoft-com:vml" xmlns:wp14="http://schemas.microsoft.com/office/word/2010/wordprocessingDrawing" xmlns:wp="http://schemas.openxmlformats.org/drawingml/2006/wordprocessingDrawing" xmlns:w10="urn:schemas-microsoft-com:office:word" xmlns:w="http://schemas.openxmlformats.org/wordprocessingml/2006/main" xmlns:w14="http://schemas.microsoft.com/office/word/2010/wordml" xmlns:w15="http://schemas.microsoft.com/office/word/2012/wordml" xmlns:w16cex="http://schemas.microsoft.com/office/word/2018/wordml/cex" xmlns:w16cid="http://schemas.microsoft.com/office/word/2016/wordml/cid" xmlns:w16="http://schemas.microsoft.com/office/word/2018/wordml" xmlns:w16sdtdh="http://schemas.microsoft.com/office/word/2020/wordml/sdtdatahash" xmlns:w16se="http://schemas.microsoft.com/office/word/2015/wordml/symex" xmlns:wpg="http://schemas.microsoft.com/office/word/2010/wordprocessingGroup" xmlns:wpi="http://schemas.microsoft.com/office/word/2010/wordprocessingInk" xmlns:wne="http://schemas.microsoft.com/office/word/2006/wordml" xmlns:wps="http://schemas.microsoft.com/office/word/2010/wordprocessingShape" mc:Ignorable="w14 w15 w16se w16cid w16 w16cex w16sdtdh wp14">
   <w:body>
     <w:p>
       <w:pPr>
@@ -838,7 +838,7 @@
         </w:rPr>
         <w:fldChar w:fldCharType="separate"/>
       </w:r>
-      <w:hyperlink w:anchor="_Toc179406055" w:history="1">
+      <w:hyperlink w:anchor="_Toc179451255" w:history="1">
         <w:r>
           <w:rPr>
             <w:rStyle w:val="Hyperlink"/>
@@ -866,7 +866,7 @@
             <w:noProof/>
             <w:webHidden/>
           </w:rPr>
-          <w:instrText xml:space="preserve"> PAGEREF _Toc179406055 \h </w:instrText>
+          <w:instrText xml:space="preserve"> PAGEREF _Toc179451255 \h </w:instrText>
         </w:r>
         <w:r>
           <w:rPr>
@@ -909,7 +909,7 @@
           <w:sz w:val="22"/>
         </w:rPr>
       </w:pPr>
-      <w:hyperlink w:anchor="_Toc179406056" w:history="1">
+      <w:hyperlink w:anchor="_Toc179451256" w:history="1">
         <w:r>
           <w:rPr>
             <w:rStyle w:val="Hyperlink"/>
@@ -938,7 +938,7 @@
             <w:noProof/>
             <w:webHidden/>
           </w:rPr>
-          <w:instrText xml:space="preserve"> PAGEREF _Toc179406056 \h </w:instrText>
+          <w:instrText xml:space="preserve"> PAGEREF _Toc179451256 \h </w:instrText>
         </w:r>
         <w:r>
           <w:rPr>
@@ -981,7 +981,7 @@
           <w:sz w:val="22"/>
         </w:rPr>
       </w:pPr>
-      <w:hyperlink w:anchor="_Toc179406057" w:history="1">
+      <w:hyperlink w:anchor="_Toc179451257" w:history="1">
         <w:r>
           <w:rPr>
             <w:rStyle w:val="Hyperlink"/>
@@ -1010,7 +1010,7 @@
             <w:noProof/>
             <w:webHidden/>
           </w:rPr>
-          <w:instrText xml:space="preserve"> PAGEREF _Toc179406057 \h </w:instrText>
+          <w:instrText xml:space="preserve"> PAGEREF _Toc179451257 \h </w:instrText>
         </w:r>
         <w:r>
           <w:rPr>
@@ -1053,7 +1053,7 @@
           <w:sz w:val="22"/>
         </w:rPr>
       </w:pPr>
-      <w:hyperlink w:anchor="_Toc179406058" w:history="1">
+      <w:hyperlink w:anchor="_Toc179451258" w:history="1">
         <w:r>
           <w:rPr>
             <w:rStyle w:val="Hyperlink"/>
@@ -1082,7 +1082,7 @@
             <w:noProof/>
             <w:webHidden/>
           </w:rPr>
-          <w:instrText xml:space="preserve"> PAGEREF _Toc179406058 \h </w:instrText>
+          <w:instrText xml:space="preserve"> PAGEREF _Toc179451258 \h </w:instrText>
         </w:r>
         <w:r>
           <w:rPr>
@@ -1102,7 +1102,7 @@
             <w:noProof/>
             <w:webHidden/>
           </w:rPr>
-          <w:t>1</w:t>
+          <w:t>2</w:t>
         </w:r>
         <w:r>
           <w:rPr>
@@ -1125,7 +1125,7 @@
           <w:sz w:val="22"/>
         </w:rPr>
       </w:pPr>
-      <w:hyperlink w:anchor="_Toc179406059" w:history="1">
+      <w:hyperlink w:anchor="_Toc179451259" w:history="1">
         <w:r>
           <w:rPr>
             <w:rStyle w:val="Hyperlink"/>
@@ -1154,7 +1154,7 @@
             <w:noProof/>
             <w:webHidden/>
           </w:rPr>
-          <w:instrText xml:space="preserve"> PAGEREF _Toc179406059 \h </w:instrText>
+          <w:instrText xml:space="preserve"> PAGEREF _Toc179451259 \h </w:instrText>
         </w:r>
         <w:r>
           <w:rPr>
@@ -1197,7 +1197,7 @@
           <w:sz w:val="22"/>
         </w:rPr>
       </w:pPr>
-      <w:hyperlink w:anchor="_Toc179406060" w:history="1">
+      <w:hyperlink w:anchor="_Toc179451260" w:history="1">
         <w:r>
           <w:rPr>
             <w:rStyle w:val="Hyperlink"/>
@@ -1226,7 +1226,7 @@
             <w:noProof/>
             <w:webHidden/>
           </w:rPr>
-          <w:instrText xml:space="preserve"> PAGEREF _Toc179406060 \h </w:instrText>
+          <w:instrText xml:space="preserve"> PAGEREF _Toc179451260 \h </w:instrText>
         </w:r>
         <w:r>
           <w:rPr>
@@ -1269,7 +1269,7 @@
           <w:sz w:val="22"/>
         </w:rPr>
       </w:pPr>
-      <w:hyperlink w:anchor="_Toc179406061" w:history="1">
+      <w:hyperlink w:anchor="_Toc179451261" w:history="1">
         <w:r>
           <w:rPr>
             <w:rStyle w:val="Hyperlink"/>
@@ -1277,7 +1277,7 @@
             <w:bCs/>
             <w:noProof/>
           </w:rPr>
-          <w:t>1.6. BỐ CỤC ĐỒ ÁN</w:t>
+          <w:t>1.6. BỐ CỤC BÁO CÁO</w:t>
         </w:r>
         <w:r>
           <w:rPr>
@@ -1298,7 +1298,7 @@
             <w:noProof/>
             <w:webHidden/>
           </w:rPr>
-          <w:instrText xml:space="preserve"> PAGEREF _Toc179406061 \h </w:instrText>
+          <w:instrText xml:space="preserve"> PAGEREF _Toc179451261 \h </w:instrText>
         </w:r>
         <w:r>
           <w:rPr>
@@ -1318,7 +1318,7 @@
             <w:noProof/>
             <w:webHidden/>
           </w:rPr>
-          <w:t>2</w:t>
+          <w:t>3</w:t>
         </w:r>
         <w:r>
           <w:rPr>
@@ -1341,7 +1341,7 @@
           <w:sz w:val="22"/>
         </w:rPr>
       </w:pPr>
-      <w:hyperlink w:anchor="_Toc179406062" w:history="1">
+      <w:hyperlink w:anchor="_Toc179451262" w:history="1">
         <w:r>
           <w:rPr>
             <w:rStyle w:val="Hyperlink"/>
@@ -1369,7 +1369,7 @@
             <w:noProof/>
             <w:webHidden/>
           </w:rPr>
-          <w:instrText xml:space="preserve"> PAGEREF _Toc179406062 \h </w:instrText>
+          <w:instrText xml:space="preserve"> PAGEREF _Toc179451262 \h </w:instrText>
         </w:r>
         <w:r>
           <w:rPr>
@@ -1389,7 +1389,7 @@
             <w:noProof/>
             <w:webHidden/>
           </w:rPr>
-          <w:t>3</w:t>
+          <w:t>4</w:t>
         </w:r>
         <w:r>
           <w:rPr>
@@ -1412,7 +1412,7 @@
           <w:sz w:val="22"/>
         </w:rPr>
       </w:pPr>
-      <w:hyperlink w:anchor="_Toc179406063" w:history="1">
+      <w:hyperlink w:anchor="_Toc179451263" w:history="1">
         <w:r>
           <w:rPr>
             <w:rStyle w:val="Hyperlink"/>
@@ -1441,7 +1441,7 @@
             <w:noProof/>
             <w:webHidden/>
           </w:rPr>
-          <w:instrText xml:space="preserve"> PAGEREF _Toc179406063 \h </w:instrText>
+          <w:instrText xml:space="preserve"> PAGEREF _Toc179451263 \h </w:instrText>
         </w:r>
         <w:r>
           <w:rPr>
@@ -1461,7 +1461,7 @@
             <w:noProof/>
             <w:webHidden/>
           </w:rPr>
-          <w:t>3</w:t>
+          <w:t>4</w:t>
         </w:r>
         <w:r>
           <w:rPr>
@@ -1484,7 +1484,7 @@
           <w:sz w:val="22"/>
         </w:rPr>
       </w:pPr>
-      <w:hyperlink w:anchor="_Toc179406064" w:history="1">
+      <w:hyperlink w:anchor="_Toc179451264" w:history="1">
         <w:r>
           <w:rPr>
             <w:rStyle w:val="Hyperlink"/>
@@ -1513,7 +1513,7 @@
             <w:noProof/>
             <w:webHidden/>
           </w:rPr>
-          <w:instrText xml:space="preserve"> PAGEREF _Toc179406064 \h </w:instrText>
+          <w:instrText xml:space="preserve"> PAGEREF _Toc179451264 \h </w:instrText>
         </w:r>
         <w:r>
           <w:rPr>
@@ -1533,7 +1533,7 @@
             <w:noProof/>
             <w:webHidden/>
           </w:rPr>
-          <w:t>3</w:t>
+          <w:t>5</w:t>
         </w:r>
         <w:r>
           <w:rPr>
@@ -1556,7 +1556,7 @@
           <w:sz w:val="22"/>
         </w:rPr>
       </w:pPr>
-      <w:hyperlink w:anchor="_Toc179406065" w:history="1">
+      <w:hyperlink w:anchor="_Toc179451265" w:history="1">
         <w:r>
           <w:rPr>
             <w:rStyle w:val="Hyperlink"/>
@@ -1585,7 +1585,7 @@
             <w:noProof/>
             <w:webHidden/>
           </w:rPr>
-          <w:instrText xml:space="preserve"> PAGEREF _Toc179406065 \h </w:instrText>
+          <w:instrText xml:space="preserve"> PAGEREF _Toc179451265 \h </w:instrText>
         </w:r>
         <w:r>
           <w:rPr>
@@ -1605,7 +1605,7 @@
             <w:noProof/>
             <w:webHidden/>
           </w:rPr>
-          <w:t>3</w:t>
+          <w:t>5</w:t>
         </w:r>
         <w:r>
           <w:rPr>
@@ -1628,7 +1628,7 @@
           <w:sz w:val="22"/>
         </w:rPr>
       </w:pPr>
-      <w:hyperlink w:anchor="_Toc179406066" w:history="1">
+      <w:hyperlink w:anchor="_Toc179451266" w:history="1">
         <w:r>
           <w:rPr>
             <w:rStyle w:val="Hyperlink"/>
@@ -1657,7 +1657,7 @@
             <w:noProof/>
             <w:webHidden/>
           </w:rPr>
-          <w:instrText xml:space="preserve"> PAGEREF _Toc179406066 \h </w:instrText>
+          <w:instrText xml:space="preserve"> PAGEREF _Toc179451266 \h </w:instrText>
         </w:r>
         <w:r>
           <w:rPr>
@@ -1677,7 +1677,7 @@
             <w:noProof/>
             <w:webHidden/>
           </w:rPr>
-          <w:t>3</w:t>
+          <w:t>5</w:t>
         </w:r>
         <w:r>
           <w:rPr>
@@ -1700,7 +1700,7 @@
           <w:sz w:val="22"/>
         </w:rPr>
       </w:pPr>
-      <w:hyperlink w:anchor="_Toc179406067" w:history="1">
+      <w:hyperlink w:anchor="_Toc179451267" w:history="1">
         <w:r>
           <w:rPr>
             <w:rStyle w:val="Hyperlink"/>
@@ -1729,7 +1729,7 @@
             <w:noProof/>
             <w:webHidden/>
           </w:rPr>
-          <w:instrText xml:space="preserve"> PAGEREF _Toc179406067 \h </w:instrText>
+          <w:instrText xml:space="preserve"> PAGEREF _Toc179451267 \h </w:instrText>
         </w:r>
         <w:r>
           <w:rPr>
@@ -1749,7 +1749,7 @@
             <w:noProof/>
             <w:webHidden/>
           </w:rPr>
-          <w:t>3</w:t>
+          <w:t>5</w:t>
         </w:r>
         <w:r>
           <w:rPr>
@@ -1772,7 +1772,7 @@
           <w:sz w:val="22"/>
         </w:rPr>
       </w:pPr>
-      <w:hyperlink w:anchor="_Toc179406068" w:history="1">
+      <w:hyperlink w:anchor="_Toc179451268" w:history="1">
         <w:r>
           <w:rPr>
             <w:rStyle w:val="Hyperlink"/>
@@ -1801,7 +1801,7 @@
             <w:noProof/>
             <w:webHidden/>
           </w:rPr>
-          <w:instrText xml:space="preserve"> PAGEREF _Toc179406068 \h </w:instrText>
+          <w:instrText xml:space="preserve"> PAGEREF _Toc179451268 \h </w:instrText>
         </w:r>
         <w:r>
           <w:rPr>
@@ -1821,7 +1821,7 @@
             <w:noProof/>
             <w:webHidden/>
           </w:rPr>
-          <w:t>3</w:t>
+          <w:t>5</w:t>
         </w:r>
         <w:r>
           <w:rPr>
@@ -1844,7 +1844,7 @@
           <w:sz w:val="22"/>
         </w:rPr>
       </w:pPr>
-      <w:hyperlink w:anchor="_Toc179406069" w:history="1">
+      <w:hyperlink w:anchor="_Toc179451269" w:history="1">
         <w:r>
           <w:rPr>
             <w:rStyle w:val="Hyperlink"/>
@@ -1873,7 +1873,7 @@
             <w:noProof/>
             <w:webHidden/>
           </w:rPr>
-          <w:instrText xml:space="preserve"> PAGEREF _Toc179406069 \h </w:instrText>
+          <w:instrText xml:space="preserve"> PAGEREF _Toc179451269 \h </w:instrText>
         </w:r>
         <w:r>
           <w:rPr>
@@ -1893,7 +1893,7 @@
             <w:noProof/>
             <w:webHidden/>
           </w:rPr>
-          <w:t>3</w:t>
+          <w:t>5</w:t>
         </w:r>
         <w:r>
           <w:rPr>
@@ -1916,7 +1916,7 @@
           <w:sz w:val="22"/>
         </w:rPr>
       </w:pPr>
-      <w:hyperlink w:anchor="_Toc179406070" w:history="1">
+      <w:hyperlink w:anchor="_Toc179451270" w:history="1">
         <w:r>
           <w:rPr>
             <w:rStyle w:val="Hyperlink"/>
@@ -1945,7 +1945,7 @@
             <w:noProof/>
             <w:webHidden/>
           </w:rPr>
-          <w:instrText xml:space="preserve"> PAGEREF _Toc179406070 \h </w:instrText>
+          <w:instrText xml:space="preserve"> PAGEREF _Toc179451270 \h </w:instrText>
         </w:r>
         <w:r>
           <w:rPr>
@@ -1965,7 +1965,7 @@
             <w:noProof/>
             <w:webHidden/>
           </w:rPr>
-          <w:t>3</w:t>
+          <w:t>5</w:t>
         </w:r>
         <w:r>
           <w:rPr>
@@ -1988,7 +1988,7 @@
           <w:sz w:val="22"/>
         </w:rPr>
       </w:pPr>
-      <w:hyperlink w:anchor="_Toc179406071" w:history="1">
+      <w:hyperlink w:anchor="_Toc179451271" w:history="1">
         <w:r>
           <w:rPr>
             <w:rStyle w:val="Hyperlink"/>
@@ -2017,7 +2017,7 @@
             <w:noProof/>
             <w:webHidden/>
           </w:rPr>
-          <w:instrText xml:space="preserve"> PAGEREF _Toc179406071 \h </w:instrText>
+          <w:instrText xml:space="preserve"> PAGEREF _Toc179451271 \h </w:instrText>
         </w:r>
         <w:r>
           <w:rPr>
@@ -2037,7 +2037,7 @@
             <w:noProof/>
             <w:webHidden/>
           </w:rPr>
-          <w:t>3</w:t>
+          <w:t>5</w:t>
         </w:r>
         <w:r>
           <w:rPr>
@@ -2060,7 +2060,7 @@
           <w:sz w:val="22"/>
         </w:rPr>
       </w:pPr>
-      <w:hyperlink w:anchor="_Toc179406072" w:history="1">
+      <w:hyperlink w:anchor="_Toc179451272" w:history="1">
         <w:r>
           <w:rPr>
             <w:rStyle w:val="Hyperlink"/>
@@ -2089,7 +2089,7 @@
             <w:noProof/>
             <w:webHidden/>
           </w:rPr>
-          <w:instrText xml:space="preserve"> PAGEREF _Toc179406072 \h </w:instrText>
+          <w:instrText xml:space="preserve"> PAGEREF _Toc179451272 \h </w:instrText>
         </w:r>
         <w:r>
           <w:rPr>
@@ -2109,7 +2109,7 @@
             <w:noProof/>
             <w:webHidden/>
           </w:rPr>
-          <w:t>3</w:t>
+          <w:t>5</w:t>
         </w:r>
         <w:r>
           <w:rPr>
@@ -2132,7 +2132,7 @@
           <w:sz w:val="22"/>
         </w:rPr>
       </w:pPr>
-      <w:hyperlink w:anchor="_Toc179406073" w:history="1">
+      <w:hyperlink w:anchor="_Toc179451273" w:history="1">
         <w:r>
           <w:rPr>
             <w:rStyle w:val="Hyperlink"/>
@@ -2161,7 +2161,7 @@
             <w:noProof/>
             <w:webHidden/>
           </w:rPr>
-          <w:instrText xml:space="preserve"> PAGEREF _Toc179406073 \h </w:instrText>
+          <w:instrText xml:space="preserve"> PAGEREF _Toc179451273 \h </w:instrText>
         </w:r>
         <w:r>
           <w:rPr>
@@ -2181,7 +2181,7 @@
             <w:noProof/>
             <w:webHidden/>
           </w:rPr>
-          <w:t>3</w:t>
+          <w:t>5</w:t>
         </w:r>
         <w:r>
           <w:rPr>
@@ -2204,7 +2204,7 @@
           <w:sz w:val="22"/>
         </w:rPr>
       </w:pPr>
-      <w:hyperlink w:anchor="_Toc179406074" w:history="1">
+      <w:hyperlink w:anchor="_Toc179451274" w:history="1">
         <w:r>
           <w:rPr>
             <w:rStyle w:val="Hyperlink"/>
@@ -2233,7 +2233,7 @@
             <w:noProof/>
             <w:webHidden/>
           </w:rPr>
-          <w:instrText xml:space="preserve"> PAGEREF _Toc179406074 \h </w:instrText>
+          <w:instrText xml:space="preserve"> PAGEREF _Toc179451274 \h </w:instrText>
         </w:r>
         <w:r>
           <w:rPr>
@@ -2253,7 +2253,7 @@
             <w:noProof/>
             <w:webHidden/>
           </w:rPr>
-          <w:t>3</w:t>
+          <w:t>5</w:t>
         </w:r>
         <w:r>
           <w:rPr>
@@ -2276,7 +2276,7 @@
           <w:sz w:val="22"/>
         </w:rPr>
       </w:pPr>
-      <w:hyperlink w:anchor="_Toc179406075" w:history="1">
+      <w:hyperlink w:anchor="_Toc179451275" w:history="1">
         <w:r>
           <w:rPr>
             <w:rStyle w:val="Hyperlink"/>
@@ -2305,7 +2305,7 @@
             <w:noProof/>
             <w:webHidden/>
           </w:rPr>
-          <w:instrText xml:space="preserve"> PAGEREF _Toc179406075 \h </w:instrText>
+          <w:instrText xml:space="preserve"> PAGEREF _Toc179451275 \h </w:instrText>
         </w:r>
         <w:r>
           <w:rPr>
@@ -2325,7 +2325,7 @@
             <w:noProof/>
             <w:webHidden/>
           </w:rPr>
-          <w:t>3</w:t>
+          <w:t>5</w:t>
         </w:r>
         <w:r>
           <w:rPr>
@@ -2348,7 +2348,7 @@
           <w:sz w:val="22"/>
         </w:rPr>
       </w:pPr>
-      <w:hyperlink w:anchor="_Toc179406076" w:history="1">
+      <w:hyperlink w:anchor="_Toc179451276" w:history="1">
         <w:r>
           <w:rPr>
             <w:rStyle w:val="Hyperlink"/>
@@ -2377,7 +2377,7 @@
             <w:noProof/>
             <w:webHidden/>
           </w:rPr>
-          <w:instrText xml:space="preserve"> PAGEREF _Toc179406076 \h </w:instrText>
+          <w:instrText xml:space="preserve"> PAGEREF _Toc179451276 \h </w:instrText>
         </w:r>
         <w:r>
           <w:rPr>
@@ -2397,7 +2397,7 @@
             <w:noProof/>
             <w:webHidden/>
           </w:rPr>
-          <w:t>3</w:t>
+          <w:t>5</w:t>
         </w:r>
         <w:r>
           <w:rPr>
@@ -2420,7 +2420,7 @@
           <w:sz w:val="22"/>
         </w:rPr>
       </w:pPr>
-      <w:hyperlink w:anchor="_Toc179406077" w:history="1">
+      <w:hyperlink w:anchor="_Toc179451277" w:history="1">
         <w:r>
           <w:rPr>
             <w:rStyle w:val="Hyperlink"/>
@@ -2449,7 +2449,7 @@
             <w:noProof/>
             <w:webHidden/>
           </w:rPr>
-          <w:instrText xml:space="preserve"> PAGEREF _Toc179406077 \h </w:instrText>
+          <w:instrText xml:space="preserve"> PAGEREF _Toc179451277 \h </w:instrText>
         </w:r>
         <w:r>
           <w:rPr>
@@ -2469,7 +2469,7 @@
             <w:noProof/>
             <w:webHidden/>
           </w:rPr>
-          <w:t>3</w:t>
+          <w:t>5</w:t>
         </w:r>
         <w:r>
           <w:rPr>
@@ -2492,7 +2492,7 @@
           <w:sz w:val="22"/>
         </w:rPr>
       </w:pPr>
-      <w:hyperlink w:anchor="_Toc179406078" w:history="1">
+      <w:hyperlink w:anchor="_Toc179451278" w:history="1">
         <w:r>
           <w:rPr>
             <w:rStyle w:val="Hyperlink"/>
@@ -2521,7 +2521,7 @@
             <w:noProof/>
             <w:webHidden/>
           </w:rPr>
-          <w:instrText xml:space="preserve"> PAGEREF _Toc179406078 \h </w:instrText>
+          <w:instrText xml:space="preserve"> PAGEREF _Toc179451278 \h </w:instrText>
         </w:r>
         <w:r>
           <w:rPr>
@@ -2541,7 +2541,7 @@
             <w:noProof/>
             <w:webHidden/>
           </w:rPr>
-          <w:t>3</w:t>
+          <w:t>5</w:t>
         </w:r>
         <w:r>
           <w:rPr>
@@ -2564,7 +2564,7 @@
           <w:sz w:val="22"/>
         </w:rPr>
       </w:pPr>
-      <w:hyperlink w:anchor="_Toc179406079" w:history="1">
+      <w:hyperlink w:anchor="_Toc179451279" w:history="1">
         <w:r>
           <w:rPr>
             <w:rStyle w:val="Hyperlink"/>
@@ -2572,7 +2572,7 @@
             <w:bCs/>
             <w:noProof/>
           </w:rPr>
-          <w:t>2.5.4. Django Framework</w:t>
+          <w:t>2.5.4. EasyEDA</w:t>
         </w:r>
         <w:r>
           <w:rPr>
@@ -2593,7 +2593,7 @@
             <w:noProof/>
             <w:webHidden/>
           </w:rPr>
-          <w:instrText xml:space="preserve"> PAGEREF _Toc179406079 \h </w:instrText>
+          <w:instrText xml:space="preserve"> PAGEREF _Toc179451279 \h </w:instrText>
         </w:r>
         <w:r>
           <w:rPr>
@@ -2613,7 +2613,7 @@
             <w:noProof/>
             <w:webHidden/>
           </w:rPr>
-          <w:t>3</w:t>
+          <w:t>5</w:t>
         </w:r>
         <w:r>
           <w:rPr>
@@ -2636,7 +2636,7 @@
           <w:sz w:val="22"/>
         </w:rPr>
       </w:pPr>
-      <w:hyperlink w:anchor="_Toc179406080" w:history="1">
+      <w:hyperlink w:anchor="_Toc179451280" w:history="1">
         <w:r>
           <w:rPr>
             <w:rStyle w:val="Hyperlink"/>
@@ -2644,7 +2644,7 @@
             <w:bCs/>
             <w:noProof/>
           </w:rPr>
-          <w:t>2.5.5. Microsoft SQL Server</w:t>
+          <w:t>2.5.5. Django Framework</w:t>
         </w:r>
         <w:r>
           <w:rPr>
@@ -2665,7 +2665,7 @@
             <w:noProof/>
             <w:webHidden/>
           </w:rPr>
-          <w:instrText xml:space="preserve"> PAGEREF _Toc179406080 \h </w:instrText>
+          <w:instrText xml:space="preserve"> PAGEREF _Toc179451280 \h </w:instrText>
         </w:r>
         <w:r>
           <w:rPr>
@@ -2685,7 +2685,79 @@
             <w:noProof/>
             <w:webHidden/>
           </w:rPr>
-          <w:t>3</w:t>
+          <w:t>5</w:t>
+        </w:r>
+        <w:r>
+          <w:rPr>
+            <w:noProof/>
+            <w:webHidden/>
+          </w:rPr>
+          <w:fldChar w:fldCharType="end"/>
+        </w:r>
+      </w:hyperlink>
+    </w:p>
+    <w:p>
+      <w:pPr>
+        <w:pStyle w:val="TOC3"/>
+        <w:tabs>
+          <w:tab w:val="right" w:leader="dot" w:pos="9350"/>
+        </w:tabs>
+        <w:rPr>
+          <w:rFonts w:asciiTheme="minorHAnsi" w:eastAsiaTheme="minorEastAsia" w:hAnsiTheme="minorHAnsi"/>
+          <w:noProof/>
+          <w:sz w:val="22"/>
+        </w:rPr>
+      </w:pPr>
+      <w:hyperlink w:anchor="_Toc179451281" w:history="1">
+        <w:r>
+          <w:rPr>
+            <w:rStyle w:val="Hyperlink"/>
+            <w:b/>
+            <w:bCs/>
+            <w:noProof/>
+          </w:rPr>
+          <w:t>2.5.6. Microsoft SQL Server</w:t>
+        </w:r>
+        <w:r>
+          <w:rPr>
+            <w:noProof/>
+            <w:webHidden/>
+          </w:rPr>
+          <w:tab/>
+        </w:r>
+        <w:r>
+          <w:rPr>
+            <w:noProof/>
+            <w:webHidden/>
+          </w:rPr>
+          <w:fldChar w:fldCharType="begin"/>
+        </w:r>
+        <w:r>
+          <w:rPr>
+            <w:noProof/>
+            <w:webHidden/>
+          </w:rPr>
+          <w:instrText xml:space="preserve"> PAGEREF _Toc179451281 \h </w:instrText>
+        </w:r>
+        <w:r>
+          <w:rPr>
+            <w:noProof/>
+            <w:webHidden/>
+          </w:rPr>
+        </w:r>
+        <w:r>
+          <w:rPr>
+            <w:noProof/>
+            <w:webHidden/>
+          </w:rPr>
+          <w:fldChar w:fldCharType="separate"/>
+        </w:r>
+        <w:r>
+          <w:rPr>
+            <w:noProof/>
+            <w:webHidden/>
+          </w:rPr>
+          <w:t>5</w:t>
         </w:r>
         <w:r>
           <w:rPr>
@@ -2708,7 +2780,7 @@
           <w:sz w:val="22"/>
         </w:rPr>
       </w:pPr>
-      <w:hyperlink w:anchor="_Toc179406081" w:history="1">
+      <w:hyperlink w:anchor="_Toc179451282" w:history="1">
         <w:r>
           <w:rPr>
             <w:rStyle w:val="Hyperlink"/>
@@ -2736,7 +2808,7 @@
             <w:noProof/>
             <w:webHidden/>
           </w:rPr>
-          <w:instrText xml:space="preserve"> PAGEREF _Toc179406081 \h </w:instrText>
+          <w:instrText xml:space="preserve"> PAGEREF _Toc179451282 \h </w:instrText>
         </w:r>
         <w:r>
           <w:rPr>
@@ -2756,7 +2828,7 @@
             <w:noProof/>
             <w:webHidden/>
           </w:rPr>
-          <w:t>3</w:t>
+          <w:t>5</w:t>
         </w:r>
         <w:r>
           <w:rPr>
@@ -2779,7 +2851,7 @@
           <w:sz w:val="22"/>
         </w:rPr>
       </w:pPr>
-      <w:hyperlink w:anchor="_Toc179406082" w:history="1">
+      <w:hyperlink w:anchor="_Toc179451283" w:history="1">
         <w:r>
           <w:rPr>
             <w:rStyle w:val="Hyperlink"/>
@@ -2808,7 +2880,7 @@
             <w:noProof/>
             <w:webHidden/>
           </w:rPr>
-          <w:instrText xml:space="preserve"> PAGEREF _Toc179406082 \h </w:instrText>
+          <w:instrText xml:space="preserve"> PAGEREF _Toc179451283 \h </w:instrText>
         </w:r>
         <w:r>
           <w:rPr>
@@ -2828,7 +2900,7 @@
             <w:noProof/>
             <w:webHidden/>
           </w:rPr>
-          <w:t>3</w:t>
+          <w:t>5</w:t>
         </w:r>
         <w:r>
           <w:rPr>
@@ -2851,7 +2923,7 @@
           <w:sz w:val="22"/>
         </w:rPr>
       </w:pPr>
-      <w:hyperlink w:anchor="_Toc179406083" w:history="1">
+      <w:hyperlink w:anchor="_Toc179451284" w:history="1">
         <w:r>
           <w:rPr>
             <w:rStyle w:val="Hyperlink"/>
@@ -2880,7 +2952,7 @@
             <w:noProof/>
             <w:webHidden/>
           </w:rPr>
-          <w:instrText xml:space="preserve"> PAGEREF _Toc179406083 \h </w:instrText>
+          <w:instrText xml:space="preserve"> PAGEREF _Toc179451284 \h </w:instrText>
         </w:r>
         <w:r>
           <w:rPr>
@@ -2900,7 +2972,7 @@
             <w:noProof/>
             <w:webHidden/>
           </w:rPr>
-          <w:t>3</w:t>
+          <w:t>5</w:t>
         </w:r>
         <w:r>
           <w:rPr>
@@ -2923,7 +2995,7 @@
           <w:sz w:val="22"/>
         </w:rPr>
       </w:pPr>
-      <w:hyperlink w:anchor="_Toc179406084" w:history="1">
+      <w:hyperlink w:anchor="_Toc179451285" w:history="1">
         <w:r>
           <w:rPr>
             <w:rStyle w:val="Hyperlink"/>
@@ -2952,7 +3024,7 @@
             <w:noProof/>
             <w:webHidden/>
           </w:rPr>
-          <w:instrText xml:space="preserve"> PAGEREF _Toc179406084 \h </w:instrText>
+          <w:instrText xml:space="preserve"> PAGEREF _Toc179451285 \h </w:instrText>
         </w:r>
         <w:r>
           <w:rPr>
@@ -2972,7 +3044,7 @@
             <w:noProof/>
             <w:webHidden/>
           </w:rPr>
-          <w:t>3</w:t>
+          <w:t>5</w:t>
         </w:r>
         <w:r>
           <w:rPr>
@@ -2995,7 +3067,7 @@
           <w:sz w:val="22"/>
         </w:rPr>
       </w:pPr>
-      <w:hyperlink w:anchor="_Toc179406085" w:history="1">
+      <w:hyperlink w:anchor="_Toc179451286" w:history="1">
         <w:r>
           <w:rPr>
             <w:rStyle w:val="Hyperlink"/>
@@ -3024,7 +3096,7 @@
             <w:noProof/>
             <w:webHidden/>
           </w:rPr>
-          <w:instrText xml:space="preserve"> PAGEREF _Toc179406085 \h </w:instrText>
+          <w:instrText xml:space="preserve"> PAGEREF _Toc179451286 \h </w:instrText>
         </w:r>
         <w:r>
           <w:rPr>
@@ -3044,7 +3116,7 @@
             <w:noProof/>
             <w:webHidden/>
           </w:rPr>
-          <w:t>3</w:t>
+          <w:t>5</w:t>
         </w:r>
         <w:r>
           <w:rPr>
@@ -3067,7 +3139,7 @@
           <w:sz w:val="22"/>
         </w:rPr>
       </w:pPr>
-      <w:hyperlink w:anchor="_Toc179406086" w:history="1">
+      <w:hyperlink w:anchor="_Toc179451287" w:history="1">
         <w:r>
           <w:rPr>
             <w:rStyle w:val="Hyperlink"/>
@@ -3096,7 +3168,7 @@
             <w:noProof/>
             <w:webHidden/>
           </w:rPr>
-          <w:instrText xml:space="preserve"> PAGEREF _Toc179406086 \h </w:instrText>
+          <w:instrText xml:space="preserve"> PAGEREF _Toc179451287 \h </w:instrText>
         </w:r>
         <w:r>
           <w:rPr>
@@ -3116,7 +3188,7 @@
             <w:noProof/>
             <w:webHidden/>
           </w:rPr>
-          <w:t>3</w:t>
+          <w:t>5</w:t>
         </w:r>
         <w:r>
           <w:rPr>
@@ -3139,7 +3211,7 @@
           <w:sz w:val="22"/>
         </w:rPr>
       </w:pPr>
-      <w:hyperlink w:anchor="_Toc179406087" w:history="1">
+      <w:hyperlink w:anchor="_Toc179451288" w:history="1">
         <w:r>
           <w:rPr>
             <w:rStyle w:val="Hyperlink"/>
@@ -3168,7 +3240,7 @@
             <w:noProof/>
             <w:webHidden/>
           </w:rPr>
-          <w:instrText xml:space="preserve"> PAGEREF _Toc179406087 \h </w:instrText>
+          <w:instrText xml:space="preserve"> PAGEREF _Toc179451288 \h </w:instrText>
         </w:r>
         <w:r>
           <w:rPr>
@@ -3188,7 +3260,7 @@
             <w:noProof/>
             <w:webHidden/>
           </w:rPr>
-          <w:t>3</w:t>
+          <w:t>5</w:t>
         </w:r>
         <w:r>
           <w:rPr>
@@ -3211,7 +3283,7 @@
           <w:sz w:val="22"/>
         </w:rPr>
       </w:pPr>
-      <w:hyperlink w:anchor="_Toc179406088" w:history="1">
+      <w:hyperlink w:anchor="_Toc179451289" w:history="1">
         <w:r>
           <w:rPr>
             <w:rStyle w:val="Hyperlink"/>
@@ -3240,7 +3312,7 @@
             <w:noProof/>
             <w:webHidden/>
           </w:rPr>
-          <w:instrText xml:space="preserve"> PAGEREF _Toc179406088 \h </w:instrText>
+          <w:instrText xml:space="preserve"> PAGEREF _Toc179451289 \h </w:instrText>
         </w:r>
         <w:r>
           <w:rPr>
@@ -3260,7 +3332,7 @@
             <w:noProof/>
             <w:webHidden/>
           </w:rPr>
-          <w:t>3</w:t>
+          <w:t>5</w:t>
         </w:r>
         <w:r>
           <w:rPr>
@@ -3283,7 +3355,7 @@
           <w:sz w:val="22"/>
         </w:rPr>
       </w:pPr>
-      <w:hyperlink w:anchor="_Toc179406089" w:history="1">
+      <w:hyperlink w:anchor="_Toc179451290" w:history="1">
         <w:r>
           <w:rPr>
             <w:rStyle w:val="Hyperlink"/>
@@ -3312,7 +3384,7 @@
             <w:noProof/>
             <w:webHidden/>
           </w:rPr>
-          <w:instrText xml:space="preserve"> PAGEREF _Toc179406089 \h </w:instrText>
+          <w:instrText xml:space="preserve"> PAGEREF _Toc179451290 \h </w:instrText>
         </w:r>
         <w:r>
           <w:rPr>
@@ -3332,7 +3404,7 @@
             <w:noProof/>
             <w:webHidden/>
           </w:rPr>
-          <w:t>3</w:t>
+          <w:t>5</w:t>
         </w:r>
         <w:r>
           <w:rPr>
@@ -3355,7 +3427,7 @@
           <w:sz w:val="22"/>
         </w:rPr>
       </w:pPr>
-      <w:hyperlink w:anchor="_Toc179406090" w:history="1">
+      <w:hyperlink w:anchor="_Toc179451291" w:history="1">
         <w:r>
           <w:rPr>
             <w:rStyle w:val="Hyperlink"/>
@@ -3384,7 +3456,7 @@
             <w:noProof/>
             <w:webHidden/>
           </w:rPr>
-          <w:instrText xml:space="preserve"> PAGEREF _Toc179406090 \h </w:instrText>
+          <w:instrText xml:space="preserve"> PAGEREF _Toc179451291 \h </w:instrText>
         </w:r>
         <w:r>
           <w:rPr>
@@ -3404,7 +3476,7 @@
             <w:noProof/>
             <w:webHidden/>
           </w:rPr>
-          <w:t>3</w:t>
+          <w:t>5</w:t>
         </w:r>
         <w:r>
           <w:rPr>
@@ -3427,7 +3499,7 @@
           <w:sz w:val="22"/>
         </w:rPr>
       </w:pPr>
-      <w:hyperlink w:anchor="_Toc179406091" w:history="1">
+      <w:hyperlink w:anchor="_Toc179451292" w:history="1">
         <w:r>
           <w:rPr>
             <w:rStyle w:val="Hyperlink"/>
@@ -3456,7 +3528,7 @@
             <w:noProof/>
             <w:webHidden/>
           </w:rPr>
-          <w:instrText xml:space="preserve"> PAGEREF _Toc179406091 \h </w:instrText>
+          <w:instrText xml:space="preserve"> PAGEREF _Toc179451292 \h </w:instrText>
         </w:r>
         <w:r>
           <w:rPr>
@@ -3476,7 +3548,7 @@
             <w:noProof/>
             <w:webHidden/>
           </w:rPr>
-          <w:t>3</w:t>
+          <w:t>5</w:t>
         </w:r>
         <w:r>
           <w:rPr>
@@ -3499,7 +3571,7 @@
           <w:sz w:val="22"/>
         </w:rPr>
       </w:pPr>
-      <w:hyperlink w:anchor="_Toc179406092" w:history="1">
+      <w:hyperlink w:anchor="_Toc179451293" w:history="1">
         <w:r>
           <w:rPr>
             <w:rStyle w:val="Hyperlink"/>
@@ -3528,7 +3600,7 @@
             <w:noProof/>
             <w:webHidden/>
           </w:rPr>
-          <w:instrText xml:space="preserve"> PAGEREF _Toc179406092 \h </w:instrText>
+          <w:instrText xml:space="preserve"> PAGEREF _Toc179451293 \h </w:instrText>
         </w:r>
         <w:r>
           <w:rPr>
@@ -3548,7 +3620,7 @@
             <w:noProof/>
             <w:webHidden/>
           </w:rPr>
-          <w:t>3</w:t>
+          <w:t>6</w:t>
         </w:r>
         <w:r>
           <w:rPr>
@@ -3571,7 +3643,7 @@
           <w:sz w:val="22"/>
         </w:rPr>
       </w:pPr>
-      <w:hyperlink w:anchor="_Toc179406093" w:history="1">
+      <w:hyperlink w:anchor="_Toc179451294" w:history="1">
         <w:r>
           <w:rPr>
             <w:rStyle w:val="Hyperlink"/>
@@ -3599,7 +3671,7 @@
             <w:noProof/>
             <w:webHidden/>
           </w:rPr>
-          <w:instrText xml:space="preserve"> PAGEREF _Toc179406093 \h </w:instrText>
+          <w:instrText xml:space="preserve"> PAGEREF _Toc179451294 \h </w:instrText>
         </w:r>
         <w:r>
           <w:rPr>
@@ -3619,7 +3691,7 @@
             <w:noProof/>
             <w:webHidden/>
           </w:rPr>
-          <w:t>3</w:t>
+          <w:t>6</w:t>
         </w:r>
         <w:r>
           <w:rPr>
@@ -3642,7 +3714,7 @@
           <w:sz w:val="22"/>
         </w:rPr>
       </w:pPr>
-      <w:hyperlink w:anchor="_Toc179406094" w:history="1">
+      <w:hyperlink w:anchor="_Toc179451295" w:history="1">
         <w:r>
           <w:rPr>
             <w:rStyle w:val="Hyperlink"/>
@@ -3670,7 +3742,7 @@
             <w:noProof/>
             <w:webHidden/>
           </w:rPr>
-          <w:instrText xml:space="preserve"> PAGEREF _Toc179406094 \h </w:instrText>
+          <w:instrText xml:space="preserve"> PAGEREF _Toc179451295 \h </w:instrText>
         </w:r>
         <w:r>
           <w:rPr>
@@ -3690,7 +3762,7 @@
             <w:noProof/>
             <w:webHidden/>
           </w:rPr>
-          <w:t>3</w:t>
+          <w:t>6</w:t>
         </w:r>
         <w:r>
           <w:rPr>
@@ -3713,7 +3785,7 @@
           <w:sz w:val="22"/>
         </w:rPr>
       </w:pPr>
-      <w:hyperlink w:anchor="_Toc179406095" w:history="1">
+      <w:hyperlink w:anchor="_Toc179451296" w:history="1">
         <w:r>
           <w:rPr>
             <w:rStyle w:val="Hyperlink"/>
@@ -3742,7 +3814,7 @@
             <w:noProof/>
             <w:webHidden/>
           </w:rPr>
-          <w:instrText xml:space="preserve"> PAGEREF _Toc179406095 \h </w:instrText>
+          <w:instrText xml:space="preserve"> PAGEREF _Toc179451296 \h </w:instrText>
         </w:r>
         <w:r>
           <w:rPr>
@@ -3762,7 +3834,7 @@
             <w:noProof/>
             <w:webHidden/>
           </w:rPr>
-          <w:t>3</w:t>
+          <w:t>6</w:t>
         </w:r>
         <w:r>
           <w:rPr>
@@ -3785,7 +3857,7 @@
           <w:sz w:val="22"/>
         </w:rPr>
       </w:pPr>
-      <w:hyperlink w:anchor="_Toc179406096" w:history="1">
+      <w:hyperlink w:anchor="_Toc179451297" w:history="1">
         <w:r>
           <w:rPr>
             <w:rStyle w:val="Hyperlink"/>
@@ -3814,7 +3886,7 @@
             <w:noProof/>
             <w:webHidden/>
           </w:rPr>
-          <w:instrText xml:space="preserve"> PAGEREF _Toc179406096 \h </w:instrText>
+          <w:instrText xml:space="preserve"> PAGEREF _Toc179451297 \h </w:instrText>
         </w:r>
         <w:r>
           <w:rPr>
@@ -3834,7 +3906,7 @@
             <w:noProof/>
             <w:webHidden/>
           </w:rPr>
-          <w:t>3</w:t>
+          <w:t>6</w:t>
         </w:r>
         <w:r>
           <w:rPr>
@@ -4023,7 +4095,6 @@
           <w:sz w:val="28"/>
           <w:szCs w:val="28"/>
         </w:rPr>
-        <w:lastRenderedPageBreak/>
         <w:t>DANH MỤC HÌNH ẢNH</w:t>
       </w:r>
     </w:p>
@@ -4123,7 +4194,7 @@
           <w:szCs w:val="28"/>
         </w:rPr>
       </w:pPr>
-      <w:bookmarkStart w:id="0" w:name="_Toc179406055"/>
+      <w:bookmarkStart w:id="0" w:name="_Toc179451255"/>
       <w:r>
         <w:rPr>
           <w:rFonts w:cs="Times New Roman"/>
@@ -4149,7 +4220,7 @@
           <w:szCs w:val="26"/>
         </w:rPr>
       </w:pPr>
-      <w:bookmarkStart w:id="1" w:name="_Toc179406056"/>
+      <w:bookmarkStart w:id="1" w:name="_Toc179451256"/>
       <w:r>
         <w:rPr>
           <w:b/>
@@ -4215,7 +4286,7 @@
           <w:szCs w:val="26"/>
         </w:rPr>
       </w:pPr>
-      <w:bookmarkStart w:id="2" w:name="_Toc179406057"/>
+      <w:bookmarkStart w:id="2" w:name="_Toc179451257"/>
       <w:r>
         <w:rPr>
           <w:b/>
@@ -4318,7 +4389,7 @@
           <w:szCs w:val="26"/>
         </w:rPr>
       </w:pPr>
-      <w:bookmarkStart w:id="3" w:name="_Toc179406058"/>
+      <w:bookmarkStart w:id="3" w:name="_Toc179451258"/>
       <w:r>
         <w:rPr>
           <w:b/>
@@ -4528,7 +4599,7 @@
           <w:szCs w:val="26"/>
         </w:rPr>
       </w:pPr>
-      <w:bookmarkStart w:id="4" w:name="_Toc179406059"/>
+      <w:bookmarkStart w:id="4" w:name="_Toc179451259"/>
       <w:r>
         <w:rPr>
           <w:b/>
@@ -4609,7 +4680,7 @@
           <w:szCs w:val="26"/>
         </w:rPr>
       </w:pPr>
-      <w:bookmarkStart w:id="5" w:name="_Toc179406060"/>
+      <w:bookmarkStart w:id="5" w:name="_Toc179451260"/>
       <w:r>
         <w:rPr>
           <w:b/>
@@ -4704,7 +4775,7 @@
           <w:szCs w:val="26"/>
         </w:rPr>
       </w:pPr>
-      <w:bookmarkStart w:id="6" w:name="_Toc179406061"/>
+      <w:bookmarkStart w:id="6" w:name="_Toc179451261"/>
       <w:r>
         <w:rPr>
           <w:b/>
@@ -4715,16 +4786,16 @@
         <w:lastRenderedPageBreak/>
         <w:t xml:space="preserve">BỐ CỤC </w:t>
       </w:r>
+      <w:r>
+        <w:rPr>
+          <w:b/>
+          <w:bCs/>
+          <w:sz w:val="26"/>
+          <w:szCs w:val="26"/>
+        </w:rPr>
+        <w:t>BÁO CÁO</w:t>
+      </w:r>
       <w:bookmarkEnd w:id="6"/>
-      <w:r>
-        <w:rPr>
-          <w:b/>
-          <w:bCs/>
-          <w:sz w:val="26"/>
-          <w:szCs w:val="26"/>
-        </w:rPr>
-        <w:t>BÁO CÁO</w:t>
-      </w:r>
     </w:p>
     <w:p>
       <w:pPr>
@@ -5382,7 +5453,7 @@
           <w:szCs w:val="28"/>
         </w:rPr>
       </w:pPr>
-      <w:bookmarkStart w:id="7" w:name="_Toc179406062"/>
+      <w:bookmarkStart w:id="7" w:name="_Toc179451262"/>
       <w:r>
         <w:rPr>
           <w:rFonts w:cs="Times New Roman"/>
@@ -5406,7 +5477,7 @@
           <w:bCs/>
         </w:rPr>
       </w:pPr>
-      <w:bookmarkStart w:id="8" w:name="_Toc179406063"/>
+      <w:bookmarkStart w:id="8" w:name="_Toc179451263"/>
       <w:r>
         <w:rPr>
           <w:b/>
@@ -5442,7 +5513,6 @@
         <w:pStyle w:val="ListParagraph"/>
         <w:ind w:left="1080"/>
         <w:jc w:val="center"/>
-        <w:outlineLvl w:val="1"/>
         <w:rPr>
           <w:b/>
           <w:bCs/>
@@ -5506,7 +5576,6 @@
       <w:pPr>
         <w:pStyle w:val="ListParagraph"/>
         <w:ind w:left="1080"/>
-        <w:outlineLvl w:val="1"/>
         <w:rPr>
           <w:b/>
           <w:bCs/>
@@ -5533,6 +5602,72 @@
         </w:rPr>
         <w:tab/>
         <w:t>Hình 1: FOTA/OTA cho các thiết bị remote</w:t>
+      </w:r>
+    </w:p>
+    <w:p>
+      <w:pPr>
+        <w:pStyle w:val="ListParagraph"/>
+        <w:spacing w:line="312" w:lineRule="auto"/>
+        <w:ind w:left="806" w:firstLine="180"/>
+        <w:jc w:val="both"/>
+        <w:rPr>
+          <w:sz w:val="26"/>
+          <w:szCs w:val="26"/>
+        </w:rPr>
+      </w:pPr>
+      <w:r>
+        <w:rPr>
+          <w:sz w:val="26"/>
+          <w:szCs w:val="26"/>
+        </w:rPr>
+        <w:t xml:space="preserve">   </w:t>
+      </w:r>
+      <w:r>
+        <w:rPr>
+          <w:sz w:val="26"/>
+          <w:szCs w:val="26"/>
+        </w:rPr>
+        <w:t>FOTA (Firmware Over-The-Air) là một công nghệ quan trọng trong việc cập nhật phần mềm từ xa cho các thiết bị điện tử, từ điện thoại di động đến các thiết bị IoT. Công nghệ này giúp cải thiện hiệu suất</w:t>
+      </w:r>
+      <w:r>
+        <w:rPr>
+          <w:sz w:val="26"/>
+          <w:szCs w:val="26"/>
+        </w:rPr>
+        <w:t xml:space="preserve"> </w:t>
+      </w:r>
+      <w:r>
+        <w:rPr>
+          <w:sz w:val="26"/>
+          <w:szCs w:val="26"/>
+        </w:rPr>
+        <w:t>của thiết bị mà không cần phải kết nối trực tiếp với máy tính hoặc thiết bị khác.</w:t>
+      </w:r>
+    </w:p>
+    <w:p>
+      <w:pPr>
+        <w:pStyle w:val="ListParagraph"/>
+        <w:spacing w:line="312" w:lineRule="auto"/>
+        <w:ind w:left="806" w:firstLine="360"/>
+        <w:jc w:val="both"/>
+        <w:rPr>
+          <w:sz w:val="26"/>
+          <w:szCs w:val="26"/>
+        </w:rPr>
+      </w:pPr>
+      <w:r>
+        <w:rPr>
+          <w:sz w:val="26"/>
+          <w:szCs w:val="26"/>
+        </w:rPr>
+        <w:t xml:space="preserve"> </w:t>
+      </w:r>
+      <w:r>
+        <w:rPr>
+          <w:sz w:val="26"/>
+          <w:szCs w:val="26"/>
+        </w:rPr>
+        <w:t>Một ưu điểm quan trọng khác của công nghệ FOTA là khả năng nâng cao tính ổn định và bảo mật của các thiết bị điện tử. Việc cập nhật firmware từ xa cho phép nhanh chóng khắc phục các lỗ hổng bảo mật mới, bảo vệ dữ liệu cá nhân và thông tin của người dùng. Bên cạnh đó, các bản cập nhật này cũng có thể tăng cường hiệu suất và tích hợp thêm các tính năng mới, mang lại trải nghiệm tối ưu hơn cho người sử dụng.</w:t>
       </w:r>
     </w:p>
     <w:p>
@@ -5540,85 +5675,18 @@
         <w:pStyle w:val="ListParagraph"/>
         <w:ind w:left="1080"/>
         <w:jc w:val="both"/>
-        <w:outlineLvl w:val="1"/>
-        <w:rPr>
-          <w:sz w:val="26"/>
-          <w:szCs w:val="26"/>
-        </w:rPr>
-      </w:pPr>
-      <w:r>
-        <w:rPr>
-          <w:sz w:val="26"/>
-          <w:szCs w:val="26"/>
-        </w:rPr>
-        <w:t xml:space="preserve">   </w:t>
-      </w:r>
-      <w:r>
-        <w:rPr>
-          <w:sz w:val="26"/>
-          <w:szCs w:val="26"/>
-        </w:rPr>
-        <w:t>FOTA (Firmware Over-The-Air) là một công nghệ quan trọng trong việc cập nhật phần mềm từ xa cho các thiết bị điện tử, từ điện thoại di động đến các thiết bị IoT. Công nghệ này giúp cải thiện hiệu suất</w:t>
-      </w:r>
-      <w:r>
-        <w:rPr>
-          <w:sz w:val="26"/>
-          <w:szCs w:val="26"/>
-        </w:rPr>
-        <w:t xml:space="preserve"> </w:t>
-      </w:r>
-      <w:r>
-        <w:rPr>
-          <w:sz w:val="26"/>
-          <w:szCs w:val="26"/>
-        </w:rPr>
-        <w:t>của thiết bị mà không cần phải kết nối trực tiếp với máy tính hoặc thiết bị khác.</w:t>
-      </w:r>
+        <w:rPr>
+          <w:sz w:val="26"/>
+          <w:szCs w:val="26"/>
+        </w:rPr>
+      </w:pPr>
     </w:p>
     <w:p>
       <w:pPr>
         <w:pStyle w:val="ListParagraph"/>
-        <w:ind w:left="1080"/>
-        <w:jc w:val="both"/>
-        <w:outlineLvl w:val="1"/>
-        <w:rPr>
-          <w:sz w:val="26"/>
-          <w:szCs w:val="26"/>
-        </w:rPr>
-      </w:pPr>
-      <w:r>
-        <w:rPr>
-          <w:sz w:val="26"/>
-          <w:szCs w:val="26"/>
-        </w:rPr>
-        <w:t xml:space="preserve">  </w:t>
-      </w:r>
-      <w:r>
-        <w:rPr>
-          <w:sz w:val="26"/>
-          <w:szCs w:val="26"/>
-        </w:rPr>
-        <w:t>Một ưu điểm quan trọng khác của công nghệ FOTA là khả năng nâng cao tính ổn định và bảo mật của các thiết bị điện tử. Việc cập nhật firmware từ xa cho phép nhanh chóng khắc phục các lỗ hổng bảo mật mới, bảo vệ dữ liệu cá nhân và thông tin của người dùng. Bên cạnh đó, các bản cập nhật này cũng có thể tăng cường hiệu suất và tích hợp thêm các tính năng mới, mang lại trải nghiệm tối ưu hơn cho người sử dụng.</w:t>
-      </w:r>
-    </w:p>
-    <w:p>
-      <w:pPr>
-        <w:pStyle w:val="ListParagraph"/>
-        <w:ind w:left="1080"/>
-        <w:jc w:val="both"/>
-        <w:outlineLvl w:val="1"/>
-        <w:rPr>
-          <w:sz w:val="26"/>
-          <w:szCs w:val="26"/>
-        </w:rPr>
-      </w:pPr>
-    </w:p>
-    <w:p>
-      <w:pPr>
-        <w:pStyle w:val="ListParagraph"/>
+        <w:spacing w:line="312" w:lineRule="auto"/>
         <w:ind w:left="1080" w:firstLine="360"/>
         <w:jc w:val="both"/>
-        <w:outlineLvl w:val="1"/>
         <w:rPr>
           <w:b/>
           <w:bCs/>
@@ -5637,15 +5705,26 @@
           <w:u w:val="single"/>
           <w:lang w:val="en-GB"/>
         </w:rPr>
+        <w:t>*</w:t>
+      </w:r>
+      <w:r>
+        <w:rPr>
+          <w:b/>
+          <w:bCs/>
+          <w:sz w:val="26"/>
+          <w:szCs w:val="26"/>
+          <w:u w:val="single"/>
+          <w:lang w:val="en-GB"/>
+        </w:rPr>
         <w:t>Cách Thức Hoạt Động của FOTA</w:t>
       </w:r>
     </w:p>
     <w:p>
       <w:pPr>
         <w:pStyle w:val="ListParagraph"/>
+        <w:spacing w:line="312" w:lineRule="auto"/>
         <w:ind w:left="1080" w:firstLine="360"/>
         <w:jc w:val="both"/>
-        <w:outlineLvl w:val="1"/>
         <w:rPr>
           <w:sz w:val="26"/>
           <w:szCs w:val="26"/>
@@ -5674,9 +5753,9 @@
     <w:p>
       <w:pPr>
         <w:pStyle w:val="ListParagraph"/>
+        <w:spacing w:line="312" w:lineRule="auto"/>
         <w:ind w:left="1080" w:firstLine="360"/>
         <w:jc w:val="both"/>
-        <w:outlineLvl w:val="1"/>
         <w:rPr>
           <w:sz w:val="26"/>
           <w:szCs w:val="26"/>
@@ -5705,9 +5784,9 @@
     <w:p>
       <w:pPr>
         <w:pStyle w:val="ListParagraph"/>
+        <w:spacing w:line="312" w:lineRule="auto"/>
         <w:ind w:left="1080" w:firstLine="360"/>
         <w:jc w:val="both"/>
-        <w:outlineLvl w:val="1"/>
         <w:rPr>
           <w:sz w:val="26"/>
           <w:szCs w:val="26"/>
@@ -5736,9 +5815,22 @@
     <w:p>
       <w:pPr>
         <w:pStyle w:val="ListParagraph"/>
+        <w:spacing w:line="312" w:lineRule="auto"/>
         <w:ind w:left="1080" w:firstLine="360"/>
         <w:jc w:val="both"/>
-        <w:outlineLvl w:val="1"/>
+        <w:rPr>
+          <w:sz w:val="26"/>
+          <w:szCs w:val="26"/>
+          <w:lang w:val="en-GB"/>
+        </w:rPr>
+      </w:pPr>
+    </w:p>
+    <w:p>
+      <w:pPr>
+        <w:pStyle w:val="ListParagraph"/>
+        <w:spacing w:line="312" w:lineRule="auto"/>
+        <w:ind w:left="1080" w:firstLine="360"/>
+        <w:jc w:val="both"/>
         <w:rPr>
           <w:b/>
           <w:bCs/>
@@ -5757,15 +5849,27 @@
           <w:u w:val="single"/>
           <w:lang w:val="en-GB"/>
         </w:rPr>
+        <w:lastRenderedPageBreak/>
+        <w:t>*</w:t>
+      </w:r>
+      <w:r>
+        <w:rPr>
+          <w:b/>
+          <w:bCs/>
+          <w:sz w:val="26"/>
+          <w:szCs w:val="26"/>
+          <w:u w:val="single"/>
+          <w:lang w:val="en-GB"/>
+        </w:rPr>
         <w:t>Thách Thức của FOTA</w:t>
       </w:r>
     </w:p>
     <w:p>
       <w:pPr>
         <w:pStyle w:val="ListParagraph"/>
+        <w:spacing w:line="312" w:lineRule="auto"/>
         <w:ind w:left="1080" w:firstLine="360"/>
         <w:jc w:val="both"/>
-        <w:outlineLvl w:val="1"/>
         <w:rPr>
           <w:sz w:val="26"/>
           <w:szCs w:val="26"/>
@@ -5794,9 +5898,9 @@
     <w:p>
       <w:pPr>
         <w:pStyle w:val="ListParagraph"/>
+        <w:spacing w:line="312" w:lineRule="auto"/>
         <w:ind w:left="1080" w:firstLine="360"/>
         <w:jc w:val="both"/>
-        <w:outlineLvl w:val="1"/>
         <w:rPr>
           <w:sz w:val="26"/>
           <w:szCs w:val="26"/>
@@ -5811,7 +5915,6 @@
           <w:szCs w:val="26"/>
           <w:lang w:val="en-GB"/>
         </w:rPr>
-        <w:lastRenderedPageBreak/>
         <w:t>Dung lượng lưu trữ</w:t>
       </w:r>
       <w:r>
@@ -5826,9 +5929,9 @@
     <w:p>
       <w:pPr>
         <w:pStyle w:val="ListParagraph"/>
+        <w:spacing w:line="312" w:lineRule="auto"/>
         <w:ind w:left="1080" w:firstLine="360"/>
         <w:jc w:val="both"/>
-        <w:outlineLvl w:val="1"/>
         <w:rPr>
           <w:sz w:val="26"/>
           <w:szCs w:val="26"/>
@@ -5857,9 +5960,9 @@
     <w:p>
       <w:pPr>
         <w:pStyle w:val="ListParagraph"/>
+        <w:spacing w:line="312" w:lineRule="auto"/>
         <w:ind w:left="1080" w:firstLine="360"/>
         <w:jc w:val="both"/>
-        <w:outlineLvl w:val="1"/>
         <w:rPr>
           <w:b/>
           <w:bCs/>
@@ -5884,9 +5987,9 @@
     <w:p>
       <w:pPr>
         <w:pStyle w:val="ListParagraph"/>
+        <w:spacing w:line="312" w:lineRule="auto"/>
         <w:ind w:left="1080" w:firstLine="360"/>
         <w:jc w:val="both"/>
-        <w:outlineLvl w:val="1"/>
         <w:rPr>
           <w:sz w:val="26"/>
           <w:szCs w:val="26"/>
@@ -5915,7 +6018,7 @@
           <w:bCs/>
         </w:rPr>
       </w:pPr>
-      <w:bookmarkStart w:id="9" w:name="_Toc179406064"/>
+      <w:bookmarkStart w:id="9" w:name="_Toc179451264"/>
       <w:r>
         <w:rPr>
           <w:b/>
@@ -5938,7 +6041,7 @@
           <w:bCs/>
         </w:rPr>
       </w:pPr>
-      <w:bookmarkStart w:id="10" w:name="_Toc179406065"/>
+      <w:bookmarkStart w:id="10" w:name="_Toc179451265"/>
       <w:r>
         <w:rPr>
           <w:b/>
@@ -5968,7 +6071,7 @@
           <w:bCs/>
         </w:rPr>
       </w:pPr>
-      <w:bookmarkStart w:id="11" w:name="_Toc179406066"/>
+      <w:bookmarkStart w:id="11" w:name="_Toc179451266"/>
       <w:r>
         <w:rPr>
           <w:b/>
@@ -5999,7 +6102,7 @@
           <w:bCs/>
         </w:rPr>
       </w:pPr>
-      <w:bookmarkStart w:id="12" w:name="_Toc179406067"/>
+      <w:bookmarkStart w:id="12" w:name="_Toc179451267"/>
       <w:r>
         <w:rPr>
           <w:b/>
@@ -6023,7 +6126,7 @@
           <w:bCs/>
         </w:rPr>
       </w:pPr>
-      <w:bookmarkStart w:id="13" w:name="_Toc179406068"/>
+      <w:bookmarkStart w:id="13" w:name="_Toc179451268"/>
       <w:r>
         <w:rPr>
           <w:b/>
@@ -6047,7 +6150,7 @@
           <w:bCs/>
         </w:rPr>
       </w:pPr>
-      <w:bookmarkStart w:id="14" w:name="_Toc179406069"/>
+      <w:bookmarkStart w:id="14" w:name="_Toc179451269"/>
       <w:r>
         <w:rPr>
           <w:b/>
@@ -6092,7 +6195,7 @@
           <w:bCs/>
         </w:rPr>
       </w:pPr>
-      <w:bookmarkStart w:id="15" w:name="_Toc179406070"/>
+      <w:bookmarkStart w:id="15" w:name="_Toc179451270"/>
       <w:r>
         <w:rPr>
           <w:b/>
@@ -6123,7 +6226,7 @@
           <w:bCs/>
         </w:rPr>
       </w:pPr>
-      <w:bookmarkStart w:id="16" w:name="_Toc179406071"/>
+      <w:bookmarkStart w:id="16" w:name="_Toc179451271"/>
       <w:r>
         <w:rPr>
           <w:b/>
@@ -6147,7 +6250,7 @@
           <w:bCs/>
         </w:rPr>
       </w:pPr>
-      <w:bookmarkStart w:id="17" w:name="_Toc179406072"/>
+      <w:bookmarkStart w:id="17" w:name="_Toc179451272"/>
       <w:r>
         <w:rPr>
           <w:b/>
@@ -6171,7 +6274,7 @@
           <w:bCs/>
         </w:rPr>
       </w:pPr>
-      <w:bookmarkStart w:id="18" w:name="_Toc179406073"/>
+      <w:bookmarkStart w:id="18" w:name="_Toc179451273"/>
       <w:r>
         <w:rPr>
           <w:b/>
@@ -6202,13 +6305,13 @@
           <w:bCs/>
         </w:rPr>
       </w:pPr>
-      <w:bookmarkStart w:id="19" w:name="_Toc179406074"/>
-      <w:r>
-        <w:rPr>
-          <w:b/>
-          <w:bCs/>
-        </w:rPr>
-        <w:t>Cảm biến nhiệt độ DS18B20</w:t>
+      <w:bookmarkStart w:id="19" w:name="_Toc179451274"/>
+      <w:r>
+        <w:rPr>
+          <w:b/>
+          <w:bCs/>
+        </w:rPr>
+        <w:t xml:space="preserve">Cảm biến nhiệt </w:t>
       </w:r>
       <w:bookmarkEnd w:id="19"/>
       <w:r>
@@ -6216,7 +6319,15 @@
           <w:b/>
           <w:bCs/>
         </w:rPr>
-        <w:t xml:space="preserve"> </w:t>
+        <w:t>độ</w:t>
+      </w:r>
+      <w:r>
+        <w:rPr>
+          <w:b/>
+          <w:bCs/>
+          <w:lang w:val="vi-VN"/>
+        </w:rPr>
+        <w:t>, độ ẩm DHT11</w:t>
       </w:r>
     </w:p>
     <w:p>
@@ -6232,7 +6343,7 @@
           <w:bCs/>
         </w:rPr>
       </w:pPr>
-      <w:bookmarkStart w:id="20" w:name="_Toc179406075"/>
+      <w:bookmarkStart w:id="20" w:name="_Toc179451275"/>
       <w:r>
         <w:rPr>
           <w:b/>
@@ -6256,7 +6367,7 @@
           <w:bCs/>
         </w:rPr>
       </w:pPr>
-      <w:bookmarkStart w:id="21" w:name="_Toc179406076"/>
+      <w:bookmarkStart w:id="21" w:name="_Toc179451276"/>
       <w:r>
         <w:rPr>
           <w:b/>
@@ -6280,7 +6391,7 @@
           <w:bCs/>
         </w:rPr>
       </w:pPr>
-      <w:bookmarkStart w:id="22" w:name="_Toc179406077"/>
+      <w:bookmarkStart w:id="22" w:name="_Toc179451277"/>
       <w:r>
         <w:rPr>
           <w:b/>
@@ -6289,6 +6400,314 @@
         <w:t>Microsoft Visual Studio Code</w:t>
       </w:r>
       <w:bookmarkEnd w:id="22"/>
+    </w:p>
+    <w:p>
+      <w:pPr>
+        <w:spacing w:after="0" w:line="360" w:lineRule="auto"/>
+        <w:ind w:left="1080" w:firstLine="90"/>
+        <w:jc w:val="both"/>
+        <w:rPr>
+          <w:rFonts w:cs="Times New Roman"/>
+          <w:sz w:val="26"/>
+          <w:szCs w:val="26"/>
+          <w:lang w:val="vi-VN"/>
+        </w:rPr>
+      </w:pPr>
+      <w:r>
+        <w:rPr>
+          <w:rFonts w:cs="Times New Roman"/>
+          <w:sz w:val="26"/>
+          <w:szCs w:val="26"/>
+          <w:lang w:val="vi-VN"/>
+        </w:rPr>
+        <w:t xml:space="preserve">      Visual Studio Code là một trình soạn thảo mã nguồn mở, đa nền tảng và nhẹ, được thiết kế để hỗ trợ lập trình viên trong việc viết và phát triển phần mềm một cách nhanh chóng và hiệu quả. </w:t>
+      </w:r>
+    </w:p>
+    <w:p>
+      <w:pPr>
+        <w:spacing w:after="0" w:line="360" w:lineRule="auto"/>
+        <w:ind w:left="1080" w:firstLine="90"/>
+        <w:jc w:val="both"/>
+        <w:rPr>
+          <w:rFonts w:cs="Times New Roman"/>
+          <w:sz w:val="26"/>
+          <w:szCs w:val="26"/>
+          <w:lang w:val="vi-VN"/>
+        </w:rPr>
+      </w:pPr>
+      <w:r>
+        <w:rPr>
+          <w:rFonts w:cs="Times New Roman"/>
+          <w:sz w:val="26"/>
+          <w:szCs w:val="26"/>
+          <w:lang w:val="vi-VN"/>
+        </w:rPr>
+        <w:t xml:space="preserve">      Các ưu điểm của Visual Studio Code:</w:t>
+      </w:r>
+    </w:p>
+    <w:p>
+      <w:pPr>
+        <w:spacing w:after="0" w:line="360" w:lineRule="auto"/>
+        <w:ind w:left="1080" w:firstLine="90"/>
+        <w:jc w:val="both"/>
+        <w:rPr>
+          <w:rFonts w:cs="Times New Roman"/>
+          <w:sz w:val="26"/>
+          <w:szCs w:val="26"/>
+          <w:lang w:val="vi-VN"/>
+        </w:rPr>
+      </w:pPr>
+      <w:r>
+        <w:rPr>
+          <w:rFonts w:cs="Times New Roman"/>
+          <w:sz w:val="26"/>
+          <w:szCs w:val="26"/>
+          <w:lang w:val="vi-VN"/>
+        </w:rPr>
+        <w:t xml:space="preserve">        </w:t>
+      </w:r>
+      <w:r>
+        <w:rPr>
+          <w:rFonts w:cs="Times New Roman"/>
+          <w:sz w:val="26"/>
+          <w:szCs w:val="26"/>
+          <w:lang w:val="vi-VN"/>
+        </w:rPr>
+        <w:sym w:font="Wingdings" w:char="F09F"/>
+      </w:r>
+      <w:r>
+        <w:rPr>
+          <w:rFonts w:cs="Times New Roman"/>
+          <w:sz w:val="26"/>
+          <w:szCs w:val="26"/>
+          <w:lang w:val="vi-VN"/>
+        </w:rPr>
+        <w:t xml:space="preserve"> Đa nền tảng</w:t>
+      </w:r>
+      <w:r>
+        <w:rPr>
+          <w:rFonts w:cs="Times New Roman"/>
+          <w:sz w:val="26"/>
+          <w:szCs w:val="26"/>
+          <w:lang w:val="vi-VN"/>
+        </w:rPr>
+        <w:t xml:space="preserve"> hệ điều hành</w:t>
+      </w:r>
+      <w:r>
+        <w:rPr>
+          <w:rFonts w:cs="Times New Roman"/>
+          <w:sz w:val="26"/>
+          <w:szCs w:val="26"/>
+          <w:lang w:val="vi-VN"/>
+        </w:rPr>
+        <w:t>: Linux, Mac, Windows,...</w:t>
+      </w:r>
+    </w:p>
+    <w:p>
+      <w:pPr>
+        <w:spacing w:after="0" w:line="360" w:lineRule="auto"/>
+        <w:ind w:left="1080" w:firstLine="90"/>
+        <w:jc w:val="both"/>
+        <w:rPr>
+          <w:rFonts w:cs="Times New Roman"/>
+          <w:sz w:val="26"/>
+          <w:szCs w:val="26"/>
+          <w:lang w:val="vi-VN"/>
+        </w:rPr>
+      </w:pPr>
+      <w:r>
+        <w:rPr>
+          <w:rFonts w:cs="Times New Roman"/>
+          <w:sz w:val="26"/>
+          <w:szCs w:val="26"/>
+          <w:lang w:val="vi-VN"/>
+        </w:rPr>
+        <w:t xml:space="preserve">        </w:t>
+      </w:r>
+      <w:r>
+        <w:rPr>
+          <w:rFonts w:cs="Times New Roman"/>
+          <w:sz w:val="26"/>
+          <w:szCs w:val="26"/>
+          <w:lang w:val="vi-VN"/>
+        </w:rPr>
+        <w:sym w:font="Wingdings" w:char="F09F"/>
+      </w:r>
+      <w:r>
+        <w:rPr>
+          <w:rFonts w:cs="Times New Roman"/>
+          <w:sz w:val="26"/>
+          <w:szCs w:val="26"/>
+          <w:lang w:val="vi-VN"/>
+        </w:rPr>
+        <w:t xml:space="preserve"> </w:t>
+      </w:r>
+      <w:r>
+        <w:rPr>
+          <w:rFonts w:cs="Times New Roman"/>
+          <w:sz w:val="26"/>
+          <w:szCs w:val="26"/>
+          <w:lang w:val="vi-VN"/>
+        </w:rPr>
+        <w:t>Hỗ trợ đ</w:t>
+      </w:r>
+      <w:r>
+        <w:rPr>
+          <w:rFonts w:cs="Times New Roman"/>
+          <w:sz w:val="26"/>
+          <w:szCs w:val="26"/>
+          <w:lang w:val="vi-VN"/>
+        </w:rPr>
+        <w:t>a ngôn ngữ: C/C++, C#, F#, JavaScript, JSON, HTML, CSS,...</w:t>
+      </w:r>
+    </w:p>
+    <w:p>
+      <w:pPr>
+        <w:spacing w:after="0" w:line="360" w:lineRule="auto"/>
+        <w:ind w:left="1080" w:firstLine="90"/>
+        <w:jc w:val="both"/>
+        <w:rPr>
+          <w:rFonts w:cs="Times New Roman"/>
+          <w:sz w:val="26"/>
+          <w:szCs w:val="26"/>
+          <w:lang w:val="vi-VN"/>
+        </w:rPr>
+      </w:pPr>
+      <w:r>
+        <w:rPr>
+          <w:rFonts w:cs="Times New Roman"/>
+          <w:sz w:val="26"/>
+          <w:szCs w:val="26"/>
+          <w:lang w:val="vi-VN"/>
+        </w:rPr>
+        <w:lastRenderedPageBreak/>
+        <w:t xml:space="preserve">        </w:t>
+      </w:r>
+      <w:r>
+        <w:rPr>
+          <w:rFonts w:cs="Times New Roman"/>
+          <w:sz w:val="26"/>
+          <w:szCs w:val="26"/>
+          <w:lang w:val="vi-VN"/>
+        </w:rPr>
+        <w:sym w:font="Wingdings" w:char="F09F"/>
+      </w:r>
+      <w:r>
+        <w:rPr>
+          <w:rFonts w:cs="Times New Roman"/>
+          <w:sz w:val="26"/>
+          <w:szCs w:val="26"/>
+          <w:lang w:val="vi-VN"/>
+        </w:rPr>
+        <w:t xml:space="preserve"> Dung lượng thấp.</w:t>
+      </w:r>
+    </w:p>
+    <w:p>
+      <w:pPr>
+        <w:spacing w:after="0" w:line="360" w:lineRule="auto"/>
+        <w:ind w:left="1080" w:firstLine="90"/>
+        <w:jc w:val="both"/>
+        <w:rPr>
+          <w:rFonts w:cs="Times New Roman"/>
+          <w:sz w:val="26"/>
+          <w:szCs w:val="26"/>
+          <w:lang w:val="vi-VN"/>
+        </w:rPr>
+      </w:pPr>
+      <w:r>
+        <w:rPr>
+          <w:rFonts w:cs="Times New Roman"/>
+          <w:sz w:val="26"/>
+          <w:szCs w:val="26"/>
+          <w:lang w:val="vi-VN"/>
+        </w:rPr>
+        <w:t xml:space="preserve">        </w:t>
+      </w:r>
+      <w:r>
+        <w:rPr>
+          <w:rFonts w:cs="Times New Roman"/>
+          <w:sz w:val="26"/>
+          <w:szCs w:val="26"/>
+          <w:lang w:val="vi-VN"/>
+        </w:rPr>
+        <w:sym w:font="Wingdings" w:char="F09F"/>
+      </w:r>
+      <w:r>
+        <w:rPr>
+          <w:rFonts w:cs="Times New Roman"/>
+          <w:sz w:val="26"/>
+          <w:szCs w:val="26"/>
+          <w:lang w:val="vi-VN"/>
+        </w:rPr>
+        <w:t xml:space="preserve"> Nhiều tính </w:t>
+      </w:r>
+      <w:r>
+        <w:rPr>
+          <w:rFonts w:cs="Times New Roman"/>
+          <w:sz w:val="26"/>
+          <w:szCs w:val="26"/>
+          <w:lang w:val="vi-VN"/>
+        </w:rPr>
+        <w:t>năng</w:t>
+      </w:r>
+      <w:r>
+        <w:rPr>
+          <w:rFonts w:cs="Times New Roman"/>
+          <w:sz w:val="26"/>
+          <w:szCs w:val="26"/>
+          <w:lang w:val="vi-VN"/>
+        </w:rPr>
+        <w:t>.</w:t>
+      </w:r>
+    </w:p>
+    <w:p>
+      <w:pPr>
+        <w:spacing w:after="0" w:line="360" w:lineRule="auto"/>
+        <w:ind w:left="1080" w:firstLine="90"/>
+        <w:jc w:val="both"/>
+        <w:rPr>
+          <w:rFonts w:cs="Times New Roman"/>
+          <w:sz w:val="26"/>
+          <w:szCs w:val="26"/>
+          <w:lang w:val="vi-VN"/>
+        </w:rPr>
+      </w:pPr>
+      <w:r>
+        <w:rPr>
+          <w:rFonts w:cs="Times New Roman"/>
+          <w:sz w:val="26"/>
+          <w:szCs w:val="26"/>
+          <w:lang w:val="vi-VN"/>
+        </w:rPr>
+        <w:t xml:space="preserve">        </w:t>
+      </w:r>
+      <w:r>
+        <w:rPr>
+          <w:rFonts w:cs="Times New Roman"/>
+          <w:sz w:val="26"/>
+          <w:szCs w:val="26"/>
+          <w:lang w:val="vi-VN"/>
+        </w:rPr>
+        <w:sym w:font="Wingdings" w:char="F09F"/>
+      </w:r>
+      <w:r>
+        <w:rPr>
+          <w:rFonts w:cs="Times New Roman"/>
+          <w:sz w:val="26"/>
+          <w:szCs w:val="26"/>
+          <w:lang w:val="vi-VN"/>
+        </w:rPr>
+        <w:t xml:space="preserve"> Giao diện thân thiện, dễ sử </w:t>
+      </w:r>
+      <w:r>
+        <w:rPr>
+          <w:rFonts w:cs="Times New Roman"/>
+          <w:sz w:val="26"/>
+          <w:szCs w:val="26"/>
+          <w:lang w:val="vi-VN"/>
+        </w:rPr>
+        <w:t xml:space="preserve">dụng, có thể tùy biến theo người dùng. </w:t>
+      </w:r>
     </w:p>
     <w:p>
       <w:pPr>
@@ -6304,7 +6723,7 @@
           <w:bCs/>
         </w:rPr>
       </w:pPr>
-      <w:bookmarkStart w:id="23" w:name="_Toc179406078"/>
+      <w:bookmarkStart w:id="23" w:name="_Toc179451278"/>
       <w:r>
         <w:rPr>
           <w:b/>
@@ -6335,12 +6754,338 @@
           <w:bCs/>
         </w:rPr>
       </w:pPr>
-      <w:r>
-        <w:rPr>
-          <w:b/>
-          <w:bCs/>
-        </w:rPr>
-        <w:t xml:space="preserve">EasyEDA </w:t>
+      <w:bookmarkStart w:id="24" w:name="_Toc179451279"/>
+      <w:r>
+        <w:rPr>
+          <w:b/>
+          <w:bCs/>
+        </w:rPr>
+        <w:t>EasyEDA</w:t>
+      </w:r>
+      <w:bookmarkEnd w:id="24"/>
+    </w:p>
+    <w:p>
+      <w:pPr>
+        <w:spacing w:after="0" w:line="360" w:lineRule="auto"/>
+        <w:ind w:left="1080" w:firstLine="540"/>
+        <w:jc w:val="both"/>
+        <w:rPr>
+          <w:rFonts w:cs="Times New Roman"/>
+          <w:sz w:val="26"/>
+          <w:szCs w:val="26"/>
+          <w:lang w:val="vi-VN"/>
+        </w:rPr>
+      </w:pPr>
+      <w:r>
+        <w:rPr>
+          <w:rFonts w:cs="Times New Roman"/>
+          <w:sz w:val="26"/>
+          <w:szCs w:val="26"/>
+          <w:lang w:val="vi-VN"/>
+        </w:rPr>
+        <w:t>EasyEDA là công cụ dựa trên web giúp hỗ trợ thiết kế, mô phỏng, chia sẻ và xem xét sơ đồ mạch và PCB. Phần mềm này miễn phí, dễ sử dụng dành cho các kỹ sư điện, phần cứng, nhúng... Người dùng chỉ cần đăng ký hoặc đăng nhập để tạo mạch trên mọi hệ điều hành như Windows, Mac, Linux và các trình duyệt như Chrome, Firefox, Safari, Internet Explorer. Dự án sẽ được lưu tự động trên trang web của EasyEDA, đảm bảo không bị mất dữ liệu.</w:t>
+      </w:r>
+    </w:p>
+    <w:p>
+      <w:pPr>
+        <w:spacing w:after="0" w:line="360" w:lineRule="auto"/>
+        <w:ind w:left="1080"/>
+        <w:jc w:val="both"/>
+        <w:rPr>
+          <w:rFonts w:cs="Times New Roman"/>
+          <w:sz w:val="26"/>
+          <w:szCs w:val="26"/>
+          <w:lang w:val="vi-VN"/>
+        </w:rPr>
+      </w:pPr>
+      <w:r>
+        <w:rPr>
+          <w:rFonts w:cs="Times New Roman"/>
+          <w:sz w:val="26"/>
+          <w:szCs w:val="26"/>
+          <w:lang w:val="vi-VN"/>
+        </w:rPr>
+        <w:t xml:space="preserve">     EasyEDA được tích hợp nhiều tính năng hữu ích như:</w:t>
+      </w:r>
+    </w:p>
+    <w:p>
+      <w:pPr>
+        <w:spacing w:after="0" w:line="360" w:lineRule="auto"/>
+        <w:ind w:left="1080"/>
+        <w:jc w:val="both"/>
+        <w:rPr>
+          <w:rFonts w:cs="Times New Roman"/>
+          <w:sz w:val="26"/>
+          <w:szCs w:val="26"/>
+          <w:lang w:val="vi-VN"/>
+        </w:rPr>
+      </w:pPr>
+      <w:r>
+        <w:rPr>
+          <w:rFonts w:cs="Times New Roman"/>
+          <w:sz w:val="26"/>
+          <w:szCs w:val="26"/>
+          <w:lang w:val="vi-VN"/>
+        </w:rPr>
+        <w:t xml:space="preserve">        </w:t>
+      </w:r>
+      <w:r>
+        <w:rPr>
+          <w:rFonts w:cs="Times New Roman"/>
+          <w:sz w:val="26"/>
+          <w:szCs w:val="26"/>
+          <w:lang w:val="vi-VN"/>
+        </w:rPr>
+        <w:sym w:font="Wingdings" w:char="F09F"/>
+      </w:r>
+      <w:r>
+        <w:rPr>
+          <w:rFonts w:cs="Times New Roman"/>
+          <w:sz w:val="26"/>
+          <w:szCs w:val="26"/>
+          <w:lang w:val="vi-VN"/>
+        </w:rPr>
+        <w:t xml:space="preserve"> Thiết kế mạch dễ dàng và hiệu quả.</w:t>
+      </w:r>
+    </w:p>
+    <w:p>
+      <w:pPr>
+        <w:spacing w:after="0" w:line="360" w:lineRule="auto"/>
+        <w:ind w:left="1080"/>
+        <w:jc w:val="both"/>
+        <w:rPr>
+          <w:rFonts w:cs="Times New Roman"/>
+          <w:sz w:val="26"/>
+          <w:szCs w:val="26"/>
+          <w:lang w:val="vi-VN"/>
+        </w:rPr>
+      </w:pPr>
+      <w:r>
+        <w:rPr>
+          <w:rFonts w:cs="Times New Roman"/>
+          <w:sz w:val="26"/>
+          <w:szCs w:val="26"/>
+          <w:lang w:val="vi-VN"/>
+        </w:rPr>
+        <w:t xml:space="preserve">        </w:t>
+      </w:r>
+      <w:r>
+        <w:rPr>
+          <w:rFonts w:cs="Times New Roman"/>
+          <w:sz w:val="26"/>
+          <w:szCs w:val="26"/>
+          <w:lang w:val="vi-VN"/>
+        </w:rPr>
+        <w:sym w:font="Wingdings" w:char="F09F"/>
+      </w:r>
+      <w:r>
+        <w:rPr>
+          <w:rFonts w:cs="Times New Roman"/>
+          <w:sz w:val="26"/>
+          <w:szCs w:val="26"/>
+          <w:lang w:val="vi-VN"/>
+        </w:rPr>
+        <w:t xml:space="preserve"> Chia sẻ dự án ở dạng công khai hoặc riêng tư.</w:t>
+      </w:r>
+    </w:p>
+    <w:p>
+      <w:pPr>
+        <w:spacing w:after="0" w:line="360" w:lineRule="auto"/>
+        <w:ind w:left="1080"/>
+        <w:jc w:val="both"/>
+        <w:rPr>
+          <w:rFonts w:cs="Times New Roman"/>
+          <w:sz w:val="26"/>
+          <w:szCs w:val="26"/>
+          <w:lang w:val="vi-VN"/>
+        </w:rPr>
+      </w:pPr>
+      <w:r>
+        <w:rPr>
+          <w:rFonts w:cs="Times New Roman"/>
+          <w:sz w:val="26"/>
+          <w:szCs w:val="26"/>
+          <w:lang w:val="vi-VN"/>
+        </w:rPr>
+        <w:t xml:space="preserve">        </w:t>
+      </w:r>
+      <w:r>
+        <w:rPr>
+          <w:rFonts w:cs="Times New Roman"/>
+          <w:sz w:val="26"/>
+          <w:szCs w:val="26"/>
+          <w:lang w:val="vi-VN"/>
+        </w:rPr>
+        <w:sym w:font="Wingdings" w:char="F09F"/>
+      </w:r>
+      <w:r>
+        <w:rPr>
+          <w:rFonts w:cs="Times New Roman"/>
+          <w:sz w:val="26"/>
+          <w:szCs w:val="26"/>
+          <w:lang w:val="vi-VN"/>
+        </w:rPr>
+        <w:t xml:space="preserve"> Hỗ trợ phát triển dự án mã nguồn mở, tập lệnh và API.</w:t>
+      </w:r>
+    </w:p>
+    <w:p>
+      <w:pPr>
+        <w:spacing w:after="0" w:line="360" w:lineRule="auto"/>
+        <w:ind w:left="1080"/>
+        <w:jc w:val="both"/>
+        <w:rPr>
+          <w:rFonts w:cs="Times New Roman"/>
+          <w:sz w:val="26"/>
+          <w:szCs w:val="26"/>
+          <w:lang w:val="vi-VN"/>
+        </w:rPr>
+      </w:pPr>
+      <w:r>
+        <w:rPr>
+          <w:rFonts w:cs="Times New Roman"/>
+          <w:sz w:val="26"/>
+          <w:szCs w:val="26"/>
+          <w:lang w:val="vi-VN"/>
+        </w:rPr>
+        <w:t xml:space="preserve">        </w:t>
+      </w:r>
+      <w:r>
+        <w:rPr>
+          <w:rFonts w:cs="Times New Roman"/>
+          <w:sz w:val="26"/>
+          <w:szCs w:val="26"/>
+          <w:lang w:val="vi-VN"/>
+        </w:rPr>
+        <w:sym w:font="Wingdings" w:char="F09F"/>
+      </w:r>
+      <w:r>
+        <w:rPr>
+          <w:rFonts w:cs="Times New Roman"/>
+          <w:sz w:val="26"/>
+          <w:szCs w:val="26"/>
+          <w:lang w:val="vi-VN"/>
+        </w:rPr>
+        <w:t xml:space="preserve"> Xuất tài liệu dưới dạng PDF, SVG, PNG. Netlist sang FreePCB, Spice, Pads, Altium Designer; BOM/DXF.</w:t>
+      </w:r>
+    </w:p>
+    <w:p>
+      <w:pPr>
+        <w:spacing w:after="0" w:line="360" w:lineRule="auto"/>
+        <w:ind w:left="1080"/>
+        <w:jc w:val="both"/>
+        <w:rPr>
+          <w:rFonts w:cs="Times New Roman"/>
+          <w:sz w:val="26"/>
+          <w:szCs w:val="26"/>
+          <w:lang w:val="vi-VN"/>
+        </w:rPr>
+      </w:pPr>
+      <w:r>
+        <w:rPr>
+          <w:rFonts w:cs="Times New Roman"/>
+          <w:sz w:val="26"/>
+          <w:szCs w:val="26"/>
+          <w:lang w:val="vi-VN"/>
+        </w:rPr>
+        <w:t xml:space="preserve">        </w:t>
+      </w:r>
+      <w:r>
+        <w:rPr>
+          <w:rFonts w:cs="Times New Roman"/>
+          <w:sz w:val="26"/>
+          <w:szCs w:val="26"/>
+          <w:lang w:val="vi-VN"/>
+        </w:rPr>
+        <w:sym w:font="Wingdings" w:char="F09F"/>
+      </w:r>
+      <w:r>
+        <w:rPr>
+          <w:rFonts w:cs="Times New Roman"/>
+          <w:sz w:val="26"/>
+          <w:szCs w:val="26"/>
+          <w:lang w:val="vi-VN"/>
+        </w:rPr>
+        <w:t xml:space="preserve"> Truy cập thư viện công cộng với hơn 1 triệu mục và quản lý các thư viện khác nhau.</w:t>
+      </w:r>
+    </w:p>
+    <w:p>
+      <w:pPr>
+        <w:spacing w:after="0" w:line="360" w:lineRule="auto"/>
+        <w:ind w:left="1080"/>
+        <w:jc w:val="both"/>
+        <w:rPr>
+          <w:rFonts w:cs="Times New Roman"/>
+          <w:sz w:val="26"/>
+          <w:szCs w:val="26"/>
+          <w:lang w:val="vi-VN"/>
+        </w:rPr>
+      </w:pPr>
+      <w:r>
+        <w:rPr>
+          <w:rFonts w:cs="Times New Roman"/>
+          <w:sz w:val="26"/>
+          <w:szCs w:val="26"/>
+          <w:lang w:val="vi-VN"/>
+        </w:rPr>
+        <w:t xml:space="preserve">        </w:t>
+      </w:r>
+      <w:r>
+        <w:rPr>
+          <w:rFonts w:cs="Times New Roman"/>
+          <w:sz w:val="26"/>
+          <w:szCs w:val="26"/>
+          <w:lang w:val="vi-VN"/>
+        </w:rPr>
+        <w:sym w:font="Wingdings" w:char="F09F"/>
+      </w:r>
+      <w:r>
+        <w:rPr>
+          <w:rFonts w:cs="Times New Roman"/>
+          <w:sz w:val="26"/>
+          <w:szCs w:val="26"/>
+          <w:lang w:val="vi-VN"/>
+        </w:rPr>
+        <w:t xml:space="preserve"> Tạo, chỉnh sửa linh kiện, footprint và mô hình Spice.</w:t>
+      </w:r>
+    </w:p>
+    <w:p>
+      <w:pPr>
+        <w:spacing w:after="0" w:line="360" w:lineRule="auto"/>
+        <w:ind w:left="1080"/>
+        <w:jc w:val="both"/>
+        <w:rPr>
+          <w:rFonts w:cs="Times New Roman"/>
+          <w:sz w:val="26"/>
+          <w:szCs w:val="26"/>
+          <w:lang w:val="vi-VN"/>
+        </w:rPr>
+      </w:pPr>
+      <w:r>
+        <w:rPr>
+          <w:rFonts w:cs="Times New Roman"/>
+          <w:sz w:val="26"/>
+          <w:szCs w:val="26"/>
+          <w:lang w:val="vi-VN"/>
+        </w:rPr>
+        <w:t xml:space="preserve">        </w:t>
+      </w:r>
+      <w:r>
+        <w:rPr>
+          <w:rFonts w:cs="Times New Roman"/>
+          <w:sz w:val="26"/>
+          <w:szCs w:val="26"/>
+          <w:lang w:val="vi-VN"/>
+        </w:rPr>
+        <w:sym w:font="Wingdings" w:char="F09F"/>
+      </w:r>
+      <w:r>
+        <w:rPr>
+          <w:rFonts w:cs="Times New Roman"/>
+          <w:sz w:val="26"/>
+          <w:szCs w:val="26"/>
+          <w:lang w:val="vi-VN"/>
+        </w:rPr>
+        <w:t xml:space="preserve"> Kiểm tra quy tắc thiết kế, mô phỏng và chuyển đổi layout từ schematic sang PCB.</w:t>
       </w:r>
     </w:p>
     <w:p>
@@ -6357,7 +7102,7 @@
           <w:bCs/>
         </w:rPr>
       </w:pPr>
-      <w:bookmarkStart w:id="24" w:name="_Toc179406079"/>
+      <w:bookmarkStart w:id="25" w:name="_Toc179451280"/>
       <w:r>
         <w:rPr>
           <w:b/>
@@ -6365,7 +7110,7 @@
         </w:rPr>
         <w:t>Django Framework</w:t>
       </w:r>
-      <w:bookmarkEnd w:id="24"/>
+      <w:bookmarkEnd w:id="25"/>
       <w:r>
         <w:rPr>
           <w:b/>
@@ -6388,7 +7133,7 @@
           <w:bCs/>
         </w:rPr>
       </w:pPr>
-      <w:bookmarkStart w:id="25" w:name="_Toc179406080"/>
+      <w:bookmarkStart w:id="26" w:name="_Toc179451281"/>
       <w:r>
         <w:rPr>
           <w:b/>
@@ -6396,7 +7141,7 @@
         </w:rPr>
         <w:t>Microsoft SQL Server</w:t>
       </w:r>
-      <w:bookmarkEnd w:id="25"/>
+      <w:bookmarkEnd w:id="26"/>
     </w:p>
     <w:p>
       <w:pPr>
@@ -6406,7 +7151,7 @@
           <w:szCs w:val="28"/>
         </w:rPr>
       </w:pPr>
-      <w:bookmarkStart w:id="26" w:name="_Toc179406081"/>
+      <w:bookmarkStart w:id="27" w:name="_Toc179451282"/>
       <w:r>
         <w:rPr>
           <w:rFonts w:cs="Times New Roman"/>
@@ -6414,7 +7159,7 @@
         </w:rPr>
         <w:t>CHƯƠNG 3: THIẾT KẾ HỆ THỐNG</w:t>
       </w:r>
-      <w:bookmarkEnd w:id="26"/>
+      <w:bookmarkEnd w:id="27"/>
     </w:p>
     <w:p>
       <w:pPr>
@@ -6429,7 +7174,7 @@
           <w:bCs/>
         </w:rPr>
       </w:pPr>
-      <w:bookmarkStart w:id="27" w:name="_Toc179406082"/>
+      <w:bookmarkStart w:id="28" w:name="_Toc179451283"/>
       <w:r>
         <w:rPr>
           <w:b/>
@@ -6437,7 +7182,7 @@
         </w:rPr>
         <w:t>ĐẶC TẢ HỆ THỐNG</w:t>
       </w:r>
-      <w:bookmarkEnd w:id="27"/>
+      <w:bookmarkEnd w:id="28"/>
     </w:p>
     <w:p>
       <w:pPr>
@@ -6453,7 +7198,7 @@
           <w:bCs/>
         </w:rPr>
       </w:pPr>
-      <w:bookmarkStart w:id="28" w:name="_Toc179406083"/>
+      <w:bookmarkStart w:id="29" w:name="_Toc179451284"/>
       <w:r>
         <w:rPr>
           <w:b/>
@@ -6461,7 +7206,7 @@
         </w:rPr>
         <w:t>Chức năng hệ thống</w:t>
       </w:r>
-      <w:bookmarkEnd w:id="28"/>
+      <w:bookmarkEnd w:id="29"/>
       <w:r>
         <w:rPr>
           <w:b/>
@@ -6484,7 +7229,7 @@
           <w:bCs/>
         </w:rPr>
       </w:pPr>
-      <w:bookmarkStart w:id="29" w:name="_Toc179406084"/>
+      <w:bookmarkStart w:id="30" w:name="_Toc179451285"/>
       <w:r>
         <w:rPr>
           <w:b/>
@@ -6492,7 +7237,7 @@
         </w:rPr>
         <w:t>Mô hình tổng quát của hệ thống</w:t>
       </w:r>
-      <w:bookmarkEnd w:id="29"/>
+      <w:bookmarkEnd w:id="30"/>
       <w:r>
         <w:rPr>
           <w:b/>
@@ -6515,7 +7260,7 @@
           <w:bCs/>
         </w:rPr>
       </w:pPr>
-      <w:bookmarkStart w:id="30" w:name="_Toc179406085"/>
+      <w:bookmarkStart w:id="31" w:name="_Toc179451286"/>
       <w:r>
         <w:rPr>
           <w:b/>
@@ -6523,7 +7268,7 @@
         </w:rPr>
         <w:t>Sơ đồ khối và nguyên lý hoạt động của hệ thống</w:t>
       </w:r>
-      <w:bookmarkEnd w:id="30"/>
+      <w:bookmarkEnd w:id="31"/>
       <w:r>
         <w:rPr>
           <w:b/>
@@ -6545,7 +7290,7 @@
           <w:bCs/>
         </w:rPr>
       </w:pPr>
-      <w:bookmarkStart w:id="31" w:name="_Toc179406086"/>
+      <w:bookmarkStart w:id="32" w:name="_Toc179451287"/>
       <w:r>
         <w:rPr>
           <w:b/>
@@ -6553,7 +7298,7 @@
         </w:rPr>
         <w:t>THIẾT KẾ PHẦN CỨNG</w:t>
       </w:r>
-      <w:bookmarkEnd w:id="31"/>
+      <w:bookmarkEnd w:id="32"/>
     </w:p>
     <w:p>
       <w:pPr>
@@ -6569,7 +7314,7 @@
           <w:bCs/>
         </w:rPr>
       </w:pPr>
-      <w:bookmarkStart w:id="32" w:name="_Toc179406087"/>
+      <w:bookmarkStart w:id="33" w:name="_Toc179451288"/>
       <w:r>
         <w:rPr>
           <w:b/>
@@ -6577,7 +7322,7 @@
         </w:rPr>
         <w:t>Sơ đồ hệ thống phần cứng</w:t>
       </w:r>
-      <w:bookmarkEnd w:id="32"/>
+      <w:bookmarkEnd w:id="33"/>
     </w:p>
     <w:p>
       <w:pPr>
@@ -6593,15 +7338,16 @@
           <w:bCs/>
         </w:rPr>
       </w:pPr>
-      <w:bookmarkStart w:id="33" w:name="_Toc179406088"/>
-      <w:r>
-        <w:rPr>
-          <w:b/>
-          <w:bCs/>
-        </w:rPr>
+      <w:bookmarkStart w:id="34" w:name="_Toc179451289"/>
+      <w:r>
+        <w:rPr>
+          <w:b/>
+          <w:bCs/>
+        </w:rPr>
+        <w:lastRenderedPageBreak/>
         <w:t>Sơ đồ nguyên lý kit học tập</w:t>
       </w:r>
-      <w:bookmarkEnd w:id="33"/>
+      <w:bookmarkEnd w:id="34"/>
       <w:r>
         <w:rPr>
           <w:b/>
@@ -6623,7 +7369,7 @@
           <w:bCs/>
         </w:rPr>
       </w:pPr>
-      <w:bookmarkStart w:id="34" w:name="_Toc179406089"/>
+      <w:bookmarkStart w:id="35" w:name="_Toc179451290"/>
       <w:r>
         <w:rPr>
           <w:b/>
@@ -6631,7 +7377,7 @@
         </w:rPr>
         <w:t>THIẾT KẾ PHẦN MỀM</w:t>
       </w:r>
-      <w:bookmarkEnd w:id="34"/>
+      <w:bookmarkEnd w:id="35"/>
     </w:p>
     <w:p>
       <w:pPr>
@@ -6647,7 +7393,7 @@
           <w:bCs/>
         </w:rPr>
       </w:pPr>
-      <w:bookmarkStart w:id="35" w:name="_Toc179406090"/>
+      <w:bookmarkStart w:id="36" w:name="_Toc179451291"/>
       <w:r>
         <w:rPr>
           <w:b/>
@@ -6655,7 +7401,7 @@
         </w:rPr>
         <w:t>Chương trình bootloader cho STM32</w:t>
       </w:r>
-      <w:bookmarkEnd w:id="35"/>
+      <w:bookmarkEnd w:id="36"/>
       <w:r>
         <w:rPr>
           <w:b/>
@@ -6678,7 +7424,7 @@
           <w:bCs/>
         </w:rPr>
       </w:pPr>
-      <w:bookmarkStart w:id="36" w:name="_Toc179406091"/>
+      <w:bookmarkStart w:id="37" w:name="_Toc179451292"/>
       <w:r>
         <w:rPr>
           <w:b/>
@@ -6686,7 +7432,7 @@
         </w:rPr>
         <w:t>Chương trình cho ESP32-CAM</w:t>
       </w:r>
-      <w:bookmarkEnd w:id="36"/>
+      <w:bookmarkEnd w:id="37"/>
       <w:r>
         <w:rPr>
           <w:b/>
@@ -6709,16 +7455,15 @@
           <w:bCs/>
         </w:rPr>
       </w:pPr>
-      <w:bookmarkStart w:id="37" w:name="_Toc179406092"/>
-      <w:r>
-        <w:rPr>
-          <w:b/>
-          <w:bCs/>
-        </w:rPr>
-        <w:lastRenderedPageBreak/>
+      <w:bookmarkStart w:id="38" w:name="_Toc179451293"/>
+      <w:r>
+        <w:rPr>
+          <w:b/>
+          <w:bCs/>
+        </w:rPr>
         <w:t>Giao diện và chức năng trên Website</w:t>
       </w:r>
-      <w:bookmarkEnd w:id="37"/>
+      <w:bookmarkEnd w:id="38"/>
       <w:r>
         <w:rPr>
           <w:b/>
@@ -6735,7 +7480,7 @@
           <w:szCs w:val="28"/>
         </w:rPr>
       </w:pPr>
-      <w:bookmarkStart w:id="38" w:name="_Toc179406093"/>
+      <w:bookmarkStart w:id="39" w:name="_Toc179451294"/>
       <w:r>
         <w:rPr>
           <w:rFonts w:cs="Times New Roman"/>
@@ -6743,7 +7488,7 @@
         </w:rPr>
         <w:t>CHƯƠNG 4: KẾT QUẢ VÀ ĐÁNH GIÁ</w:t>
       </w:r>
-      <w:bookmarkEnd w:id="38"/>
+      <w:bookmarkEnd w:id="39"/>
     </w:p>
     <w:p>
       <w:pPr>
@@ -6753,7 +7498,7 @@
           <w:szCs w:val="28"/>
         </w:rPr>
       </w:pPr>
-      <w:bookmarkStart w:id="39" w:name="_Toc179406094"/>
+      <w:bookmarkStart w:id="40" w:name="_Toc179451295"/>
       <w:r>
         <w:rPr>
           <w:rFonts w:cs="Times New Roman"/>
@@ -6761,7 +7506,7 @@
         </w:rPr>
         <w:t>CHƯƠNG 5: KẾT LUẬN VÀ HƯỚNG PHÁT TRIỂN</w:t>
       </w:r>
-      <w:bookmarkEnd w:id="39"/>
+      <w:bookmarkEnd w:id="40"/>
     </w:p>
     <w:p>
       <w:pPr>
@@ -6777,7 +7522,7 @@
           <w:bCs/>
         </w:rPr>
       </w:pPr>
-      <w:bookmarkStart w:id="40" w:name="_Toc179406095"/>
+      <w:bookmarkStart w:id="41" w:name="_Toc179451296"/>
       <w:r>
         <w:rPr>
           <w:b/>
@@ -6785,7 +7530,7 @@
         </w:rPr>
         <w:t>KẾT LUẬN</w:t>
       </w:r>
-      <w:bookmarkEnd w:id="40"/>
+      <w:bookmarkEnd w:id="41"/>
     </w:p>
     <w:p>
       <w:pPr>
@@ -6801,7 +7546,7 @@
           <w:bCs/>
         </w:rPr>
       </w:pPr>
-      <w:bookmarkStart w:id="41" w:name="_Toc179406096"/>
+      <w:bookmarkStart w:id="42" w:name="_Toc179451297"/>
       <w:r>
         <w:rPr>
           <w:b/>
@@ -6809,7 +7554,7 @@
         </w:rPr>
         <w:t>HƯỚNG PHÁT TRIỂN</w:t>
       </w:r>
-      <w:bookmarkEnd w:id="41"/>
+      <w:bookmarkEnd w:id="42"/>
       <w:r>
         <w:rPr>
           <w:b/>
@@ -7031,7 +7776,7 @@
 </file>
 
 <file path=word/endnotes.xml><?xml version="1.0" encoding="utf-8"?>
-<w:endnotes xmlns:wpc="http://schemas.microsoft.com/office/word/2010/wordprocessingCanvas" xmlns:cx="http://schemas.microsoft.com/office/drawing/2014/chartex" xmlns:cx1="http://schemas.microsoft.com/office/drawing/2015/9/8/chartex" xmlns:cx2="http://schemas.microsoft.com/office/drawing/2015/10/21/chartex" xmlns:cx3="http://schemas.microsoft.com/office/drawing/2016/5/9/chartex" xmlns:cx4="http://schemas.microsoft.com/office/drawing/2016/5/10/chartex" xmlns:cx5="http://schemas.microsoft.com/office/drawing/2016/5/11/chartex" xmlns:cx6="http://schemas.microsoft.com/office/drawing/2016/5/12/chartex" xmlns:cx7="http://schemas.microsoft.com/office/drawing/2016/5/13/chartex" xmlns:cx8="http://schemas.microsoft.com/office/drawing/2016/5/14/chartex" xmlns:mc="http://schemas.openxmlformats.org/markup-compatibility/2006" xmlns:aink="http://schemas.microsoft.com/office/drawing/2016/ink" xmlns:am3d="http://schemas.microsoft.com/office/drawing/2017/model3d" xmlns:o="urn:schemas-microsoft-com:office:office" xmlns:oel="http://schemas.microsoft.com/office/2019/extlst" xmlns:r="http://schemas.openxmlformats.org/officeDocument/2006/relationships" xmlns:m="http://schemas.openxmlformats.org/officeDocument/2006/math" xmlns:v="urn:schemas-microsoft-com:vml" xmlns:wp14="http://schemas.microsoft.com/office/word/2010/wordprocessingDrawing" xmlns:wp="http://schemas.openxmlformats.org/drawingml/2006/wordprocessingDrawing" xmlns:w10="urn:schemas-microsoft-com:office:word" xmlns:w="http://schemas.openxmlformats.org/wordprocessingml/2006/main" xmlns:w14="http://schemas.microsoft.com/office/word/2010/wordml" xmlns:w15="http://schemas.microsoft.com/office/word/2012/wordml" xmlns:w16cex="http://schemas.microsoft.com/office/word/2018/wordml/cex" xmlns:w16cid="http://schemas.microsoft.com/office/word/2016/wordml/cid" xmlns:w16="http://schemas.microsoft.com/office/word/2018/wordml" xmlns:w16du="http://schemas.microsoft.com/office/word/2023/wordml/word16du" xmlns:w16sdtdh="http://schemas.microsoft.com/office/word/2020/wordml/sdtdatahash" xmlns:w16se="http://schemas.microsoft.com/office/word/2015/wordml/symex" xmlns:wpg="http://schemas.microsoft.com/office/word/2010/wordprocessingGroup" xmlns:wpi="http://schemas.microsoft.com/office/word/2010/wordprocessingInk" xmlns:wne="http://schemas.microsoft.com/office/word/2006/wordml" xmlns:wps="http://schemas.microsoft.com/office/word/2010/wordprocessingShape" mc:Ignorable="w14 w15 w16se w16cid w16 w16cex w16sdtdh w16du wp14">
+<w:endnotes xmlns:wpc="http://schemas.microsoft.com/office/word/2010/wordprocessingCanvas" xmlns:cx="http://schemas.microsoft.com/office/drawing/2014/chartex" xmlns:cx1="http://schemas.microsoft.com/office/drawing/2015/9/8/chartex" xmlns:cx2="http://schemas.microsoft.com/office/drawing/2015/10/21/chartex" xmlns:cx3="http://schemas.microsoft.com/office/drawing/2016/5/9/chartex" xmlns:cx4="http://schemas.microsoft.com/office/drawing/2016/5/10/chartex" xmlns:cx5="http://schemas.microsoft.com/office/drawing/2016/5/11/chartex" xmlns:cx6="http://schemas.microsoft.com/office/drawing/2016/5/12/chartex" xmlns:cx7="http://schemas.microsoft.com/office/drawing/2016/5/13/chartex" xmlns:cx8="http://schemas.microsoft.com/office/drawing/2016/5/14/chartex" xmlns:mc="http://schemas.openxmlformats.org/markup-compatibility/2006" xmlns:aink="http://schemas.microsoft.com/office/drawing/2016/ink" xmlns:am3d="http://schemas.microsoft.com/office/drawing/2017/model3d" xmlns:o="urn:schemas-microsoft-com:office:office" xmlns:oel="http://schemas.microsoft.com/office/2019/extlst" xmlns:r="http://schemas.openxmlformats.org/officeDocument/2006/relationships" xmlns:m="http://schemas.openxmlformats.org/officeDocument/2006/math" xmlns:v="urn:schemas-microsoft-com:vml" xmlns:wp14="http://schemas.microsoft.com/office/word/2010/wordprocessingDrawing" xmlns:wp="http://schemas.openxmlformats.org/drawingml/2006/wordprocessingDrawing" xmlns:w10="urn:schemas-microsoft-com:office:word" xmlns:w="http://schemas.openxmlformats.org/wordprocessingml/2006/main" xmlns:w14="http://schemas.microsoft.com/office/word/2010/wordml" xmlns:w15="http://schemas.microsoft.com/office/word/2012/wordml" xmlns:w16cex="http://schemas.microsoft.com/office/word/2018/wordml/cex" xmlns:w16cid="http://schemas.microsoft.com/office/word/2016/wordml/cid" xmlns:w16="http://schemas.microsoft.com/office/word/2018/wordml" xmlns:w16sdtdh="http://schemas.microsoft.com/office/word/2020/wordml/sdtdatahash" xmlns:w16se="http://schemas.microsoft.com/office/word/2015/wordml/symex" xmlns:wpg="http://schemas.microsoft.com/office/word/2010/wordprocessingGroup" xmlns:wpi="http://schemas.microsoft.com/office/word/2010/wordprocessingInk" xmlns:wne="http://schemas.microsoft.com/office/word/2006/wordml" xmlns:wps="http://schemas.microsoft.com/office/word/2010/wordprocessingShape" mc:Ignorable="w14 w15 w16se w16cid w16 w16cex w16sdtdh wp14">
   <w:endnote w:type="separator" w:id="-1">
     <w:p>
       <w:pPr>
@@ -7056,7 +7801,7 @@
 </file>
 
 <file path=word/footer1.xml><?xml version="1.0" encoding="utf-8"?>
-<w:ftr xmlns:wpc="http://schemas.microsoft.com/office/word/2010/wordprocessingCanvas" xmlns:cx="http://schemas.microsoft.com/office/drawing/2014/chartex" xmlns:cx1="http://schemas.microsoft.com/office/drawing/2015/9/8/chartex" xmlns:cx2="http://schemas.microsoft.com/office/drawing/2015/10/21/chartex" xmlns:cx3="http://schemas.microsoft.com/office/drawing/2016/5/9/chartex" xmlns:cx4="http://schemas.microsoft.com/office/drawing/2016/5/10/chartex" xmlns:cx5="http://schemas.microsoft.com/office/drawing/2016/5/11/chartex" xmlns:cx6="http://schemas.microsoft.com/office/drawing/2016/5/12/chartex" xmlns:cx7="http://schemas.microsoft.com/office/drawing/2016/5/13/chartex" xmlns:cx8="http://schemas.microsoft.com/office/drawing/2016/5/14/chartex" xmlns:mc="http://schemas.openxmlformats.org/markup-compatibility/2006" xmlns:aink="http://schemas.microsoft.com/office/drawing/2016/ink" xmlns:am3d="http://schemas.microsoft.com/office/drawing/2017/model3d" xmlns:o="urn:schemas-microsoft-com:office:office" xmlns:oel="http://schemas.microsoft.com/office/2019/extlst" xmlns:r="http://schemas.openxmlformats.org/officeDocument/2006/relationships" xmlns:m="http://schemas.openxmlformats.org/officeDocument/2006/math" xmlns:v="urn:schemas-microsoft-com:vml" xmlns:wp14="http://schemas.microsoft.com/office/word/2010/wordprocessingDrawing" xmlns:wp="http://schemas.openxmlformats.org/drawingml/2006/wordprocessingDrawing" xmlns:w10="urn:schemas-microsoft-com:office:word" xmlns:w="http://schemas.openxmlformats.org/wordprocessingml/2006/main" xmlns:w14="http://schemas.microsoft.com/office/word/2010/wordml" xmlns:w15="http://schemas.microsoft.com/office/word/2012/wordml" xmlns:w16cex="http://schemas.microsoft.com/office/word/2018/wordml/cex" xmlns:w16cid="http://schemas.microsoft.com/office/word/2016/wordml/cid" xmlns:w16="http://schemas.microsoft.com/office/word/2018/wordml" xmlns:w16du="http://schemas.microsoft.com/office/word/2023/wordml/word16du" xmlns:w16sdtdh="http://schemas.microsoft.com/office/word/2020/wordml/sdtdatahash" xmlns:w16se="http://schemas.microsoft.com/office/word/2015/wordml/symex" xmlns:wpg="http://schemas.microsoft.com/office/word/2010/wordprocessingGroup" xmlns:wpi="http://schemas.microsoft.com/office/word/2010/wordprocessingInk" xmlns:wne="http://schemas.microsoft.com/office/word/2006/wordml" xmlns:wps="http://schemas.microsoft.com/office/word/2010/wordprocessingShape" mc:Ignorable="w14 w15 w16se w16cid w16 w16cex w16sdtdh w16du wp14">
+<w:ftr xmlns:wpc="http://schemas.microsoft.com/office/word/2010/wordprocessingCanvas" xmlns:cx="http://schemas.microsoft.com/office/drawing/2014/chartex" xmlns:cx1="http://schemas.microsoft.com/office/drawing/2015/9/8/chartex" xmlns:cx2="http://schemas.microsoft.com/office/drawing/2015/10/21/chartex" xmlns:cx3="http://schemas.microsoft.com/office/drawing/2016/5/9/chartex" xmlns:cx4="http://schemas.microsoft.com/office/drawing/2016/5/10/chartex" xmlns:cx5="http://schemas.microsoft.com/office/drawing/2016/5/11/chartex" xmlns:cx6="http://schemas.microsoft.com/office/drawing/2016/5/12/chartex" xmlns:cx7="http://schemas.microsoft.com/office/drawing/2016/5/13/chartex" xmlns:cx8="http://schemas.microsoft.com/office/drawing/2016/5/14/chartex" xmlns:mc="http://schemas.openxmlformats.org/markup-compatibility/2006" xmlns:aink="http://schemas.microsoft.com/office/drawing/2016/ink" xmlns:am3d="http://schemas.microsoft.com/office/drawing/2017/model3d" xmlns:o="urn:schemas-microsoft-com:office:office" xmlns:oel="http://schemas.microsoft.com/office/2019/extlst" xmlns:r="http://schemas.openxmlformats.org/officeDocument/2006/relationships" xmlns:m="http://schemas.openxmlformats.org/officeDocument/2006/math" xmlns:v="urn:schemas-microsoft-com:vml" xmlns:wp14="http://schemas.microsoft.com/office/word/2010/wordprocessingDrawing" xmlns:wp="http://schemas.openxmlformats.org/drawingml/2006/wordprocessingDrawing" xmlns:w10="urn:schemas-microsoft-com:office:word" xmlns:w="http://schemas.openxmlformats.org/wordprocessingml/2006/main" xmlns:w14="http://schemas.microsoft.com/office/word/2010/wordml" xmlns:w15="http://schemas.microsoft.com/office/word/2012/wordml" xmlns:w16cex="http://schemas.microsoft.com/office/word/2018/wordml/cex" xmlns:w16cid="http://schemas.microsoft.com/office/word/2016/wordml/cid" xmlns:w16="http://schemas.microsoft.com/office/word/2018/wordml" xmlns:w16sdtdh="http://schemas.microsoft.com/office/word/2020/wordml/sdtdatahash" xmlns:w16se="http://schemas.microsoft.com/office/word/2015/wordml/symex" xmlns:wpg="http://schemas.microsoft.com/office/word/2010/wordprocessingGroup" xmlns:wpi="http://schemas.microsoft.com/office/word/2010/wordprocessingInk" xmlns:wne="http://schemas.microsoft.com/office/word/2006/wordml" xmlns:wps="http://schemas.microsoft.com/office/word/2010/wordprocessingShape" mc:Ignorable="w14 w15 w16se w16cid w16 w16cex w16sdtdh wp14">
   <w:sdt>
     <w:sdtPr>
       <w:id w:val="-771704247"/>
@@ -7109,7 +7854,7 @@
 </file>
 
 <file path=word/footer2.xml><?xml version="1.0" encoding="utf-8"?>
-<w:ftr xmlns:wpc="http://schemas.microsoft.com/office/word/2010/wordprocessingCanvas" xmlns:cx="http://schemas.microsoft.com/office/drawing/2014/chartex" xmlns:cx1="http://schemas.microsoft.com/office/drawing/2015/9/8/chartex" xmlns:cx2="http://schemas.microsoft.com/office/drawing/2015/10/21/chartex" xmlns:cx3="http://schemas.microsoft.com/office/drawing/2016/5/9/chartex" xmlns:cx4="http://schemas.microsoft.com/office/drawing/2016/5/10/chartex" xmlns:cx5="http://schemas.microsoft.com/office/drawing/2016/5/11/chartex" xmlns:cx6="http://schemas.microsoft.com/office/drawing/2016/5/12/chartex" xmlns:cx7="http://schemas.microsoft.com/office/drawing/2016/5/13/chartex" xmlns:cx8="http://schemas.microsoft.com/office/drawing/2016/5/14/chartex" xmlns:mc="http://schemas.openxmlformats.org/markup-compatibility/2006" xmlns:aink="http://schemas.microsoft.com/office/drawing/2016/ink" xmlns:am3d="http://schemas.microsoft.com/office/drawing/2017/model3d" xmlns:o="urn:schemas-microsoft-com:office:office" xmlns:oel="http://schemas.microsoft.com/office/2019/extlst" xmlns:r="http://schemas.openxmlformats.org/officeDocument/2006/relationships" xmlns:m="http://schemas.openxmlformats.org/officeDocument/2006/math" xmlns:v="urn:schemas-microsoft-com:vml" xmlns:wp14="http://schemas.microsoft.com/office/word/2010/wordprocessingDrawing" xmlns:wp="http://schemas.openxmlformats.org/drawingml/2006/wordprocessingDrawing" xmlns:w10="urn:schemas-microsoft-com:office:word" xmlns:w="http://schemas.openxmlformats.org/wordprocessingml/2006/main" xmlns:w14="http://schemas.microsoft.com/office/word/2010/wordml" xmlns:w15="http://schemas.microsoft.com/office/word/2012/wordml" xmlns:w16cex="http://schemas.microsoft.com/office/word/2018/wordml/cex" xmlns:w16cid="http://schemas.microsoft.com/office/word/2016/wordml/cid" xmlns:w16="http://schemas.microsoft.com/office/word/2018/wordml" xmlns:w16du="http://schemas.microsoft.com/office/word/2023/wordml/word16du" xmlns:w16sdtdh="http://schemas.microsoft.com/office/word/2020/wordml/sdtdatahash" xmlns:w16se="http://schemas.microsoft.com/office/word/2015/wordml/symex" xmlns:wpg="http://schemas.microsoft.com/office/word/2010/wordprocessingGroup" xmlns:wpi="http://schemas.microsoft.com/office/word/2010/wordprocessingInk" xmlns:wne="http://schemas.microsoft.com/office/word/2006/wordml" xmlns:wps="http://schemas.microsoft.com/office/word/2010/wordprocessingShape" mc:Ignorable="w14 w15 w16se w16cid w16 w16cex w16sdtdh w16du wp14">
+<w:ftr xmlns:wpc="http://schemas.microsoft.com/office/word/2010/wordprocessingCanvas" xmlns:cx="http://schemas.microsoft.com/office/drawing/2014/chartex" xmlns:cx1="http://schemas.microsoft.com/office/drawing/2015/9/8/chartex" xmlns:cx2="http://schemas.microsoft.com/office/drawing/2015/10/21/chartex" xmlns:cx3="http://schemas.microsoft.com/office/drawing/2016/5/9/chartex" xmlns:cx4="http://schemas.microsoft.com/office/drawing/2016/5/10/chartex" xmlns:cx5="http://schemas.microsoft.com/office/drawing/2016/5/11/chartex" xmlns:cx6="http://schemas.microsoft.com/office/drawing/2016/5/12/chartex" xmlns:cx7="http://schemas.microsoft.com/office/drawing/2016/5/13/chartex" xmlns:cx8="http://schemas.microsoft.com/office/drawing/2016/5/14/chartex" xmlns:mc="http://schemas.openxmlformats.org/markup-compatibility/2006" xmlns:aink="http://schemas.microsoft.com/office/drawing/2016/ink" xmlns:am3d="http://schemas.microsoft.com/office/drawing/2017/model3d" xmlns:o="urn:schemas-microsoft-com:office:office" xmlns:oel="http://schemas.microsoft.com/office/2019/extlst" xmlns:r="http://schemas.openxmlformats.org/officeDocument/2006/relationships" xmlns:m="http://schemas.openxmlformats.org/officeDocument/2006/math" xmlns:v="urn:schemas-microsoft-com:vml" xmlns:wp14="http://schemas.microsoft.com/office/word/2010/wordprocessingDrawing" xmlns:wp="http://schemas.openxmlformats.org/drawingml/2006/wordprocessingDrawing" xmlns:w10="urn:schemas-microsoft-com:office:word" xmlns:w="http://schemas.openxmlformats.org/wordprocessingml/2006/main" xmlns:w14="http://schemas.microsoft.com/office/word/2010/wordml" xmlns:w15="http://schemas.microsoft.com/office/word/2012/wordml" xmlns:w16cex="http://schemas.microsoft.com/office/word/2018/wordml/cex" xmlns:w16cid="http://schemas.microsoft.com/office/word/2016/wordml/cid" xmlns:w16="http://schemas.microsoft.com/office/word/2018/wordml" xmlns:w16sdtdh="http://schemas.microsoft.com/office/word/2020/wordml/sdtdatahash" xmlns:w16se="http://schemas.microsoft.com/office/word/2015/wordml/symex" xmlns:wpg="http://schemas.microsoft.com/office/word/2010/wordprocessingGroup" xmlns:wpi="http://schemas.microsoft.com/office/word/2010/wordprocessingInk" xmlns:wne="http://schemas.microsoft.com/office/word/2006/wordml" xmlns:wps="http://schemas.microsoft.com/office/word/2010/wordprocessingShape" mc:Ignorable="w14 w15 w16se w16cid w16 w16cex w16sdtdh wp14">
   <w:p>
     <w:pPr>
       <w:pStyle w:val="Footer"/>
@@ -7119,7 +7864,7 @@
 </file>
 
 <file path=word/footnotes.xml><?xml version="1.0" encoding="utf-8"?>
-<w:footnotes xmlns:wpc="http://schemas.microsoft.com/office/word/2010/wordprocessingCanvas" xmlns:cx="http://schemas.microsoft.com/office/drawing/2014/chartex" xmlns:cx1="http://schemas.microsoft.com/office/drawing/2015/9/8/chartex" xmlns:cx2="http://schemas.microsoft.com/office/drawing/2015/10/21/chartex" xmlns:cx3="http://schemas.microsoft.com/office/drawing/2016/5/9/chartex" xmlns:cx4="http://schemas.microsoft.com/office/drawing/2016/5/10/chartex" xmlns:cx5="http://schemas.microsoft.com/office/drawing/2016/5/11/chartex" xmlns:cx6="http://schemas.microsoft.com/office/drawing/2016/5/12/chartex" xmlns:cx7="http://schemas.microsoft.com/office/drawing/2016/5/13/chartex" xmlns:cx8="http://schemas.microsoft.com/office/drawing/2016/5/14/chartex" xmlns:mc="http://schemas.openxmlformats.org/markup-compatibility/2006" xmlns:aink="http://schemas.microsoft.com/office/drawing/2016/ink" xmlns:am3d="http://schemas.microsoft.com/office/drawing/2017/model3d" xmlns:o="urn:schemas-microsoft-com:office:office" xmlns:oel="http://schemas.microsoft.com/office/2019/extlst" xmlns:r="http://schemas.openxmlformats.org/officeDocument/2006/relationships" xmlns:m="http://schemas.openxmlformats.org/officeDocument/2006/math" xmlns:v="urn:schemas-microsoft-com:vml" xmlns:wp14="http://schemas.microsoft.com/office/word/2010/wordprocessingDrawing" xmlns:wp="http://schemas.openxmlformats.org/drawingml/2006/wordprocessingDrawing" xmlns:w10="urn:schemas-microsoft-com:office:word" xmlns:w="http://schemas.openxmlformats.org/wordprocessingml/2006/main" xmlns:w14="http://schemas.microsoft.com/office/word/2010/wordml" xmlns:w15="http://schemas.microsoft.com/office/word/2012/wordml" xmlns:w16cex="http://schemas.microsoft.com/office/word/2018/wordml/cex" xmlns:w16cid="http://schemas.microsoft.com/office/word/2016/wordml/cid" xmlns:w16="http://schemas.microsoft.com/office/word/2018/wordml" xmlns:w16du="http://schemas.microsoft.com/office/word/2023/wordml/word16du" xmlns:w16sdtdh="http://schemas.microsoft.com/office/word/2020/wordml/sdtdatahash" xmlns:w16se="http://schemas.microsoft.com/office/word/2015/wordml/symex" xmlns:wpg="http://schemas.microsoft.com/office/word/2010/wordprocessingGroup" xmlns:wpi="http://schemas.microsoft.com/office/word/2010/wordprocessingInk" xmlns:wne="http://schemas.microsoft.com/office/word/2006/wordml" xmlns:wps="http://schemas.microsoft.com/office/word/2010/wordprocessingShape" mc:Ignorable="w14 w15 w16se w16cid w16 w16cex w16sdtdh w16du wp14">
+<w:footnotes xmlns:wpc="http://schemas.microsoft.com/office/word/2010/wordprocessingCanvas" xmlns:cx="http://schemas.microsoft.com/office/drawing/2014/chartex" xmlns:cx1="http://schemas.microsoft.com/office/drawing/2015/9/8/chartex" xmlns:cx2="http://schemas.microsoft.com/office/drawing/2015/10/21/chartex" xmlns:cx3="http://schemas.microsoft.com/office/drawing/2016/5/9/chartex" xmlns:cx4="http://schemas.microsoft.com/office/drawing/2016/5/10/chartex" xmlns:cx5="http://schemas.microsoft.com/office/drawing/2016/5/11/chartex" xmlns:cx6="http://schemas.microsoft.com/office/drawing/2016/5/12/chartex" xmlns:cx7="http://schemas.microsoft.com/office/drawing/2016/5/13/chartex" xmlns:cx8="http://schemas.microsoft.com/office/drawing/2016/5/14/chartex" xmlns:mc="http://schemas.openxmlformats.org/markup-compatibility/2006" xmlns:aink="http://schemas.microsoft.com/office/drawing/2016/ink" xmlns:am3d="http://schemas.microsoft.com/office/drawing/2017/model3d" xmlns:o="urn:schemas-microsoft-com:office:office" xmlns:oel="http://schemas.microsoft.com/office/2019/extlst" xmlns:r="http://schemas.openxmlformats.org/officeDocument/2006/relationships" xmlns:m="http://schemas.openxmlformats.org/officeDocument/2006/math" xmlns:v="urn:schemas-microsoft-com:vml" xmlns:wp14="http://schemas.microsoft.com/office/word/2010/wordprocessingDrawing" xmlns:wp="http://schemas.openxmlformats.org/drawingml/2006/wordprocessingDrawing" xmlns:w10="urn:schemas-microsoft-com:office:word" xmlns:w="http://schemas.openxmlformats.org/wordprocessingml/2006/main" xmlns:w14="http://schemas.microsoft.com/office/word/2010/wordml" xmlns:w15="http://schemas.microsoft.com/office/word/2012/wordml" xmlns:w16cex="http://schemas.microsoft.com/office/word/2018/wordml/cex" xmlns:w16cid="http://schemas.microsoft.com/office/word/2016/wordml/cid" xmlns:w16="http://schemas.microsoft.com/office/word/2018/wordml" xmlns:w16sdtdh="http://schemas.microsoft.com/office/word/2020/wordml/sdtdatahash" xmlns:w16se="http://schemas.microsoft.com/office/word/2015/wordml/symex" xmlns:wpg="http://schemas.microsoft.com/office/word/2010/wordprocessingGroup" xmlns:wpi="http://schemas.microsoft.com/office/word/2010/wordprocessingInk" xmlns:wne="http://schemas.microsoft.com/office/word/2006/wordml" xmlns:wps="http://schemas.microsoft.com/office/word/2010/wordprocessingShape" mc:Ignorable="w14 w15 w16se w16cid w16 w16cex w16sdtdh wp14">
   <w:footnote w:type="separator" w:id="-1">
     <w:p>
       <w:pPr>
@@ -7144,7 +7889,7 @@
 </file>
 
 <file path=word/header1.xml><?xml version="1.0" encoding="utf-8"?>
-<w:hdr xmlns:wpc="http://schemas.microsoft.com/office/word/2010/wordprocessingCanvas" xmlns:cx="http://schemas.microsoft.com/office/drawing/2014/chartex" xmlns:cx1="http://schemas.microsoft.com/office/drawing/2015/9/8/chartex" xmlns:cx2="http://schemas.microsoft.com/office/drawing/2015/10/21/chartex" xmlns:cx3="http://schemas.microsoft.com/office/drawing/2016/5/9/chartex" xmlns:cx4="http://schemas.microsoft.com/office/drawing/2016/5/10/chartex" xmlns:cx5="http://schemas.microsoft.com/office/drawing/2016/5/11/chartex" xmlns:cx6="http://schemas.microsoft.com/office/drawing/2016/5/12/chartex" xmlns:cx7="http://schemas.microsoft.com/office/drawing/2016/5/13/chartex" xmlns:cx8="http://schemas.microsoft.com/office/drawing/2016/5/14/chartex" xmlns:mc="http://schemas.openxmlformats.org/markup-compatibility/2006" xmlns:aink="http://schemas.microsoft.com/office/drawing/2016/ink" xmlns:am3d="http://schemas.microsoft.com/office/drawing/2017/model3d" xmlns:o="urn:schemas-microsoft-com:office:office" xmlns:oel="http://schemas.microsoft.com/office/2019/extlst" xmlns:r="http://schemas.openxmlformats.org/officeDocument/2006/relationships" xmlns:m="http://schemas.openxmlformats.org/officeDocument/2006/math" xmlns:v="urn:schemas-microsoft-com:vml" xmlns:wp14="http://schemas.microsoft.com/office/word/2010/wordprocessingDrawing" xmlns:wp="http://schemas.openxmlformats.org/drawingml/2006/wordprocessingDrawing" xmlns:w10="urn:schemas-microsoft-com:office:word" xmlns:w="http://schemas.openxmlformats.org/wordprocessingml/2006/main" xmlns:w14="http://schemas.microsoft.com/office/word/2010/wordml" xmlns:w15="http://schemas.microsoft.com/office/word/2012/wordml" xmlns:w16cex="http://schemas.microsoft.com/office/word/2018/wordml/cex" xmlns:w16cid="http://schemas.microsoft.com/office/word/2016/wordml/cid" xmlns:w16="http://schemas.microsoft.com/office/word/2018/wordml" xmlns:w16du="http://schemas.microsoft.com/office/word/2023/wordml/word16du" xmlns:w16sdtdh="http://schemas.microsoft.com/office/word/2020/wordml/sdtdatahash" xmlns:w16se="http://schemas.microsoft.com/office/word/2015/wordml/symex" xmlns:wpg="http://schemas.microsoft.com/office/word/2010/wordprocessingGroup" xmlns:wpi="http://schemas.microsoft.com/office/word/2010/wordprocessingInk" xmlns:wne="http://schemas.microsoft.com/office/word/2006/wordml" xmlns:wps="http://schemas.microsoft.com/office/word/2010/wordprocessingShape" mc:Ignorable="w14 w15 w16se w16cid w16 w16cex w16sdtdh w16du wp14">
+<w:hdr xmlns:wpc="http://schemas.microsoft.com/office/word/2010/wordprocessingCanvas" xmlns:cx="http://schemas.microsoft.com/office/drawing/2014/chartex" xmlns:cx1="http://schemas.microsoft.com/office/drawing/2015/9/8/chartex" xmlns:cx2="http://schemas.microsoft.com/office/drawing/2015/10/21/chartex" xmlns:cx3="http://schemas.microsoft.com/office/drawing/2016/5/9/chartex" xmlns:cx4="http://schemas.microsoft.com/office/drawing/2016/5/10/chartex" xmlns:cx5="http://schemas.microsoft.com/office/drawing/2016/5/11/chartex" xmlns:cx6="http://schemas.microsoft.com/office/drawing/2016/5/12/chartex" xmlns:cx7="http://schemas.microsoft.com/office/drawing/2016/5/13/chartex" xmlns:cx8="http://schemas.microsoft.com/office/drawing/2016/5/14/chartex" xmlns:mc="http://schemas.openxmlformats.org/markup-compatibility/2006" xmlns:aink="http://schemas.microsoft.com/office/drawing/2016/ink" xmlns:am3d="http://schemas.microsoft.com/office/drawing/2017/model3d" xmlns:o="urn:schemas-microsoft-com:office:office" xmlns:oel="http://schemas.microsoft.com/office/2019/extlst" xmlns:r="http://schemas.openxmlformats.org/officeDocument/2006/relationships" xmlns:m="http://schemas.openxmlformats.org/officeDocument/2006/math" xmlns:v="urn:schemas-microsoft-com:vml" xmlns:wp14="http://schemas.microsoft.com/office/word/2010/wordprocessingDrawing" xmlns:wp="http://schemas.openxmlformats.org/drawingml/2006/wordprocessingDrawing" xmlns:w10="urn:schemas-microsoft-com:office:word" xmlns:w="http://schemas.openxmlformats.org/wordprocessingml/2006/main" xmlns:w14="http://schemas.microsoft.com/office/word/2010/wordml" xmlns:w15="http://schemas.microsoft.com/office/word/2012/wordml" xmlns:w16cex="http://schemas.microsoft.com/office/word/2018/wordml/cex" xmlns:w16cid="http://schemas.microsoft.com/office/word/2016/wordml/cid" xmlns:w16="http://schemas.microsoft.com/office/word/2018/wordml" xmlns:w16sdtdh="http://schemas.microsoft.com/office/word/2020/wordml/sdtdatahash" xmlns:w16se="http://schemas.microsoft.com/office/word/2015/wordml/symex" xmlns:wpg="http://schemas.microsoft.com/office/word/2010/wordprocessingGroup" xmlns:wpi="http://schemas.microsoft.com/office/word/2010/wordprocessingInk" xmlns:wne="http://schemas.microsoft.com/office/word/2006/wordml" xmlns:wps="http://schemas.microsoft.com/office/word/2010/wordprocessingShape" mc:Ignorable="w14 w15 w16se w16cid w16 w16cex w16sdtdh wp14">
   <w:p>
     <w:pPr>
       <w:pStyle w:val="Header"/>
@@ -7154,7 +7899,7 @@
 </file>
 
 <file path=word/header2.xml><?xml version="1.0" encoding="utf-8"?>
-<w:hdr xmlns:wpc="http://schemas.microsoft.com/office/word/2010/wordprocessingCanvas" xmlns:cx="http://schemas.microsoft.com/office/drawing/2014/chartex" xmlns:cx1="http://schemas.microsoft.com/office/drawing/2015/9/8/chartex" xmlns:cx2="http://schemas.microsoft.com/office/drawing/2015/10/21/chartex" xmlns:cx3="http://schemas.microsoft.com/office/drawing/2016/5/9/chartex" xmlns:cx4="http://schemas.microsoft.com/office/drawing/2016/5/10/chartex" xmlns:cx5="http://schemas.microsoft.com/office/drawing/2016/5/11/chartex" xmlns:cx6="http://schemas.microsoft.com/office/drawing/2016/5/12/chartex" xmlns:cx7="http://schemas.microsoft.com/office/drawing/2016/5/13/chartex" xmlns:cx8="http://schemas.microsoft.com/office/drawing/2016/5/14/chartex" xmlns:mc="http://schemas.openxmlformats.org/markup-compatibility/2006" xmlns:aink="http://schemas.microsoft.com/office/drawing/2016/ink" xmlns:am3d="http://schemas.microsoft.com/office/drawing/2017/model3d" xmlns:o="urn:schemas-microsoft-com:office:office" xmlns:oel="http://schemas.microsoft.com/office/2019/extlst" xmlns:r="http://schemas.openxmlformats.org/officeDocument/2006/relationships" xmlns:m="http://schemas.openxmlformats.org/officeDocument/2006/math" xmlns:v="urn:schemas-microsoft-com:vml" xmlns:wp14="http://schemas.microsoft.com/office/word/2010/wordprocessingDrawing" xmlns:wp="http://schemas.openxmlformats.org/drawingml/2006/wordprocessingDrawing" xmlns:w10="urn:schemas-microsoft-com:office:word" xmlns:w="http://schemas.openxmlformats.org/wordprocessingml/2006/main" xmlns:w14="http://schemas.microsoft.com/office/word/2010/wordml" xmlns:w15="http://schemas.microsoft.com/office/word/2012/wordml" xmlns:w16cex="http://schemas.microsoft.com/office/word/2018/wordml/cex" xmlns:w16cid="http://schemas.microsoft.com/office/word/2016/wordml/cid" xmlns:w16="http://schemas.microsoft.com/office/word/2018/wordml" xmlns:w16du="http://schemas.microsoft.com/office/word/2023/wordml/word16du" xmlns:w16sdtdh="http://schemas.microsoft.com/office/word/2020/wordml/sdtdatahash" xmlns:w16se="http://schemas.microsoft.com/office/word/2015/wordml/symex" xmlns:wpg="http://schemas.microsoft.com/office/word/2010/wordprocessingGroup" xmlns:wpi="http://schemas.microsoft.com/office/word/2010/wordprocessingInk" xmlns:wne="http://schemas.microsoft.com/office/word/2006/wordml" xmlns:wps="http://schemas.microsoft.com/office/word/2010/wordprocessingShape" mc:Ignorable="w14 w15 w16se w16cid w16 w16cex w16sdtdh w16du wp14">
+<w:hdr xmlns:wpc="http://schemas.microsoft.com/office/word/2010/wordprocessingCanvas" xmlns:cx="http://schemas.microsoft.com/office/drawing/2014/chartex" xmlns:cx1="http://schemas.microsoft.com/office/drawing/2015/9/8/chartex" xmlns:cx2="http://schemas.microsoft.com/office/drawing/2015/10/21/chartex" xmlns:cx3="http://schemas.microsoft.com/office/drawing/2016/5/9/chartex" xmlns:cx4="http://schemas.microsoft.com/office/drawing/2016/5/10/chartex" xmlns:cx5="http://schemas.microsoft.com/office/drawing/2016/5/11/chartex" xmlns:cx6="http://schemas.microsoft.com/office/drawing/2016/5/12/chartex" xmlns:cx7="http://schemas.microsoft.com/office/drawing/2016/5/13/chartex" xmlns:cx8="http://schemas.microsoft.com/office/drawing/2016/5/14/chartex" xmlns:mc="http://schemas.openxmlformats.org/markup-compatibility/2006" xmlns:aink="http://schemas.microsoft.com/office/drawing/2016/ink" xmlns:am3d="http://schemas.microsoft.com/office/drawing/2017/model3d" xmlns:o="urn:schemas-microsoft-com:office:office" xmlns:oel="http://schemas.microsoft.com/office/2019/extlst" xmlns:r="http://schemas.openxmlformats.org/officeDocument/2006/relationships" xmlns:m="http://schemas.openxmlformats.org/officeDocument/2006/math" xmlns:v="urn:schemas-microsoft-com:vml" xmlns:wp14="http://schemas.microsoft.com/office/word/2010/wordprocessingDrawing" xmlns:wp="http://schemas.openxmlformats.org/drawingml/2006/wordprocessingDrawing" xmlns:w10="urn:schemas-microsoft-com:office:word" xmlns:w="http://schemas.openxmlformats.org/wordprocessingml/2006/main" xmlns:w14="http://schemas.microsoft.com/office/word/2010/wordml" xmlns:w15="http://schemas.microsoft.com/office/word/2012/wordml" xmlns:w16cex="http://schemas.microsoft.com/office/word/2018/wordml/cex" xmlns:w16cid="http://schemas.microsoft.com/office/word/2016/wordml/cid" xmlns:w16="http://schemas.microsoft.com/office/word/2018/wordml" xmlns:w16sdtdh="http://schemas.microsoft.com/office/word/2020/wordml/sdtdatahash" xmlns:w16se="http://schemas.microsoft.com/office/word/2015/wordml/symex" xmlns:wpg="http://schemas.microsoft.com/office/word/2010/wordprocessingGroup" xmlns:wpi="http://schemas.microsoft.com/office/word/2010/wordprocessingInk" xmlns:wne="http://schemas.microsoft.com/office/word/2006/wordml" xmlns:wps="http://schemas.microsoft.com/office/word/2010/wordprocessingShape" mc:Ignorable="w14 w15 w16se w16cid w16 w16cex w16sdtdh wp14">
   <w:p>
     <w:pPr>
       <w:pStyle w:val="Header"/>
@@ -7164,7 +7909,7 @@
 </file>
 
 <file path=word/numbering.xml><?xml version="1.0" encoding="utf-8"?>
-<w:numbering xmlns:wpc="http://schemas.microsoft.com/office/word/2010/wordprocessingCanvas" xmlns:cx="http://schemas.microsoft.com/office/drawing/2014/chartex" xmlns:cx1="http://schemas.microsoft.com/office/drawing/2015/9/8/chartex" xmlns:cx2="http://schemas.microsoft.com/office/drawing/2015/10/21/chartex" xmlns:cx3="http://schemas.microsoft.com/office/drawing/2016/5/9/chartex" xmlns:cx4="http://schemas.microsoft.com/office/drawing/2016/5/10/chartex" xmlns:cx5="http://schemas.microsoft.com/office/drawing/2016/5/11/chartex" xmlns:cx6="http://schemas.microsoft.com/office/drawing/2016/5/12/chartex" xmlns:cx7="http://schemas.microsoft.com/office/drawing/2016/5/13/chartex" xmlns:cx8="http://schemas.microsoft.com/office/drawing/2016/5/14/chartex" xmlns:mc="http://schemas.openxmlformats.org/markup-compatibility/2006" xmlns:aink="http://schemas.microsoft.com/office/drawing/2016/ink" xmlns:am3d="http://schemas.microsoft.com/office/drawing/2017/model3d" xmlns:o="urn:schemas-microsoft-com:office:office" xmlns:oel="http://schemas.microsoft.com/office/2019/extlst" xmlns:r="http://schemas.openxmlformats.org/officeDocument/2006/relationships" xmlns:m="http://schemas.openxmlformats.org/officeDocument/2006/math" xmlns:v="urn:schemas-microsoft-com:vml" xmlns:wp14="http://schemas.microsoft.com/office/word/2010/wordprocessingDrawing" xmlns:wp="http://schemas.openxmlformats.org/drawingml/2006/wordprocessingDrawing" xmlns:w10="urn:schemas-microsoft-com:office:word" xmlns:w="http://schemas.openxmlformats.org/wordprocessingml/2006/main" xmlns:w14="http://schemas.microsoft.com/office/word/2010/wordml" xmlns:w15="http://schemas.microsoft.com/office/word/2012/wordml" xmlns:w16cex="http://schemas.microsoft.com/office/word/2018/wordml/cex" xmlns:w16cid="http://schemas.microsoft.com/office/word/2016/wordml/cid" xmlns:w16="http://schemas.microsoft.com/office/word/2018/wordml" xmlns:w16du="http://schemas.microsoft.com/office/word/2023/wordml/word16du" xmlns:w16sdtdh="http://schemas.microsoft.com/office/word/2020/wordml/sdtdatahash" xmlns:w16se="http://schemas.microsoft.com/office/word/2015/wordml/symex" xmlns:wpg="http://schemas.microsoft.com/office/word/2010/wordprocessingGroup" xmlns:wpi="http://schemas.microsoft.com/office/word/2010/wordprocessingInk" xmlns:wne="http://schemas.microsoft.com/office/word/2006/wordml" xmlns:wps="http://schemas.microsoft.com/office/word/2010/wordprocessingShape" mc:Ignorable="w14 w15 w16se w16cid w16 w16cex w16sdtdh w16du wp14">
+<w:numbering xmlns:wpc="http://schemas.microsoft.com/office/word/2010/wordprocessingCanvas" xmlns:cx="http://schemas.microsoft.com/office/drawing/2014/chartex" xmlns:cx1="http://schemas.microsoft.com/office/drawing/2015/9/8/chartex" xmlns:cx2="http://schemas.microsoft.com/office/drawing/2015/10/21/chartex" xmlns:cx3="http://schemas.microsoft.com/office/drawing/2016/5/9/chartex" xmlns:cx4="http://schemas.microsoft.com/office/drawing/2016/5/10/chartex" xmlns:cx5="http://schemas.microsoft.com/office/drawing/2016/5/11/chartex" xmlns:cx6="http://schemas.microsoft.com/office/drawing/2016/5/12/chartex" xmlns:cx7="http://schemas.microsoft.com/office/drawing/2016/5/13/chartex" xmlns:cx8="http://schemas.microsoft.com/office/drawing/2016/5/14/chartex" xmlns:mc="http://schemas.openxmlformats.org/markup-compatibility/2006" xmlns:aink="http://schemas.microsoft.com/office/drawing/2016/ink" xmlns:am3d="http://schemas.microsoft.com/office/drawing/2017/model3d" xmlns:o="urn:schemas-microsoft-com:office:office" xmlns:oel="http://schemas.microsoft.com/office/2019/extlst" xmlns:r="http://schemas.openxmlformats.org/officeDocument/2006/relationships" xmlns:m="http://schemas.openxmlformats.org/officeDocument/2006/math" xmlns:v="urn:schemas-microsoft-com:vml" xmlns:wp14="http://schemas.microsoft.com/office/word/2010/wordprocessingDrawing" xmlns:wp="http://schemas.openxmlformats.org/drawingml/2006/wordprocessingDrawing" xmlns:w10="urn:schemas-microsoft-com:office:word" xmlns:w="http://schemas.openxmlformats.org/wordprocessingml/2006/main" xmlns:w14="http://schemas.microsoft.com/office/word/2010/wordml" xmlns:w15="http://schemas.microsoft.com/office/word/2012/wordml" xmlns:w16cex="http://schemas.microsoft.com/office/word/2018/wordml/cex" xmlns:w16cid="http://schemas.microsoft.com/office/word/2016/wordml/cid" xmlns:w16="http://schemas.microsoft.com/office/word/2018/wordml" xmlns:w16sdtdh="http://schemas.microsoft.com/office/word/2020/wordml/sdtdatahash" xmlns:w16se="http://schemas.microsoft.com/office/word/2015/wordml/symex" xmlns:wpg="http://schemas.microsoft.com/office/word/2010/wordprocessingGroup" xmlns:wpi="http://schemas.microsoft.com/office/word/2010/wordprocessingInk" xmlns:wne="http://schemas.microsoft.com/office/word/2006/wordml" xmlns:wps="http://schemas.microsoft.com/office/word/2010/wordprocessingShape" mc:Ignorable="w14 w15 w16se w16cid w16 w16cex w16sdtdh wp14">
   <w:abstractNum w:abstractNumId="0" w15:restartNumberingAfterBreak="0">
     <w:nsid w:val="095F4493"/>
     <w:multiLevelType w:val="hybridMultilevel"/>
@@ -8949,7 +9694,7 @@
 </file>
 
 <file path=word/styles.xml><?xml version="1.0" encoding="utf-8"?>
-<w:styles xmlns:mc="http://schemas.openxmlformats.org/markup-compatibility/2006" xmlns:r="http://schemas.openxmlformats.org/officeDocument/2006/relationships" xmlns:w="http://schemas.openxmlformats.org/wordprocessingml/2006/main" xmlns:w14="http://schemas.microsoft.com/office/word/2010/wordml" xmlns:w15="http://schemas.microsoft.com/office/word/2012/wordml" xmlns:w16cex="http://schemas.microsoft.com/office/word/2018/wordml/cex" xmlns:w16cid="http://schemas.microsoft.com/office/word/2016/wordml/cid" xmlns:w16="http://schemas.microsoft.com/office/word/2018/wordml" xmlns:w16du="http://schemas.microsoft.com/office/word/2023/wordml/word16du" xmlns:w16sdtdh="http://schemas.microsoft.com/office/word/2020/wordml/sdtdatahash" xmlns:w16se="http://schemas.microsoft.com/office/word/2015/wordml/symex" mc:Ignorable="w14 w15 w16se w16cid w16 w16cex w16sdtdh w16du">
+<w:styles xmlns:mc="http://schemas.openxmlformats.org/markup-compatibility/2006" xmlns:r="http://schemas.openxmlformats.org/officeDocument/2006/relationships" xmlns:w="http://schemas.openxmlformats.org/wordprocessingml/2006/main" xmlns:w14="http://schemas.microsoft.com/office/word/2010/wordml" xmlns:w15="http://schemas.microsoft.com/office/word/2012/wordml" xmlns:w16cex="http://schemas.microsoft.com/office/word/2018/wordml/cex" xmlns:w16cid="http://schemas.microsoft.com/office/word/2016/wordml/cid" xmlns:w16="http://schemas.microsoft.com/office/word/2018/wordml" xmlns:w16sdtdh="http://schemas.microsoft.com/office/word/2020/wordml/sdtdatahash" xmlns:w16se="http://schemas.microsoft.com/office/word/2015/wordml/symex" mc:Ignorable="w14 w15 w16se w16cid w16 w16cex w16sdtdh">
   <w:docDefaults>
     <w:rPrDefault>
       <w:rPr>
@@ -9446,6 +10191,7 @@
   <w:style w:type="character" w:default="1" w:styleId="DefaultParagraphFont">
     <w:name w:val="Default Paragraph Font"/>
     <w:uiPriority w:val="1"/>
+    <w:semiHidden/>
     <w:unhideWhenUsed/>
   </w:style>
   <w:style w:type="table" w:default="1" w:styleId="TableNormal">

</xml_diff>

<commit_message>
Adding button load files
</commit_message>
<xml_diff>
--- a/ref/report.docx
+++ b/ref/report.docx
@@ -19375,7 +19375,7 @@
         </w:rPr>
         <w:lastRenderedPageBreak/>
         <w:drawing>
-          <wp:inline distT="0" distB="0" distL="0" distR="0" wp14:anchorId="51DA89EF" wp14:editId="41CEAFDE">
+          <wp:inline distT="0" distB="0" distL="0" distR="0" wp14:anchorId="51DA89EF" wp14:editId="3585F594">
             <wp:extent cx="4142629" cy="3007832"/>
             <wp:effectExtent l="0" t="0" r="0" b="0"/>
             <wp:docPr id="1030368221" name="Picture 2"/>
@@ -23107,10 +23107,6 @@
         <w:pStyle w:val="Caption"/>
         <w:jc w:val="center"/>
         <w:rPr>
-          <w:b/>
-          <w:bCs/>
-          <w:sz w:val="26"/>
-          <w:szCs w:val="26"/>
           <w:lang w:val="vi-VN"/>
         </w:rPr>
       </w:pPr>
@@ -23143,6 +23139,62 @@
         <w:t>: Lưu đồ hoạt động cho việc xóa vùng nhớ chương trình.</w:t>
       </w:r>
       <w:bookmarkEnd w:id="74"/>
+    </w:p>
+    <w:p>
+      <w:pPr>
+        <w:jc w:val="center"/>
+        <w:rPr>
+          <w:lang w:val="vi-VN"/>
+        </w:rPr>
+      </w:pPr>
+      <w:r>
+        <w:rPr>
+          <w:noProof/>
+          <w:lang w:val="vi-VN"/>
+        </w:rPr>
+        <w:lastRenderedPageBreak/>
+        <w:drawing>
+          <wp:inline distT="0" distB="0" distL="0" distR="0" wp14:anchorId="1DC7F8A9" wp14:editId="4C644316">
+            <wp:extent cx="2372995" cy="8229600"/>
+            <wp:effectExtent l="0" t="0" r="0" b="0"/>
+            <wp:docPr id="1124228724" name="Picture 1"/>
+            <wp:cNvGraphicFramePr>
+              <a:graphicFrameLocks xmlns:a="http://schemas.openxmlformats.org/drawingml/2006/main" noChangeAspect="1"/>
+            </wp:cNvGraphicFramePr>
+            <a:graphic xmlns:a="http://schemas.openxmlformats.org/drawingml/2006/main">
+              <a:graphicData uri="http://schemas.openxmlformats.org/drawingml/2006/picture">
+                <pic:pic xmlns:pic="http://schemas.openxmlformats.org/drawingml/2006/picture">
+                  <pic:nvPicPr>
+                    <pic:cNvPr id="1124228724" name="Picture 1124228724"/>
+                    <pic:cNvPicPr/>
+                  </pic:nvPicPr>
+                  <pic:blipFill>
+                    <a:blip r:embed="rId39">
+                      <a:extLst>
+                        <a:ext uri="{28A0092B-C50C-407E-A947-70E740481C1C}">
+                          <a14:useLocalDpi xmlns:a14="http://schemas.microsoft.com/office/drawing/2010/main" val="0"/>
+                        </a:ext>
+                      </a:extLst>
+                    </a:blip>
+                    <a:stretch>
+                      <a:fillRect/>
+                    </a:stretch>
+                  </pic:blipFill>
+                  <pic:spPr>
+                    <a:xfrm>
+                      <a:off x="0" y="0"/>
+                      <a:ext cx="2372995" cy="8229600"/>
+                    </a:xfrm>
+                    <a:prstGeom prst="rect">
+                      <a:avLst/>
+                    </a:prstGeom>
+                  </pic:spPr>
+                </pic:pic>
+              </a:graphicData>
+            </a:graphic>
+          </wp:inline>
+        </w:drawing>
+      </w:r>
     </w:p>
     <w:p>
       <w:pPr>
@@ -23168,6 +23220,7 @@
           <w:sz w:val="26"/>
           <w:szCs w:val="26"/>
         </w:rPr>
+        <w:lastRenderedPageBreak/>
         <w:t>Chương trình cho ESP32-CAM</w:t>
       </w:r>
       <w:bookmarkEnd w:id="75"/>
@@ -23179,6 +23232,70 @@
           <w:szCs w:val="26"/>
         </w:rPr>
         <w:t xml:space="preserve"> </w:t>
+      </w:r>
+    </w:p>
+    <w:p>
+      <w:pPr>
+        <w:jc w:val="center"/>
+        <w:rPr>
+          <w:b/>
+          <w:bCs/>
+          <w:sz w:val="26"/>
+          <w:szCs w:val="26"/>
+          <w:lang w:val="vi-VN"/>
+        </w:rPr>
+      </w:pPr>
+      <w:r>
+        <w:rPr>
+          <w:b/>
+          <w:bCs/>
+          <w:noProof/>
+          <w:sz w:val="26"/>
+          <w:szCs w:val="26"/>
+          <w:lang w:val="vi-VN"/>
+        </w:rPr>
+        <w:lastRenderedPageBreak/>
+        <w:drawing>
+          <wp:inline distT="0" distB="0" distL="0" distR="0" wp14:anchorId="44A812B7" wp14:editId="4D525E01">
+            <wp:extent cx="2195830" cy="8229600"/>
+            <wp:effectExtent l="0" t="0" r="0" b="0"/>
+            <wp:docPr id="1724702538" name="Picture 2"/>
+            <wp:cNvGraphicFramePr>
+              <a:graphicFrameLocks xmlns:a="http://schemas.openxmlformats.org/drawingml/2006/main" noChangeAspect="1"/>
+            </wp:cNvGraphicFramePr>
+            <a:graphic xmlns:a="http://schemas.openxmlformats.org/drawingml/2006/main">
+              <a:graphicData uri="http://schemas.openxmlformats.org/drawingml/2006/picture">
+                <pic:pic xmlns:pic="http://schemas.openxmlformats.org/drawingml/2006/picture">
+                  <pic:nvPicPr>
+                    <pic:cNvPr id="1724702538" name="Picture 1724702538"/>
+                    <pic:cNvPicPr/>
+                  </pic:nvPicPr>
+                  <pic:blipFill>
+                    <a:blip r:embed="rId40">
+                      <a:extLst>
+                        <a:ext uri="{28A0092B-C50C-407E-A947-70E740481C1C}">
+                          <a14:useLocalDpi xmlns:a14="http://schemas.microsoft.com/office/drawing/2010/main" val="0"/>
+                        </a:ext>
+                      </a:extLst>
+                    </a:blip>
+                    <a:stretch>
+                      <a:fillRect/>
+                    </a:stretch>
+                  </pic:blipFill>
+                  <pic:spPr>
+                    <a:xfrm>
+                      <a:off x="0" y="0"/>
+                      <a:ext cx="2195830" cy="8229600"/>
+                    </a:xfrm>
+                    <a:prstGeom prst="rect">
+                      <a:avLst/>
+                    </a:prstGeom>
+                  </pic:spPr>
+                </pic:pic>
+              </a:graphicData>
+            </a:graphic>
+          </wp:inline>
+        </w:drawing>
       </w:r>
     </w:p>
     <w:p>
@@ -23205,6 +23322,7 @@
           <w:sz w:val="26"/>
           <w:szCs w:val="26"/>
         </w:rPr>
+        <w:lastRenderedPageBreak/>
         <w:t>Giao diện và chức năng trên Website</w:t>
       </w:r>
       <w:bookmarkEnd w:id="76"/>
@@ -23216,6 +23334,70 @@
           <w:szCs w:val="26"/>
         </w:rPr>
         <w:t xml:space="preserve"> </w:t>
+      </w:r>
+    </w:p>
+    <w:p>
+      <w:pPr>
+        <w:jc w:val="center"/>
+        <w:rPr>
+          <w:b/>
+          <w:bCs/>
+          <w:sz w:val="26"/>
+          <w:szCs w:val="26"/>
+          <w:lang w:val="vi-VN"/>
+        </w:rPr>
+      </w:pPr>
+      <w:r>
+        <w:rPr>
+          <w:b/>
+          <w:bCs/>
+          <w:noProof/>
+          <w:sz w:val="26"/>
+          <w:szCs w:val="26"/>
+          <w:lang w:val="vi-VN"/>
+        </w:rPr>
+        <w:lastRenderedPageBreak/>
+        <w:drawing>
+          <wp:inline distT="0" distB="0" distL="0" distR="0" wp14:anchorId="73B4896B" wp14:editId="5446A71D">
+            <wp:extent cx="2958465" cy="8229600"/>
+            <wp:effectExtent l="0" t="0" r="0" b="0"/>
+            <wp:docPr id="2059643022" name="Picture 3"/>
+            <wp:cNvGraphicFramePr>
+              <a:graphicFrameLocks xmlns:a="http://schemas.openxmlformats.org/drawingml/2006/main" noChangeAspect="1"/>
+            </wp:cNvGraphicFramePr>
+            <a:graphic xmlns:a="http://schemas.openxmlformats.org/drawingml/2006/main">
+              <a:graphicData uri="http://schemas.openxmlformats.org/drawingml/2006/picture">
+                <pic:pic xmlns:pic="http://schemas.openxmlformats.org/drawingml/2006/picture">
+                  <pic:nvPicPr>
+                    <pic:cNvPr id="2059643022" name="Picture 2059643022"/>
+                    <pic:cNvPicPr/>
+                  </pic:nvPicPr>
+                  <pic:blipFill>
+                    <a:blip r:embed="rId41">
+                      <a:extLst>
+                        <a:ext uri="{28A0092B-C50C-407E-A947-70E740481C1C}">
+                          <a14:useLocalDpi xmlns:a14="http://schemas.microsoft.com/office/drawing/2010/main" val="0"/>
+                        </a:ext>
+                      </a:extLst>
+                    </a:blip>
+                    <a:stretch>
+                      <a:fillRect/>
+                    </a:stretch>
+                  </pic:blipFill>
+                  <pic:spPr>
+                    <a:xfrm>
+                      <a:off x="0" y="0"/>
+                      <a:ext cx="2958465" cy="8229600"/>
+                    </a:xfrm>
+                    <a:prstGeom prst="rect">
+                      <a:avLst/>
+                    </a:prstGeom>
+                  </pic:spPr>
+                </pic:pic>
+              </a:graphicData>
+            </a:graphic>
+          </wp:inline>
+        </w:drawing>
       </w:r>
     </w:p>
     <w:p>
@@ -23248,6 +23430,7 @@
           <w:rFonts w:cs="Times New Roman"/>
           <w:sz w:val="40"/>
           <w:szCs w:val="40"/>
+          <w:lang w:val="vi-VN"/>
         </w:rPr>
       </w:pPr>
       <w:bookmarkStart w:id="78" w:name="_Toc182503813"/>
@@ -23530,8 +23713,8 @@
           <w:bCs/>
         </w:rPr>
         <w:sectPr>
-          <w:headerReference w:type="default" r:id="rId39"/>
-          <w:footerReference w:type="default" r:id="rId40"/>
+          <w:headerReference w:type="default" r:id="rId42"/>
+          <w:footerReference w:type="default" r:id="rId43"/>
           <w:pgSz w:w="12240" w:h="15840"/>
           <w:pgMar w:top="1440" w:right="1440" w:bottom="1440" w:left="1440" w:header="720" w:footer="720" w:gutter="0"/>
           <w:pgNumType w:start="1"/>
@@ -23549,8 +23732,8 @@
       </w:pPr>
     </w:p>
     <w:sectPr>
-      <w:headerReference w:type="default" r:id="rId41"/>
-      <w:footerReference w:type="default" r:id="rId42"/>
+      <w:headerReference w:type="default" r:id="rId44"/>
+      <w:footerReference w:type="default" r:id="rId45"/>
       <w:pgSz w:w="12240" w:h="15840"/>
       <w:pgMar w:top="1440" w:right="1440" w:bottom="1440" w:left="1440" w:header="720" w:footer="720" w:gutter="0"/>
       <w:cols w:space="720"/>

</xml_diff>

<commit_message>
adding content in chapter 3
</commit_message>
<xml_diff>
--- a/ref/report.docx
+++ b/ref/report.docx
@@ -1773,7 +1773,7 @@
         </w:rPr>
         <w:fldChar w:fldCharType="separate"/>
       </w:r>
-      <w:hyperlink w:anchor="_Toc182503770" w:history="1">
+      <w:hyperlink w:anchor="_Toc184996236" w:history="1">
         <w:r>
           <w:rPr>
             <w:rStyle w:val="Hyperlink"/>
@@ -1801,7 +1801,7 @@
             <w:noProof/>
             <w:webHidden/>
           </w:rPr>
-          <w:instrText xml:space="preserve"> PAGEREF _Toc182503770 \h </w:instrText>
+          <w:instrText xml:space="preserve"> PAGEREF _Toc184996236 \h </w:instrText>
         </w:r>
         <w:r>
           <w:rPr>
@@ -1844,7 +1844,7 @@
           <w:sz w:val="22"/>
         </w:rPr>
       </w:pPr>
-      <w:hyperlink w:anchor="_Toc182503771" w:history="1">
+      <w:hyperlink w:anchor="_Toc184996237" w:history="1">
         <w:r>
           <w:rPr>
             <w:rStyle w:val="Hyperlink"/>
@@ -1872,7 +1872,7 @@
             <w:noProof/>
             <w:webHidden/>
           </w:rPr>
-          <w:instrText xml:space="preserve"> PAGEREF _Toc182503771 \h </w:instrText>
+          <w:instrText xml:space="preserve"> PAGEREF _Toc184996237 \h </w:instrText>
         </w:r>
         <w:r>
           <w:rPr>
@@ -1915,7 +1915,7 @@
           <w:sz w:val="22"/>
         </w:rPr>
       </w:pPr>
-      <w:hyperlink w:anchor="_Toc182503772" w:history="1">
+      <w:hyperlink w:anchor="_Toc184996238" w:history="1">
         <w:r>
           <w:rPr>
             <w:rStyle w:val="Hyperlink"/>
@@ -1942,7 +1942,7 @@
             <w:noProof/>
             <w:webHidden/>
           </w:rPr>
-          <w:instrText xml:space="preserve"> PAGEREF _Toc182503772 \h </w:instrText>
+          <w:instrText xml:space="preserve"> PAGEREF _Toc184996238 \h </w:instrText>
         </w:r>
         <w:r>
           <w:rPr>
@@ -1985,7 +1985,7 @@
           <w:sz w:val="22"/>
         </w:rPr>
       </w:pPr>
-      <w:hyperlink w:anchor="_Toc182503773" w:history="1">
+      <w:hyperlink w:anchor="_Toc184996239" w:history="1">
         <w:r>
           <w:rPr>
             <w:rStyle w:val="Hyperlink"/>
@@ -2012,7 +2012,7 @@
             <w:noProof/>
             <w:webHidden/>
           </w:rPr>
-          <w:instrText xml:space="preserve"> PAGEREF _Toc182503773 \h </w:instrText>
+          <w:instrText xml:space="preserve"> PAGEREF _Toc184996239 \h </w:instrText>
         </w:r>
         <w:r>
           <w:rPr>
@@ -2055,7 +2055,7 @@
           <w:sz w:val="22"/>
         </w:rPr>
       </w:pPr>
-      <w:hyperlink w:anchor="_Toc182503774" w:history="1">
+      <w:hyperlink w:anchor="_Toc184996240" w:history="1">
         <w:r>
           <w:rPr>
             <w:rStyle w:val="Hyperlink"/>
@@ -2082,7 +2082,7 @@
             <w:noProof/>
             <w:webHidden/>
           </w:rPr>
-          <w:instrText xml:space="preserve"> PAGEREF _Toc182503774 \h </w:instrText>
+          <w:instrText xml:space="preserve"> PAGEREF _Toc184996240 \h </w:instrText>
         </w:r>
         <w:r>
           <w:rPr>
@@ -2125,7 +2125,7 @@
           <w:sz w:val="22"/>
         </w:rPr>
       </w:pPr>
-      <w:hyperlink w:anchor="_Toc182503775" w:history="1">
+      <w:hyperlink w:anchor="_Toc184996241" w:history="1">
         <w:r>
           <w:rPr>
             <w:rStyle w:val="Hyperlink"/>
@@ -2152,7 +2152,7 @@
             <w:noProof/>
             <w:webHidden/>
           </w:rPr>
-          <w:instrText xml:space="preserve"> PAGEREF _Toc182503775 \h </w:instrText>
+          <w:instrText xml:space="preserve"> PAGEREF _Toc184996241 \h </w:instrText>
         </w:r>
         <w:r>
           <w:rPr>
@@ -2195,7 +2195,7 @@
           <w:sz w:val="22"/>
         </w:rPr>
       </w:pPr>
-      <w:hyperlink w:anchor="_Toc182503776" w:history="1">
+      <w:hyperlink w:anchor="_Toc184996242" w:history="1">
         <w:r>
           <w:rPr>
             <w:rStyle w:val="Hyperlink"/>
@@ -2222,7 +2222,7 @@
             <w:noProof/>
             <w:webHidden/>
           </w:rPr>
-          <w:instrText xml:space="preserve"> PAGEREF _Toc182503776 \h </w:instrText>
+          <w:instrText xml:space="preserve"> PAGEREF _Toc184996242 \h </w:instrText>
         </w:r>
         <w:r>
           <w:rPr>
@@ -2265,7 +2265,7 @@
           <w:sz w:val="22"/>
         </w:rPr>
       </w:pPr>
-      <w:hyperlink w:anchor="_Toc182503777" w:history="1">
+      <w:hyperlink w:anchor="_Toc184996243" w:history="1">
         <w:r>
           <w:rPr>
             <w:rStyle w:val="Hyperlink"/>
@@ -2292,7 +2292,7 @@
             <w:noProof/>
             <w:webHidden/>
           </w:rPr>
-          <w:instrText xml:space="preserve"> PAGEREF _Toc182503777 \h </w:instrText>
+          <w:instrText xml:space="preserve"> PAGEREF _Toc184996243 \h </w:instrText>
         </w:r>
         <w:r>
           <w:rPr>
@@ -2335,7 +2335,7 @@
           <w:sz w:val="22"/>
         </w:rPr>
       </w:pPr>
-      <w:hyperlink w:anchor="_Toc182503778" w:history="1">
+      <w:hyperlink w:anchor="_Toc184996244" w:history="1">
         <w:r>
           <w:rPr>
             <w:rStyle w:val="Hyperlink"/>
@@ -2363,7 +2363,7 @@
             <w:noProof/>
             <w:webHidden/>
           </w:rPr>
-          <w:instrText xml:space="preserve"> PAGEREF _Toc182503778 \h </w:instrText>
+          <w:instrText xml:space="preserve"> PAGEREF _Toc184996244 \h </w:instrText>
         </w:r>
         <w:r>
           <w:rPr>
@@ -2406,7 +2406,7 @@
           <w:sz w:val="22"/>
         </w:rPr>
       </w:pPr>
-      <w:hyperlink w:anchor="_Toc182503779" w:history="1">
+      <w:hyperlink w:anchor="_Toc184996245" w:history="1">
         <w:r>
           <w:rPr>
             <w:rStyle w:val="Hyperlink"/>
@@ -2434,7 +2434,7 @@
             <w:noProof/>
             <w:webHidden/>
           </w:rPr>
-          <w:instrText xml:space="preserve"> PAGEREF _Toc182503779 \h </w:instrText>
+          <w:instrText xml:space="preserve"> PAGEREF _Toc184996245 \h </w:instrText>
         </w:r>
         <w:r>
           <w:rPr>
@@ -2477,7 +2477,7 @@
           <w:sz w:val="22"/>
         </w:rPr>
       </w:pPr>
-      <w:hyperlink w:anchor="_Toc182503780" w:history="1">
+      <w:hyperlink w:anchor="_Toc184996246" w:history="1">
         <w:r>
           <w:rPr>
             <w:rStyle w:val="Hyperlink"/>
@@ -2504,7 +2504,7 @@
             <w:noProof/>
             <w:webHidden/>
           </w:rPr>
-          <w:instrText xml:space="preserve"> PAGEREF _Toc182503780 \h </w:instrText>
+          <w:instrText xml:space="preserve"> PAGEREF _Toc184996246 \h </w:instrText>
         </w:r>
         <w:r>
           <w:rPr>
@@ -2547,7 +2547,7 @@
           <w:sz w:val="22"/>
         </w:rPr>
       </w:pPr>
-      <w:hyperlink w:anchor="_Toc182503781" w:history="1">
+      <w:hyperlink w:anchor="_Toc184996247" w:history="1">
         <w:r>
           <w:rPr>
             <w:rStyle w:val="Hyperlink"/>
@@ -2574,7 +2574,7 @@
             <w:noProof/>
             <w:webHidden/>
           </w:rPr>
-          <w:instrText xml:space="preserve"> PAGEREF _Toc182503781 \h </w:instrText>
+          <w:instrText xml:space="preserve"> PAGEREF _Toc184996247 \h </w:instrText>
         </w:r>
         <w:r>
           <w:rPr>
@@ -2617,7 +2617,7 @@
           <w:sz w:val="22"/>
         </w:rPr>
       </w:pPr>
-      <w:hyperlink w:anchor="_Toc182503782" w:history="1">
+      <w:hyperlink w:anchor="_Toc184996248" w:history="1">
         <w:r>
           <w:rPr>
             <w:rStyle w:val="Hyperlink"/>
@@ -2644,7 +2644,7 @@
             <w:noProof/>
             <w:webHidden/>
           </w:rPr>
-          <w:instrText xml:space="preserve"> PAGEREF _Toc182503782 \h </w:instrText>
+          <w:instrText xml:space="preserve"> PAGEREF _Toc184996248 \h </w:instrText>
         </w:r>
         <w:r>
           <w:rPr>
@@ -2687,7 +2687,7 @@
           <w:sz w:val="22"/>
         </w:rPr>
       </w:pPr>
-      <w:hyperlink w:anchor="_Toc182503783" w:history="1">
+      <w:hyperlink w:anchor="_Toc184996249" w:history="1">
         <w:r>
           <w:rPr>
             <w:rStyle w:val="Hyperlink"/>
@@ -2714,7 +2714,7 @@
             <w:noProof/>
             <w:webHidden/>
           </w:rPr>
-          <w:instrText xml:space="preserve"> PAGEREF _Toc182503783 \h </w:instrText>
+          <w:instrText xml:space="preserve"> PAGEREF _Toc184996249 \h </w:instrText>
         </w:r>
         <w:r>
           <w:rPr>
@@ -2757,7 +2757,7 @@
           <w:sz w:val="22"/>
         </w:rPr>
       </w:pPr>
-      <w:hyperlink w:anchor="_Toc182503784" w:history="1">
+      <w:hyperlink w:anchor="_Toc184996250" w:history="1">
         <w:r>
           <w:rPr>
             <w:rStyle w:val="Hyperlink"/>
@@ -2784,7 +2784,7 @@
             <w:noProof/>
             <w:webHidden/>
           </w:rPr>
-          <w:instrText xml:space="preserve"> PAGEREF _Toc182503784 \h </w:instrText>
+          <w:instrText xml:space="preserve"> PAGEREF _Toc184996250 \h </w:instrText>
         </w:r>
         <w:r>
           <w:rPr>
@@ -2827,7 +2827,7 @@
           <w:sz w:val="22"/>
         </w:rPr>
       </w:pPr>
-      <w:hyperlink w:anchor="_Toc182503785" w:history="1">
+      <w:hyperlink w:anchor="_Toc184996251" w:history="1">
         <w:r>
           <w:rPr>
             <w:rStyle w:val="Hyperlink"/>
@@ -2854,7 +2854,7 @@
             <w:noProof/>
             <w:webHidden/>
           </w:rPr>
-          <w:instrText xml:space="preserve"> PAGEREF _Toc182503785 \h </w:instrText>
+          <w:instrText xml:space="preserve"> PAGEREF _Toc184996251 \h </w:instrText>
         </w:r>
         <w:r>
           <w:rPr>
@@ -2897,7 +2897,7 @@
           <w:sz w:val="22"/>
         </w:rPr>
       </w:pPr>
-      <w:hyperlink w:anchor="_Toc182503786" w:history="1">
+      <w:hyperlink w:anchor="_Toc184996252" w:history="1">
         <w:r>
           <w:rPr>
             <w:rStyle w:val="Hyperlink"/>
@@ -2924,7 +2924,7 @@
             <w:noProof/>
             <w:webHidden/>
           </w:rPr>
-          <w:instrText xml:space="preserve"> PAGEREF _Toc182503786 \h </w:instrText>
+          <w:instrText xml:space="preserve"> PAGEREF _Toc184996252 \h </w:instrText>
         </w:r>
         <w:r>
           <w:rPr>
@@ -2967,7 +2967,7 @@
           <w:sz w:val="22"/>
         </w:rPr>
       </w:pPr>
-      <w:hyperlink w:anchor="_Toc182503787" w:history="1">
+      <w:hyperlink w:anchor="_Toc184996253" w:history="1">
         <w:r>
           <w:rPr>
             <w:rStyle w:val="Hyperlink"/>
@@ -2994,7 +2994,7 @@
             <w:noProof/>
             <w:webHidden/>
           </w:rPr>
-          <w:instrText xml:space="preserve"> PAGEREF _Toc182503787 \h </w:instrText>
+          <w:instrText xml:space="preserve"> PAGEREF _Toc184996253 \h </w:instrText>
         </w:r>
         <w:r>
           <w:rPr>
@@ -3037,7 +3037,7 @@
           <w:sz w:val="22"/>
         </w:rPr>
       </w:pPr>
-      <w:hyperlink w:anchor="_Toc182503788" w:history="1">
+      <w:hyperlink w:anchor="_Toc184996254" w:history="1">
         <w:r>
           <w:rPr>
             <w:rStyle w:val="Hyperlink"/>
@@ -3094,7 +3094,7 @@
             <w:noProof/>
             <w:webHidden/>
           </w:rPr>
-          <w:instrText xml:space="preserve"> PAGEREF _Toc182503788 \h </w:instrText>
+          <w:instrText xml:space="preserve"> PAGEREF _Toc184996254 \h </w:instrText>
         </w:r>
         <w:r>
           <w:rPr>
@@ -3137,7 +3137,7 @@
           <w:sz w:val="22"/>
         </w:rPr>
       </w:pPr>
-      <w:hyperlink w:anchor="_Toc182503789" w:history="1">
+      <w:hyperlink w:anchor="_Toc184996255" w:history="1">
         <w:r>
           <w:rPr>
             <w:rStyle w:val="Hyperlink"/>
@@ -3164,7 +3164,7 @@
             <w:noProof/>
             <w:webHidden/>
           </w:rPr>
-          <w:instrText xml:space="preserve"> PAGEREF _Toc182503789 \h </w:instrText>
+          <w:instrText xml:space="preserve"> PAGEREF _Toc184996255 \h </w:instrText>
         </w:r>
         <w:r>
           <w:rPr>
@@ -3207,7 +3207,7 @@
           <w:sz w:val="22"/>
         </w:rPr>
       </w:pPr>
-      <w:hyperlink w:anchor="_Toc182503790" w:history="1">
+      <w:hyperlink w:anchor="_Toc184996256" w:history="1">
         <w:r>
           <w:rPr>
             <w:rStyle w:val="Hyperlink"/>
@@ -3242,7 +3242,7 @@
             <w:noProof/>
             <w:webHidden/>
           </w:rPr>
-          <w:instrText xml:space="preserve"> PAGEREF _Toc182503790 \h </w:instrText>
+          <w:instrText xml:space="preserve"> PAGEREF _Toc184996256 \h </w:instrText>
         </w:r>
         <w:r>
           <w:rPr>
@@ -3285,7 +3285,7 @@
           <w:sz w:val="22"/>
         </w:rPr>
       </w:pPr>
-      <w:hyperlink w:anchor="_Toc182503791" w:history="1">
+      <w:hyperlink w:anchor="_Toc184996257" w:history="1">
         <w:r>
           <w:rPr>
             <w:rStyle w:val="Hyperlink"/>
@@ -3320,7 +3320,7 @@
             <w:noProof/>
             <w:webHidden/>
           </w:rPr>
-          <w:instrText xml:space="preserve"> PAGEREF _Toc182503791 \h </w:instrText>
+          <w:instrText xml:space="preserve"> PAGEREF _Toc184996257 \h </w:instrText>
         </w:r>
         <w:r>
           <w:rPr>
@@ -3363,7 +3363,7 @@
           <w:sz w:val="22"/>
         </w:rPr>
       </w:pPr>
-      <w:hyperlink w:anchor="_Toc182503792" w:history="1">
+      <w:hyperlink w:anchor="_Toc184996258" w:history="1">
         <w:r>
           <w:rPr>
             <w:rStyle w:val="Hyperlink"/>
@@ -3390,7 +3390,7 @@
             <w:noProof/>
             <w:webHidden/>
           </w:rPr>
-          <w:instrText xml:space="preserve"> PAGEREF _Toc182503792 \h </w:instrText>
+          <w:instrText xml:space="preserve"> PAGEREF _Toc184996258 \h </w:instrText>
         </w:r>
         <w:r>
           <w:rPr>
@@ -3433,7 +3433,7 @@
           <w:sz w:val="22"/>
         </w:rPr>
       </w:pPr>
-      <w:hyperlink w:anchor="_Toc182503793" w:history="1">
+      <w:hyperlink w:anchor="_Toc184996259" w:history="1">
         <w:r>
           <w:rPr>
             <w:rStyle w:val="Hyperlink"/>
@@ -3460,7 +3460,7 @@
             <w:noProof/>
             <w:webHidden/>
           </w:rPr>
-          <w:instrText xml:space="preserve"> PAGEREF _Toc182503793 \h </w:instrText>
+          <w:instrText xml:space="preserve"> PAGEREF _Toc184996259 \h </w:instrText>
         </w:r>
         <w:r>
           <w:rPr>
@@ -3503,7 +3503,7 @@
           <w:sz w:val="22"/>
         </w:rPr>
       </w:pPr>
-      <w:hyperlink w:anchor="_Toc182503794" w:history="1">
+      <w:hyperlink w:anchor="_Toc184996260" w:history="1">
         <w:r>
           <w:rPr>
             <w:rStyle w:val="Hyperlink"/>
@@ -3530,7 +3530,7 @@
             <w:noProof/>
             <w:webHidden/>
           </w:rPr>
-          <w:instrText xml:space="preserve"> PAGEREF _Toc182503794 \h </w:instrText>
+          <w:instrText xml:space="preserve"> PAGEREF _Toc184996260 \h </w:instrText>
         </w:r>
         <w:r>
           <w:rPr>
@@ -3573,7 +3573,7 @@
           <w:sz w:val="22"/>
         </w:rPr>
       </w:pPr>
-      <w:hyperlink w:anchor="_Toc182503795" w:history="1">
+      <w:hyperlink w:anchor="_Toc184996261" w:history="1">
         <w:r>
           <w:rPr>
             <w:rStyle w:val="Hyperlink"/>
@@ -3600,7 +3600,7 @@
             <w:noProof/>
             <w:webHidden/>
           </w:rPr>
-          <w:instrText xml:space="preserve"> PAGEREF _Toc182503795 \h </w:instrText>
+          <w:instrText xml:space="preserve"> PAGEREF _Toc184996261 \h </w:instrText>
         </w:r>
         <w:r>
           <w:rPr>
@@ -3643,7 +3643,7 @@
           <w:sz w:val="22"/>
         </w:rPr>
       </w:pPr>
-      <w:hyperlink w:anchor="_Toc182503796" w:history="1">
+      <w:hyperlink w:anchor="_Toc184996262" w:history="1">
         <w:r>
           <w:rPr>
             <w:rStyle w:val="Hyperlink"/>
@@ -3678,7 +3678,7 @@
             <w:noProof/>
             <w:webHidden/>
           </w:rPr>
-          <w:instrText xml:space="preserve"> PAGEREF _Toc182503796 \h </w:instrText>
+          <w:instrText xml:space="preserve"> PAGEREF _Toc184996262 \h </w:instrText>
         </w:r>
         <w:r>
           <w:rPr>
@@ -3721,7 +3721,7 @@
           <w:sz w:val="22"/>
         </w:rPr>
       </w:pPr>
-      <w:hyperlink w:anchor="_Toc182503797" w:history="1">
+      <w:hyperlink w:anchor="_Toc184996263" w:history="1">
         <w:r>
           <w:rPr>
             <w:rStyle w:val="Hyperlink"/>
@@ -3748,7 +3748,7 @@
             <w:noProof/>
             <w:webHidden/>
           </w:rPr>
-          <w:instrText xml:space="preserve"> PAGEREF _Toc182503797 \h </w:instrText>
+          <w:instrText xml:space="preserve"> PAGEREF _Toc184996263 \h </w:instrText>
         </w:r>
         <w:r>
           <w:rPr>
@@ -3791,7 +3791,7 @@
           <w:sz w:val="22"/>
         </w:rPr>
       </w:pPr>
-      <w:hyperlink w:anchor="_Toc182503798" w:history="1">
+      <w:hyperlink w:anchor="_Toc184996264" w:history="1">
         <w:r>
           <w:rPr>
             <w:rStyle w:val="Hyperlink"/>
@@ -3818,7 +3818,7 @@
             <w:noProof/>
             <w:webHidden/>
           </w:rPr>
-          <w:instrText xml:space="preserve"> PAGEREF _Toc182503798 \h </w:instrText>
+          <w:instrText xml:space="preserve"> PAGEREF _Toc184996264 \h </w:instrText>
         </w:r>
         <w:r>
           <w:rPr>
@@ -3861,7 +3861,7 @@
           <w:sz w:val="22"/>
         </w:rPr>
       </w:pPr>
-      <w:hyperlink w:anchor="_Toc182503799" w:history="1">
+      <w:hyperlink w:anchor="_Toc184996265" w:history="1">
         <w:r>
           <w:rPr>
             <w:rStyle w:val="Hyperlink"/>
@@ -3888,7 +3888,7 @@
             <w:noProof/>
             <w:webHidden/>
           </w:rPr>
-          <w:instrText xml:space="preserve"> PAGEREF _Toc182503799 \h </w:instrText>
+          <w:instrText xml:space="preserve"> PAGEREF _Toc184996265 \h </w:instrText>
         </w:r>
         <w:r>
           <w:rPr>
@@ -3931,7 +3931,7 @@
           <w:sz w:val="22"/>
         </w:rPr>
       </w:pPr>
-      <w:hyperlink w:anchor="_Toc182503800" w:history="1">
+      <w:hyperlink w:anchor="_Toc184996266" w:history="1">
         <w:r>
           <w:rPr>
             <w:rStyle w:val="Hyperlink"/>
@@ -3959,7 +3959,7 @@
             <w:noProof/>
             <w:webHidden/>
           </w:rPr>
-          <w:instrText xml:space="preserve"> PAGEREF _Toc182503800 \h </w:instrText>
+          <w:instrText xml:space="preserve"> PAGEREF _Toc184996266 \h </w:instrText>
         </w:r>
         <w:r>
           <w:rPr>
@@ -4002,7 +4002,7 @@
           <w:sz w:val="22"/>
         </w:rPr>
       </w:pPr>
-      <w:hyperlink w:anchor="_Toc182503801" w:history="1">
+      <w:hyperlink w:anchor="_Toc184996267" w:history="1">
         <w:r>
           <w:rPr>
             <w:rStyle w:val="Hyperlink"/>
@@ -4030,7 +4030,7 @@
             <w:noProof/>
             <w:webHidden/>
           </w:rPr>
-          <w:instrText xml:space="preserve"> PAGEREF _Toc182503801 \h </w:instrText>
+          <w:instrText xml:space="preserve"> PAGEREF _Toc184996267 \h </w:instrText>
         </w:r>
         <w:r>
           <w:rPr>
@@ -4073,7 +4073,7 @@
           <w:sz w:val="22"/>
         </w:rPr>
       </w:pPr>
-      <w:hyperlink w:anchor="_Toc182503802" w:history="1">
+      <w:hyperlink w:anchor="_Toc184996268" w:history="1">
         <w:r>
           <w:rPr>
             <w:rStyle w:val="Hyperlink"/>
@@ -4115,7 +4115,7 @@
             <w:noProof/>
             <w:webHidden/>
           </w:rPr>
-          <w:instrText xml:space="preserve"> PAGEREF _Toc182503802 \h </w:instrText>
+          <w:instrText xml:space="preserve"> PAGEREF _Toc184996268 \h </w:instrText>
         </w:r>
         <w:r>
           <w:rPr>
@@ -4158,7 +4158,7 @@
           <w:sz w:val="22"/>
         </w:rPr>
       </w:pPr>
-      <w:hyperlink w:anchor="_Toc182503803" w:history="1">
+      <w:hyperlink w:anchor="_Toc184996269" w:history="1">
         <w:r>
           <w:rPr>
             <w:rStyle w:val="Hyperlink"/>
@@ -4193,7 +4193,7 @@
             <w:noProof/>
             <w:webHidden/>
           </w:rPr>
-          <w:instrText xml:space="preserve"> PAGEREF _Toc182503803 \h </w:instrText>
+          <w:instrText xml:space="preserve"> PAGEREF _Toc184996269 \h </w:instrText>
         </w:r>
         <w:r>
           <w:rPr>
@@ -4236,7 +4236,7 @@
           <w:sz w:val="22"/>
         </w:rPr>
       </w:pPr>
-      <w:hyperlink w:anchor="_Toc182503804" w:history="1">
+      <w:hyperlink w:anchor="_Toc184996270" w:history="1">
         <w:r>
           <w:rPr>
             <w:rStyle w:val="Hyperlink"/>
@@ -4263,7 +4263,7 @@
             <w:noProof/>
             <w:webHidden/>
           </w:rPr>
-          <w:instrText xml:space="preserve"> PAGEREF _Toc182503804 \h </w:instrText>
+          <w:instrText xml:space="preserve"> PAGEREF _Toc184996270 \h </w:instrText>
         </w:r>
         <w:r>
           <w:rPr>
@@ -4306,7 +4306,7 @@
           <w:sz w:val="22"/>
         </w:rPr>
       </w:pPr>
-      <w:hyperlink w:anchor="_Toc182503805" w:history="1">
+      <w:hyperlink w:anchor="_Toc184996271" w:history="1">
         <w:r>
           <w:rPr>
             <w:rStyle w:val="Hyperlink"/>
@@ -4333,7 +4333,7 @@
             <w:noProof/>
             <w:webHidden/>
           </w:rPr>
-          <w:instrText xml:space="preserve"> PAGEREF _Toc182503805 \h </w:instrText>
+          <w:instrText xml:space="preserve"> PAGEREF _Toc184996271 \h </w:instrText>
         </w:r>
         <w:r>
           <w:rPr>
@@ -4353,7 +4353,7 @@
             <w:noProof/>
             <w:webHidden/>
           </w:rPr>
-          <w:t>26</w:t>
+          <w:t>27</w:t>
         </w:r>
         <w:r>
           <w:rPr>
@@ -4376,7 +4376,7 @@
           <w:sz w:val="22"/>
         </w:rPr>
       </w:pPr>
-      <w:hyperlink w:anchor="_Toc182503806" w:history="1">
+      <w:hyperlink w:anchor="_Toc184996272" w:history="1">
         <w:r>
           <w:rPr>
             <w:rStyle w:val="Hyperlink"/>
@@ -4403,7 +4403,7 @@
             <w:noProof/>
             <w:webHidden/>
           </w:rPr>
-          <w:instrText xml:space="preserve"> PAGEREF _Toc182503806 \h </w:instrText>
+          <w:instrText xml:space="preserve"> PAGEREF _Toc184996272 \h </w:instrText>
         </w:r>
         <w:r>
           <w:rPr>
@@ -4423,7 +4423,7 @@
             <w:noProof/>
             <w:webHidden/>
           </w:rPr>
-          <w:t>27</w:t>
+          <w:t>28</w:t>
         </w:r>
         <w:r>
           <w:rPr>
@@ -4446,7 +4446,7 @@
           <w:sz w:val="22"/>
         </w:rPr>
       </w:pPr>
-      <w:hyperlink w:anchor="_Toc182503807" w:history="1">
+      <w:hyperlink w:anchor="_Toc184996273" w:history="1">
         <w:r>
           <w:rPr>
             <w:rStyle w:val="Hyperlink"/>
@@ -4473,7 +4473,7 @@
             <w:noProof/>
             <w:webHidden/>
           </w:rPr>
-          <w:instrText xml:space="preserve"> PAGEREF _Toc182503807 \h </w:instrText>
+          <w:instrText xml:space="preserve"> PAGEREF _Toc184996273 \h </w:instrText>
         </w:r>
         <w:r>
           <w:rPr>
@@ -4516,7 +4516,7 @@
           <w:sz w:val="22"/>
         </w:rPr>
       </w:pPr>
-      <w:hyperlink w:anchor="_Toc182503808" w:history="1">
+      <w:hyperlink w:anchor="_Toc184996274" w:history="1">
         <w:r>
           <w:rPr>
             <w:rStyle w:val="Hyperlink"/>
@@ -4543,7 +4543,7 @@
             <w:noProof/>
             <w:webHidden/>
           </w:rPr>
-          <w:instrText xml:space="preserve"> PAGEREF _Toc182503808 \h </w:instrText>
+          <w:instrText xml:space="preserve"> PAGEREF _Toc184996274 \h </w:instrText>
         </w:r>
         <w:r>
           <w:rPr>
@@ -4563,7 +4563,7 @@
             <w:noProof/>
             <w:webHidden/>
           </w:rPr>
-          <w:t>31</w:t>
+          <w:t>32</w:t>
         </w:r>
         <w:r>
           <w:rPr>
@@ -4586,7 +4586,7 @@
           <w:sz w:val="22"/>
         </w:rPr>
       </w:pPr>
-      <w:hyperlink w:anchor="_Toc182503809" w:history="1">
+      <w:hyperlink w:anchor="_Toc184996275" w:history="1">
         <w:r>
           <w:rPr>
             <w:rStyle w:val="Hyperlink"/>
@@ -4621,7 +4621,7 @@
             <w:noProof/>
             <w:webHidden/>
           </w:rPr>
-          <w:instrText xml:space="preserve"> PAGEREF _Toc182503809 \h </w:instrText>
+          <w:instrText xml:space="preserve"> PAGEREF _Toc184996275 \h </w:instrText>
         </w:r>
         <w:r>
           <w:rPr>
@@ -4641,7 +4641,7 @@
             <w:noProof/>
             <w:webHidden/>
           </w:rPr>
-          <w:t>31</w:t>
+          <w:t>32</w:t>
         </w:r>
         <w:r>
           <w:rPr>
@@ -4664,7 +4664,7 @@
           <w:sz w:val="22"/>
         </w:rPr>
       </w:pPr>
-      <w:hyperlink w:anchor="_Toc182503810" w:history="1">
+      <w:hyperlink w:anchor="_Toc184996276" w:history="1">
         <w:r>
           <w:rPr>
             <w:rStyle w:val="Hyperlink"/>
@@ -4691,7 +4691,7 @@
             <w:noProof/>
             <w:webHidden/>
           </w:rPr>
-          <w:instrText xml:space="preserve"> PAGEREF _Toc182503810 \h </w:instrText>
+          <w:instrText xml:space="preserve"> PAGEREF _Toc184996276 \h </w:instrText>
         </w:r>
         <w:r>
           <w:rPr>
@@ -4711,7 +4711,7 @@
             <w:noProof/>
             <w:webHidden/>
           </w:rPr>
-          <w:t>33</w:t>
+          <w:t>35</w:t>
         </w:r>
         <w:r>
           <w:rPr>
@@ -4734,7 +4734,7 @@
           <w:sz w:val="22"/>
         </w:rPr>
       </w:pPr>
-      <w:hyperlink w:anchor="_Toc182503811" w:history="1">
+      <w:hyperlink w:anchor="_Toc184996277" w:history="1">
         <w:r>
           <w:rPr>
             <w:rStyle w:val="Hyperlink"/>
@@ -4761,7 +4761,7 @@
             <w:noProof/>
             <w:webHidden/>
           </w:rPr>
-          <w:instrText xml:space="preserve"> PAGEREF _Toc182503811 \h </w:instrText>
+          <w:instrText xml:space="preserve"> PAGEREF _Toc184996277 \h </w:instrText>
         </w:r>
         <w:r>
           <w:rPr>
@@ -4781,7 +4781,7 @@
             <w:noProof/>
             <w:webHidden/>
           </w:rPr>
-          <w:t>33</w:t>
+          <w:t>36</w:t>
         </w:r>
         <w:r>
           <w:rPr>
@@ -4804,7 +4804,7 @@
           <w:sz w:val="22"/>
         </w:rPr>
       </w:pPr>
-      <w:hyperlink w:anchor="_Toc182503812" w:history="1">
+      <w:hyperlink w:anchor="_Toc184996278" w:history="1">
         <w:r>
           <w:rPr>
             <w:rStyle w:val="Hyperlink"/>
@@ -4832,7 +4832,7 @@
             <w:noProof/>
             <w:webHidden/>
           </w:rPr>
-          <w:instrText xml:space="preserve"> PAGEREF _Toc182503812 \h </w:instrText>
+          <w:instrText xml:space="preserve"> PAGEREF _Toc184996278 \h </w:instrText>
         </w:r>
         <w:r>
           <w:rPr>
@@ -4852,7 +4852,7 @@
             <w:noProof/>
             <w:webHidden/>
           </w:rPr>
-          <w:t>34</w:t>
+          <w:t>37</w:t>
         </w:r>
         <w:r>
           <w:rPr>
@@ -4875,7 +4875,7 @@
           <w:sz w:val="22"/>
         </w:rPr>
       </w:pPr>
-      <w:hyperlink w:anchor="_Toc182503813" w:history="1">
+      <w:hyperlink w:anchor="_Toc184996279" w:history="1">
         <w:r>
           <w:rPr>
             <w:rStyle w:val="Hyperlink"/>
@@ -4903,7 +4903,7 @@
             <w:noProof/>
             <w:webHidden/>
           </w:rPr>
-          <w:instrText xml:space="preserve"> PAGEREF _Toc182503813 \h </w:instrText>
+          <w:instrText xml:space="preserve"> PAGEREF _Toc184996279 \h </w:instrText>
         </w:r>
         <w:r>
           <w:rPr>
@@ -4923,7 +4923,149 @@
             <w:noProof/>
             <w:webHidden/>
           </w:rPr>
-          <w:t>34</w:t>
+          <w:t>37</w:t>
+        </w:r>
+        <w:r>
+          <w:rPr>
+            <w:noProof/>
+            <w:webHidden/>
+          </w:rPr>
+          <w:fldChar w:fldCharType="end"/>
+        </w:r>
+      </w:hyperlink>
+    </w:p>
+    <w:p>
+      <w:pPr>
+        <w:pStyle w:val="TOC2"/>
+        <w:tabs>
+          <w:tab w:val="right" w:leader="dot" w:pos="9350"/>
+        </w:tabs>
+        <w:rPr>
+          <w:rFonts w:asciiTheme="minorHAnsi" w:eastAsiaTheme="minorEastAsia" w:hAnsiTheme="minorHAnsi"/>
+          <w:noProof/>
+          <w:sz w:val="22"/>
+        </w:rPr>
+      </w:pPr>
+      <w:hyperlink w:anchor="_Toc184996280" w:history="1">
+        <w:r>
+          <w:rPr>
+            <w:rStyle w:val="Hyperlink"/>
+            <w:noProof/>
+            <w:lang w:val="vi-VN"/>
+          </w:rPr>
+          <w:t>4.1. KẾT QUẢ</w:t>
+        </w:r>
+        <w:r>
+          <w:rPr>
+            <w:noProof/>
+            <w:webHidden/>
+          </w:rPr>
+          <w:tab/>
+        </w:r>
+        <w:r>
+          <w:rPr>
+            <w:noProof/>
+            <w:webHidden/>
+          </w:rPr>
+          <w:fldChar w:fldCharType="begin"/>
+        </w:r>
+        <w:r>
+          <w:rPr>
+            <w:noProof/>
+            <w:webHidden/>
+          </w:rPr>
+          <w:instrText xml:space="preserve"> PAGEREF _Toc184996280 \h </w:instrText>
+        </w:r>
+        <w:r>
+          <w:rPr>
+            <w:noProof/>
+            <w:webHidden/>
+          </w:rPr>
+        </w:r>
+        <w:r>
+          <w:rPr>
+            <w:noProof/>
+            <w:webHidden/>
+          </w:rPr>
+          <w:fldChar w:fldCharType="separate"/>
+        </w:r>
+        <w:r>
+          <w:rPr>
+            <w:noProof/>
+            <w:webHidden/>
+          </w:rPr>
+          <w:t>37</w:t>
+        </w:r>
+        <w:r>
+          <w:rPr>
+            <w:noProof/>
+            <w:webHidden/>
+          </w:rPr>
+          <w:fldChar w:fldCharType="end"/>
+        </w:r>
+      </w:hyperlink>
+    </w:p>
+    <w:p>
+      <w:pPr>
+        <w:pStyle w:val="TOC2"/>
+        <w:tabs>
+          <w:tab w:val="right" w:leader="dot" w:pos="9350"/>
+        </w:tabs>
+        <w:rPr>
+          <w:rFonts w:asciiTheme="minorHAnsi" w:eastAsiaTheme="minorEastAsia" w:hAnsiTheme="minorHAnsi"/>
+          <w:noProof/>
+          <w:sz w:val="22"/>
+        </w:rPr>
+      </w:pPr>
+      <w:hyperlink w:anchor="_Toc184996281" w:history="1">
+        <w:r>
+          <w:rPr>
+            <w:rStyle w:val="Hyperlink"/>
+            <w:noProof/>
+            <w:lang w:val="vi-VN"/>
+          </w:rPr>
+          <w:t>4.2. ĐÁNH GIÁ</w:t>
+        </w:r>
+        <w:r>
+          <w:rPr>
+            <w:noProof/>
+            <w:webHidden/>
+          </w:rPr>
+          <w:tab/>
+        </w:r>
+        <w:r>
+          <w:rPr>
+            <w:noProof/>
+            <w:webHidden/>
+          </w:rPr>
+          <w:fldChar w:fldCharType="begin"/>
+        </w:r>
+        <w:r>
+          <w:rPr>
+            <w:noProof/>
+            <w:webHidden/>
+          </w:rPr>
+          <w:instrText xml:space="preserve"> PAGEREF _Toc184996281 \h </w:instrText>
+        </w:r>
+        <w:r>
+          <w:rPr>
+            <w:noProof/>
+            <w:webHidden/>
+          </w:rPr>
+        </w:r>
+        <w:r>
+          <w:rPr>
+            <w:noProof/>
+            <w:webHidden/>
+          </w:rPr>
+          <w:fldChar w:fldCharType="separate"/>
+        </w:r>
+        <w:r>
+          <w:rPr>
+            <w:noProof/>
+            <w:webHidden/>
+          </w:rPr>
+          <w:t>37</w:t>
         </w:r>
         <w:r>
           <w:rPr>
@@ -4946,7 +5088,7 @@
           <w:sz w:val="22"/>
         </w:rPr>
       </w:pPr>
-      <w:hyperlink w:anchor="_Toc182503814" w:history="1">
+      <w:hyperlink w:anchor="_Toc184996282" w:history="1">
         <w:r>
           <w:rPr>
             <w:rStyle w:val="Hyperlink"/>
@@ -4974,7 +5116,7 @@
             <w:noProof/>
             <w:webHidden/>
           </w:rPr>
-          <w:instrText xml:space="preserve"> PAGEREF _Toc182503814 \h </w:instrText>
+          <w:instrText xml:space="preserve"> PAGEREF _Toc184996282 \h </w:instrText>
         </w:r>
         <w:r>
           <w:rPr>
@@ -4994,7 +5136,7 @@
             <w:noProof/>
             <w:webHidden/>
           </w:rPr>
-          <w:t>34</w:t>
+          <w:t>37</w:t>
         </w:r>
         <w:r>
           <w:rPr>
@@ -5017,7 +5159,7 @@
           <w:sz w:val="22"/>
         </w:rPr>
       </w:pPr>
-      <w:hyperlink w:anchor="_Toc182503815" w:history="1">
+      <w:hyperlink w:anchor="_Toc184996283" w:history="1">
         <w:r>
           <w:rPr>
             <w:rStyle w:val="Hyperlink"/>
@@ -5045,7 +5187,7 @@
             <w:noProof/>
             <w:webHidden/>
           </w:rPr>
-          <w:instrText xml:space="preserve"> PAGEREF _Toc182503815 \h </w:instrText>
+          <w:instrText xml:space="preserve"> PAGEREF _Toc184996283 \h </w:instrText>
         </w:r>
         <w:r>
           <w:rPr>
@@ -5065,7 +5207,7 @@
             <w:noProof/>
             <w:webHidden/>
           </w:rPr>
-          <w:t>34</w:t>
+          <w:t>37</w:t>
         </w:r>
         <w:r>
           <w:rPr>
@@ -5088,7 +5230,7 @@
           <w:sz w:val="22"/>
         </w:rPr>
       </w:pPr>
-      <w:hyperlink w:anchor="_Toc182503816" w:history="1">
+      <w:hyperlink w:anchor="_Toc184996284" w:history="1">
         <w:r>
           <w:rPr>
             <w:rStyle w:val="Hyperlink"/>
@@ -5115,7 +5257,7 @@
             <w:noProof/>
             <w:webHidden/>
           </w:rPr>
-          <w:instrText xml:space="preserve"> PAGEREF _Toc182503816 \h </w:instrText>
+          <w:instrText xml:space="preserve"> PAGEREF _Toc184996284 \h </w:instrText>
         </w:r>
         <w:r>
           <w:rPr>
@@ -5135,7 +5277,7 @@
             <w:noProof/>
             <w:webHidden/>
           </w:rPr>
-          <w:t>34</w:t>
+          <w:t>37</w:t>
         </w:r>
         <w:r>
           <w:rPr>
@@ -5158,7 +5300,7 @@
           <w:sz w:val="22"/>
         </w:rPr>
       </w:pPr>
-      <w:hyperlink w:anchor="_Toc182503817" w:history="1">
+      <w:hyperlink w:anchor="_Toc184996285" w:history="1">
         <w:r>
           <w:rPr>
             <w:rStyle w:val="Hyperlink"/>
@@ -5185,7 +5327,7 @@
             <w:noProof/>
             <w:webHidden/>
           </w:rPr>
-          <w:instrText xml:space="preserve"> PAGEREF _Toc182503817 \h </w:instrText>
+          <w:instrText xml:space="preserve"> PAGEREF _Toc184996285 \h </w:instrText>
         </w:r>
         <w:r>
           <w:rPr>
@@ -5205,7 +5347,7 @@
             <w:noProof/>
             <w:webHidden/>
           </w:rPr>
-          <w:t>34</w:t>
+          <w:t>37</w:t>
         </w:r>
         <w:r>
           <w:rPr>
@@ -5228,7 +5370,7 @@
           <w:sz w:val="22"/>
         </w:rPr>
       </w:pPr>
-      <w:hyperlink w:anchor="_Toc182503818" w:history="1">
+      <w:hyperlink w:anchor="_Toc184996286" w:history="1">
         <w:r>
           <w:rPr>
             <w:rStyle w:val="Hyperlink"/>
@@ -5263,7 +5405,7 @@
             <w:noProof/>
             <w:webHidden/>
           </w:rPr>
-          <w:instrText xml:space="preserve"> PAGEREF _Toc182503818 \h </w:instrText>
+          <w:instrText xml:space="preserve"> PAGEREF _Toc184996286 \h </w:instrText>
         </w:r>
         <w:r>
           <w:rPr>
@@ -5283,7 +5425,7 @@
             <w:noProof/>
             <w:webHidden/>
           </w:rPr>
-          <w:t>34</w:t>
+          <w:t>38</w:t>
         </w:r>
         <w:r>
           <w:rPr>
@@ -5384,16 +5526,6 @@
           <w:sz w:val="28"/>
           <w:szCs w:val="28"/>
           <w:lang w:val="vi-VN"/>
-        </w:rPr>
-      </w:pPr>
-    </w:p>
-    <w:p>
-      <w:pPr>
-        <w:spacing w:line="312" w:lineRule="auto"/>
-        <w:rPr>
-          <w:rFonts w:cs="Times New Roman"/>
-          <w:sz w:val="28"/>
-          <w:szCs w:val="28"/>
         </w:rPr>
       </w:pPr>
     </w:p>
@@ -7124,9 +7256,7 @@
       <w:pPr>
         <w:spacing w:line="312" w:lineRule="auto"/>
         <w:rPr>
-          <w:rFonts w:asciiTheme="minorHAnsi" w:eastAsiaTheme="minorEastAsia" w:hAnsiTheme="minorHAnsi"/>
           <w:noProof/>
-          <w:sz w:val="22"/>
         </w:rPr>
       </w:pPr>
       <w:r>
@@ -7165,72 +7295,6 @@
         </w:rPr>
         <w:fldChar w:fldCharType="separate"/>
       </w:r>
-      <w:hyperlink w:anchor="_Toc182501953" w:history="1">
-        <w:r>
-          <w:rPr>
-            <w:rStyle w:val="Hyperlink"/>
-            <w:noProof/>
-          </w:rPr>
-          <w:t>Hình 3.1</w:t>
-        </w:r>
-        <w:r>
-          <w:rPr>
-            <w:rStyle w:val="Hyperlink"/>
-            <w:noProof/>
-            <w:lang w:val="vi-VN"/>
-          </w:rPr>
-          <w:t xml:space="preserve">:Sơ đồ khối hệ </w:t>
-        </w:r>
-        <w:r>
-          <w:rPr>
-            <w:rStyle w:val="Hyperlink"/>
-            <w:noProof/>
-            <w:lang w:val="vi-VN"/>
-          </w:rPr>
-          <w:t>thống........................................................................................................</w:t>
-        </w:r>
-        <w:r>
-          <w:rPr>
-            <w:noProof/>
-            <w:webHidden/>
-          </w:rPr>
-          <w:fldChar w:fldCharType="begin"/>
-        </w:r>
-        <w:r>
-          <w:rPr>
-            <w:noProof/>
-            <w:webHidden/>
-          </w:rPr>
-          <w:instrText xml:space="preserve"> PAGEREF _Toc182501953 \h </w:instrText>
-        </w:r>
-        <w:r>
-          <w:rPr>
-            <w:noProof/>
-            <w:webHidden/>
-          </w:rPr>
-        </w:r>
-        <w:r>
-          <w:rPr>
-            <w:noProof/>
-            <w:webHidden/>
-          </w:rPr>
-          <w:fldChar w:fldCharType="separate"/>
-        </w:r>
-        <w:r>
-          <w:rPr>
-            <w:noProof/>
-            <w:webHidden/>
-          </w:rPr>
-          <w:t>27</w:t>
-        </w:r>
-        <w:r>
-          <w:rPr>
-            <w:noProof/>
-            <w:webHidden/>
-          </w:rPr>
-          <w:fldChar w:fldCharType="end"/>
-        </w:r>
-      </w:hyperlink>
     </w:p>
     <w:p>
       <w:pPr>
@@ -7238,20 +7302,19 @@
         <w:tabs>
           <w:tab w:val="right" w:leader="dot" w:pos="9350"/>
         </w:tabs>
-        <w:spacing w:line="312" w:lineRule="auto"/>
         <w:rPr>
           <w:rFonts w:asciiTheme="minorHAnsi" w:eastAsiaTheme="minorEastAsia" w:hAnsiTheme="minorHAnsi"/>
           <w:noProof/>
           <w:sz w:val="22"/>
         </w:rPr>
       </w:pPr>
-      <w:hyperlink w:anchor="_Toc182501954" w:history="1">
+      <w:hyperlink w:anchor="_Toc184996287" w:history="1">
         <w:r>
           <w:rPr>
             <w:rStyle w:val="Hyperlink"/>
             <w:noProof/>
           </w:rPr>
-          <w:t>Hình 3.2</w:t>
+          <w:t>Hình 3. 1</w:t>
         </w:r>
         <w:r>
           <w:rPr>
@@ -7259,7 +7322,7 @@
             <w:noProof/>
             <w:lang w:val="vi-VN"/>
           </w:rPr>
-          <w:t>: Sơ đồ tổng quát cho Kit phát triển.</w:t>
+          <w:t>: Sơ đồ tổng quát hệ thống.</w:t>
         </w:r>
         <w:r>
           <w:rPr>
@@ -7280,7 +7343,7 @@
             <w:noProof/>
             <w:webHidden/>
           </w:rPr>
-          <w:instrText xml:space="preserve"> PAGEREF _Toc182501954 \h </w:instrText>
+          <w:instrText xml:space="preserve"> PAGEREF _Toc184996287 \h </w:instrText>
         </w:r>
         <w:r>
           <w:rPr>
@@ -7300,7 +7363,7 @@
             <w:noProof/>
             <w:webHidden/>
           </w:rPr>
-          <w:t>29</w:t>
+          <w:t>27</w:t>
         </w:r>
         <w:r>
           <w:rPr>
@@ -7317,20 +7380,19 @@
         <w:tabs>
           <w:tab w:val="right" w:leader="dot" w:pos="9350"/>
         </w:tabs>
-        <w:spacing w:line="312" w:lineRule="auto"/>
         <w:rPr>
           <w:rFonts w:asciiTheme="minorHAnsi" w:eastAsiaTheme="minorEastAsia" w:hAnsiTheme="minorHAnsi"/>
           <w:noProof/>
           <w:sz w:val="22"/>
         </w:rPr>
       </w:pPr>
-      <w:hyperlink w:anchor="_Toc182501955" w:history="1">
+      <w:hyperlink w:anchor="_Toc184996288" w:history="1">
         <w:r>
           <w:rPr>
             <w:rStyle w:val="Hyperlink"/>
             <w:noProof/>
           </w:rPr>
-          <w:t>Hình 3.3</w:t>
+          <w:t>Hình 3.2</w:t>
         </w:r>
         <w:r>
           <w:rPr>
@@ -7338,7 +7400,7 @@
             <w:noProof/>
             <w:lang w:val="vi-VN"/>
           </w:rPr>
-          <w:t>: Sơ đồ nguyên lý của kit phát triển.</w:t>
+          <w:t>:Sơ đồ khối hệ thống.</w:t>
         </w:r>
         <w:r>
           <w:rPr>
@@ -7359,7 +7421,7 @@
             <w:noProof/>
             <w:webHidden/>
           </w:rPr>
-          <w:instrText xml:space="preserve"> PAGEREF _Toc182501955 \h </w:instrText>
+          <w:instrText xml:space="preserve"> PAGEREF _Toc184996288 \h </w:instrText>
         </w:r>
         <w:r>
           <w:rPr>
@@ -7379,7 +7441,7 @@
             <w:noProof/>
             <w:webHidden/>
           </w:rPr>
-          <w:t>30</w:t>
+          <w:t>28</w:t>
         </w:r>
         <w:r>
           <w:rPr>
@@ -7396,20 +7458,19 @@
         <w:tabs>
           <w:tab w:val="right" w:leader="dot" w:pos="9350"/>
         </w:tabs>
-        <w:spacing w:line="312" w:lineRule="auto"/>
         <w:rPr>
           <w:rFonts w:asciiTheme="minorHAnsi" w:eastAsiaTheme="minorEastAsia" w:hAnsiTheme="minorHAnsi"/>
           <w:noProof/>
           <w:sz w:val="22"/>
         </w:rPr>
       </w:pPr>
-      <w:hyperlink w:anchor="_Toc182501956" w:history="1">
+      <w:hyperlink w:anchor="_Toc184996289" w:history="1">
         <w:r>
           <w:rPr>
             <w:rStyle w:val="Hyperlink"/>
             <w:noProof/>
           </w:rPr>
-          <w:t>Hình 3.4</w:t>
+          <w:t>Hình 3.3</w:t>
         </w:r>
         <w:r>
           <w:rPr>
@@ -7417,7 +7478,7 @@
             <w:noProof/>
             <w:lang w:val="vi-VN"/>
           </w:rPr>
-          <w:t>: Sơ đồ layout mạch PCB của kit phát triển.</w:t>
+          <w:t>: Sơ đồ tổng quát cho Kit phát triển.</w:t>
         </w:r>
         <w:r>
           <w:rPr>
@@ -7438,7 +7499,7 @@
             <w:noProof/>
             <w:webHidden/>
           </w:rPr>
-          <w:instrText xml:space="preserve"> PAGEREF _Toc182501956 \h </w:instrText>
+          <w:instrText xml:space="preserve"> PAGEREF _Toc184996289 \h </w:instrText>
         </w:r>
         <w:r>
           <w:rPr>
@@ -7458,7 +7519,7 @@
             <w:noProof/>
             <w:webHidden/>
           </w:rPr>
-          <w:t>31</w:t>
+          <w:t>29</w:t>
         </w:r>
         <w:r>
           <w:rPr>
@@ -7475,20 +7536,19 @@
         <w:tabs>
           <w:tab w:val="right" w:leader="dot" w:pos="9350"/>
         </w:tabs>
-        <w:spacing w:line="312" w:lineRule="auto"/>
         <w:rPr>
           <w:rFonts w:asciiTheme="minorHAnsi" w:eastAsiaTheme="minorEastAsia" w:hAnsiTheme="minorHAnsi"/>
           <w:noProof/>
           <w:sz w:val="22"/>
         </w:rPr>
       </w:pPr>
-      <w:hyperlink w:anchor="_Toc182501957" w:history="1">
+      <w:hyperlink w:anchor="_Toc184996290" w:history="1">
         <w:r>
           <w:rPr>
             <w:rStyle w:val="Hyperlink"/>
             <w:noProof/>
           </w:rPr>
-          <w:t>Hình 3.5</w:t>
+          <w:t>Hình 3.4</w:t>
         </w:r>
         <w:r>
           <w:rPr>
@@ -7496,7 +7556,7 @@
             <w:noProof/>
             <w:lang w:val="vi-VN"/>
           </w:rPr>
-          <w:t>: Lưu đồ hoạt động kiểm tra xem có đang ở bootloader hay không.</w:t>
+          <w:t>: Sơ đồ nguyên lý của kit phát triển.</w:t>
         </w:r>
         <w:r>
           <w:rPr>
@@ -7517,7 +7577,7 @@
             <w:noProof/>
             <w:webHidden/>
           </w:rPr>
-          <w:instrText xml:space="preserve"> PAGEREF _Toc182501957 \h </w:instrText>
+          <w:instrText xml:space="preserve"> PAGEREF _Toc184996290 \h </w:instrText>
         </w:r>
         <w:r>
           <w:rPr>
@@ -7537,7 +7597,7 @@
             <w:noProof/>
             <w:webHidden/>
           </w:rPr>
-          <w:t>32</w:t>
+          <w:t>30</w:t>
         </w:r>
         <w:r>
           <w:rPr>
@@ -7554,19 +7614,96 @@
         <w:tabs>
           <w:tab w:val="right" w:leader="dot" w:pos="9350"/>
         </w:tabs>
-        <w:spacing w:line="312" w:lineRule="auto"/>
         <w:rPr>
           <w:rFonts w:asciiTheme="minorHAnsi" w:eastAsiaTheme="minorEastAsia" w:hAnsiTheme="minorHAnsi"/>
           <w:noProof/>
           <w:sz w:val="22"/>
         </w:rPr>
       </w:pPr>
-      <w:hyperlink w:anchor="_Toc182501958" w:history="1">
+      <w:hyperlink w:anchor="_Toc184996291" w:history="1">
         <w:r>
           <w:rPr>
             <w:rStyle w:val="Hyperlink"/>
             <w:noProof/>
           </w:rPr>
+          <w:t>Hình 3.5</w:t>
+        </w:r>
+        <w:r>
+          <w:rPr>
+            <w:rStyle w:val="Hyperlink"/>
+            <w:noProof/>
+            <w:lang w:val="vi-VN"/>
+          </w:rPr>
+          <w:t>: Sơ đồ layout mạch PCB của kit phát triển.</w:t>
+        </w:r>
+        <w:r>
+          <w:rPr>
+            <w:noProof/>
+            <w:webHidden/>
+          </w:rPr>
+          <w:tab/>
+        </w:r>
+        <w:r>
+          <w:rPr>
+            <w:noProof/>
+            <w:webHidden/>
+          </w:rPr>
+          <w:fldChar w:fldCharType="begin"/>
+        </w:r>
+        <w:r>
+          <w:rPr>
+            <w:noProof/>
+            <w:webHidden/>
+          </w:rPr>
+          <w:instrText xml:space="preserve"> PAGEREF _Toc184996291 \h </w:instrText>
+        </w:r>
+        <w:r>
+          <w:rPr>
+            <w:noProof/>
+            <w:webHidden/>
+          </w:rPr>
+        </w:r>
+        <w:r>
+          <w:rPr>
+            <w:noProof/>
+            <w:webHidden/>
+          </w:rPr>
+          <w:fldChar w:fldCharType="separate"/>
+        </w:r>
+        <w:r>
+          <w:rPr>
+            <w:noProof/>
+            <w:webHidden/>
+          </w:rPr>
+          <w:t>31</w:t>
+        </w:r>
+        <w:r>
+          <w:rPr>
+            <w:noProof/>
+            <w:webHidden/>
+          </w:rPr>
+          <w:fldChar w:fldCharType="end"/>
+        </w:r>
+      </w:hyperlink>
+    </w:p>
+    <w:p>
+      <w:pPr>
+        <w:pStyle w:val="TableofFigures"/>
+        <w:tabs>
+          <w:tab w:val="right" w:leader="dot" w:pos="9350"/>
+        </w:tabs>
+        <w:rPr>
+          <w:rFonts w:asciiTheme="minorHAnsi" w:eastAsiaTheme="minorEastAsia" w:hAnsiTheme="minorHAnsi"/>
+          <w:noProof/>
+          <w:sz w:val="22"/>
+        </w:rPr>
+      </w:pPr>
+      <w:hyperlink w:anchor="_Toc184996292" w:history="1">
+        <w:r>
+          <w:rPr>
+            <w:rStyle w:val="Hyperlink"/>
+            <w:noProof/>
+          </w:rPr>
           <w:t>Hình 3.6</w:t>
         </w:r>
         <w:r>
@@ -7575,6 +7712,84 @@
             <w:noProof/>
             <w:lang w:val="vi-VN"/>
           </w:rPr>
+          <w:t>: Lưu đồ hoạt động kiểm tra xem có đang ở bootloader hay không.</w:t>
+        </w:r>
+        <w:r>
+          <w:rPr>
+            <w:noProof/>
+            <w:webHidden/>
+          </w:rPr>
+          <w:tab/>
+        </w:r>
+        <w:r>
+          <w:rPr>
+            <w:noProof/>
+            <w:webHidden/>
+          </w:rPr>
+          <w:fldChar w:fldCharType="begin"/>
+        </w:r>
+        <w:r>
+          <w:rPr>
+            <w:noProof/>
+            <w:webHidden/>
+          </w:rPr>
+          <w:instrText xml:space="preserve"> PAGEREF _Toc184996292 \h </w:instrText>
+        </w:r>
+        <w:r>
+          <w:rPr>
+            <w:noProof/>
+            <w:webHidden/>
+          </w:rPr>
+        </w:r>
+        <w:r>
+          <w:rPr>
+            <w:noProof/>
+            <w:webHidden/>
+          </w:rPr>
+          <w:fldChar w:fldCharType="separate"/>
+        </w:r>
+        <w:r>
+          <w:rPr>
+            <w:noProof/>
+            <w:webHidden/>
+          </w:rPr>
+          <w:t>32</w:t>
+        </w:r>
+        <w:r>
+          <w:rPr>
+            <w:noProof/>
+            <w:webHidden/>
+          </w:rPr>
+          <w:fldChar w:fldCharType="end"/>
+        </w:r>
+      </w:hyperlink>
+    </w:p>
+    <w:p>
+      <w:pPr>
+        <w:pStyle w:val="TableofFigures"/>
+        <w:tabs>
+          <w:tab w:val="right" w:leader="dot" w:pos="9350"/>
+        </w:tabs>
+        <w:rPr>
+          <w:rFonts w:asciiTheme="minorHAnsi" w:eastAsiaTheme="minorEastAsia" w:hAnsiTheme="minorHAnsi"/>
+          <w:noProof/>
+          <w:sz w:val="22"/>
+        </w:rPr>
+      </w:pPr>
+      <w:hyperlink w:anchor="_Toc184996293" w:history="1">
+        <w:r>
+          <w:rPr>
+            <w:rStyle w:val="Hyperlink"/>
+            <w:noProof/>
+          </w:rPr>
+          <w:t>Hình 3.7</w:t>
+        </w:r>
+        <w:r>
+          <w:rPr>
+            <w:rStyle w:val="Hyperlink"/>
+            <w:noProof/>
+            <w:lang w:val="vi-VN"/>
+          </w:rPr>
           <w:t>: Lưu đồ hoạt động cho việc xóa vùng nhớ chương trình.</w:t>
         </w:r>
         <w:r>
@@ -7596,7 +7811,7 @@
             <w:noProof/>
             <w:webHidden/>
           </w:rPr>
-          <w:instrText xml:space="preserve"> PAGEREF _Toc182501958 \h </w:instrText>
+          <w:instrText xml:space="preserve"> PAGEREF _Toc184996293 \h </w:instrText>
         </w:r>
         <w:r>
           <w:rPr>
@@ -7617,6 +7832,240 @@
             <w:webHidden/>
           </w:rPr>
           <w:t>33</w:t>
+        </w:r>
+        <w:r>
+          <w:rPr>
+            <w:noProof/>
+            <w:webHidden/>
+          </w:rPr>
+          <w:fldChar w:fldCharType="end"/>
+        </w:r>
+      </w:hyperlink>
+    </w:p>
+    <w:p>
+      <w:pPr>
+        <w:pStyle w:val="TableofFigures"/>
+        <w:tabs>
+          <w:tab w:val="right" w:leader="dot" w:pos="9350"/>
+        </w:tabs>
+        <w:rPr>
+          <w:rFonts w:asciiTheme="minorHAnsi" w:eastAsiaTheme="minorEastAsia" w:hAnsiTheme="minorHAnsi"/>
+          <w:noProof/>
+          <w:sz w:val="22"/>
+        </w:rPr>
+      </w:pPr>
+      <w:hyperlink w:anchor="_Toc184996294" w:history="1">
+        <w:r>
+          <w:rPr>
+            <w:rStyle w:val="Hyperlink"/>
+            <w:noProof/>
+          </w:rPr>
+          <w:t>Hình 3.8</w:t>
+        </w:r>
+        <w:r>
+          <w:rPr>
+            <w:rStyle w:val="Hyperlink"/>
+            <w:noProof/>
+            <w:lang w:val="vi-VN"/>
+          </w:rPr>
+          <w:t>: Lưu đồ hoạt động ghi dữ liệu vào vùng nhớ chương trình.</w:t>
+        </w:r>
+        <w:r>
+          <w:rPr>
+            <w:noProof/>
+            <w:webHidden/>
+          </w:rPr>
+          <w:tab/>
+        </w:r>
+        <w:r>
+          <w:rPr>
+            <w:noProof/>
+            <w:webHidden/>
+          </w:rPr>
+          <w:fldChar w:fldCharType="begin"/>
+        </w:r>
+        <w:r>
+          <w:rPr>
+            <w:noProof/>
+            <w:webHidden/>
+          </w:rPr>
+          <w:instrText xml:space="preserve"> PAGEREF _Toc184996294 \h </w:instrText>
+        </w:r>
+        <w:r>
+          <w:rPr>
+            <w:noProof/>
+            <w:webHidden/>
+          </w:rPr>
+        </w:r>
+        <w:r>
+          <w:rPr>
+            <w:noProof/>
+            <w:webHidden/>
+          </w:rPr>
+          <w:fldChar w:fldCharType="separate"/>
+        </w:r>
+        <w:r>
+          <w:rPr>
+            <w:noProof/>
+            <w:webHidden/>
+          </w:rPr>
+          <w:t>34</w:t>
+        </w:r>
+        <w:r>
+          <w:rPr>
+            <w:noProof/>
+            <w:webHidden/>
+          </w:rPr>
+          <w:fldChar w:fldCharType="end"/>
+        </w:r>
+      </w:hyperlink>
+    </w:p>
+    <w:p>
+      <w:pPr>
+        <w:pStyle w:val="TableofFigures"/>
+        <w:tabs>
+          <w:tab w:val="right" w:leader="dot" w:pos="9350"/>
+        </w:tabs>
+        <w:rPr>
+          <w:rFonts w:asciiTheme="minorHAnsi" w:eastAsiaTheme="minorEastAsia" w:hAnsiTheme="minorHAnsi"/>
+          <w:noProof/>
+          <w:sz w:val="22"/>
+        </w:rPr>
+      </w:pPr>
+      <w:hyperlink w:anchor="_Toc184996295" w:history="1">
+        <w:r>
+          <w:rPr>
+            <w:rStyle w:val="Hyperlink"/>
+            <w:noProof/>
+          </w:rPr>
+          <w:t>Hình 3.9</w:t>
+        </w:r>
+        <w:r>
+          <w:rPr>
+            <w:rStyle w:val="Hyperlink"/>
+            <w:noProof/>
+            <w:lang w:val="vi-VN"/>
+          </w:rPr>
+          <w:t>: Lưu đồ hoạt động của ESP32-CAM.</w:t>
+        </w:r>
+        <w:r>
+          <w:rPr>
+            <w:noProof/>
+            <w:webHidden/>
+          </w:rPr>
+          <w:tab/>
+        </w:r>
+        <w:r>
+          <w:rPr>
+            <w:noProof/>
+            <w:webHidden/>
+          </w:rPr>
+          <w:fldChar w:fldCharType="begin"/>
+        </w:r>
+        <w:r>
+          <w:rPr>
+            <w:noProof/>
+            <w:webHidden/>
+          </w:rPr>
+          <w:instrText xml:space="preserve"> PAGEREF _Toc184996295 \h </w:instrText>
+        </w:r>
+        <w:r>
+          <w:rPr>
+            <w:noProof/>
+            <w:webHidden/>
+          </w:rPr>
+        </w:r>
+        <w:r>
+          <w:rPr>
+            <w:noProof/>
+            <w:webHidden/>
+          </w:rPr>
+          <w:fldChar w:fldCharType="separate"/>
+        </w:r>
+        <w:r>
+          <w:rPr>
+            <w:noProof/>
+            <w:webHidden/>
+          </w:rPr>
+          <w:t>35</w:t>
+        </w:r>
+        <w:r>
+          <w:rPr>
+            <w:noProof/>
+            <w:webHidden/>
+          </w:rPr>
+          <w:fldChar w:fldCharType="end"/>
+        </w:r>
+      </w:hyperlink>
+    </w:p>
+    <w:p>
+      <w:pPr>
+        <w:pStyle w:val="TableofFigures"/>
+        <w:tabs>
+          <w:tab w:val="right" w:leader="dot" w:pos="9350"/>
+        </w:tabs>
+        <w:rPr>
+          <w:rFonts w:asciiTheme="minorHAnsi" w:eastAsiaTheme="minorEastAsia" w:hAnsiTheme="minorHAnsi"/>
+          <w:noProof/>
+          <w:sz w:val="22"/>
+        </w:rPr>
+      </w:pPr>
+      <w:hyperlink w:anchor="_Toc184996296" w:history="1">
+        <w:r>
+          <w:rPr>
+            <w:rStyle w:val="Hyperlink"/>
+            <w:noProof/>
+          </w:rPr>
+          <w:t>Hình 3.10</w:t>
+        </w:r>
+        <w:r>
+          <w:rPr>
+            <w:rStyle w:val="Hyperlink"/>
+            <w:noProof/>
+            <w:lang w:val="vi-VN"/>
+          </w:rPr>
+          <w:t>: Lưu đồ hoạt động của website.</w:t>
+        </w:r>
+        <w:r>
+          <w:rPr>
+            <w:noProof/>
+            <w:webHidden/>
+          </w:rPr>
+          <w:tab/>
+        </w:r>
+        <w:r>
+          <w:rPr>
+            <w:noProof/>
+            <w:webHidden/>
+          </w:rPr>
+          <w:fldChar w:fldCharType="begin"/>
+        </w:r>
+        <w:r>
+          <w:rPr>
+            <w:noProof/>
+            <w:webHidden/>
+          </w:rPr>
+          <w:instrText xml:space="preserve"> PAGEREF _Toc184996296 \h </w:instrText>
+        </w:r>
+        <w:r>
+          <w:rPr>
+            <w:noProof/>
+            <w:webHidden/>
+          </w:rPr>
+        </w:r>
+        <w:r>
+          <w:rPr>
+            <w:noProof/>
+            <w:webHidden/>
+          </w:rPr>
+          <w:fldChar w:fldCharType="separate"/>
+        </w:r>
+        <w:r>
+          <w:rPr>
+            <w:noProof/>
+            <w:webHidden/>
+          </w:rPr>
+          <w:t>36</w:t>
         </w:r>
         <w:r>
           <w:rPr>
@@ -7646,28 +8095,6 @@
         </w:rPr>
         <w:fldChar w:fldCharType="end"/>
       </w:r>
-    </w:p>
-    <w:p>
-      <w:pPr>
-        <w:spacing w:line="312" w:lineRule="auto"/>
-        <w:rPr>
-          <w:rFonts w:cs="Times New Roman"/>
-          <w:sz w:val="28"/>
-          <w:szCs w:val="28"/>
-          <w:lang w:val="vi-VN"/>
-        </w:rPr>
-      </w:pPr>
-    </w:p>
-    <w:p>
-      <w:pPr>
-        <w:spacing w:line="312" w:lineRule="auto"/>
-        <w:rPr>
-          <w:rFonts w:cs="Times New Roman"/>
-          <w:sz w:val="28"/>
-          <w:szCs w:val="28"/>
-          <w:lang w:val="vi-VN"/>
-        </w:rPr>
-      </w:pPr>
     </w:p>
     <w:p>
       <w:pPr>
@@ -8766,6 +9193,79 @@
                 <w:sz w:val="28"/>
                 <w:szCs w:val="28"/>
               </w:rPr>
+              <w:t>FOTA</w:t>
+            </w:r>
+          </w:p>
+        </w:tc>
+        <w:tc>
+          <w:tcPr>
+            <w:tcW w:w="7105" w:type="dxa"/>
+          </w:tcPr>
+          <w:p>
+            <w:pPr>
+              <w:spacing w:line="360" w:lineRule="auto"/>
+              <w:jc w:val="center"/>
+              <w:rPr>
+                <w:sz w:val="28"/>
+                <w:szCs w:val="28"/>
+                <w:lang w:val="vi-VN"/>
+              </w:rPr>
+            </w:pPr>
+            <w:r>
+              <w:rPr>
+                <w:sz w:val="28"/>
+                <w:szCs w:val="28"/>
+              </w:rPr>
+              <w:t>Firmware</w:t>
+            </w:r>
+            <w:r>
+              <w:rPr>
+                <w:sz w:val="28"/>
+                <w:szCs w:val="28"/>
+                <w:lang w:val="vi-VN"/>
+              </w:rPr>
+              <w:t xml:space="preserve"> Over </w:t>
+            </w:r>
+            <w:proofErr w:type="gramStart"/>
+            <w:r>
+              <w:rPr>
+                <w:sz w:val="28"/>
+                <w:szCs w:val="28"/>
+                <w:lang w:val="vi-VN"/>
+              </w:rPr>
+              <w:t>The</w:t>
+            </w:r>
+            <w:proofErr w:type="gramEnd"/>
+            <w:r>
+              <w:rPr>
+                <w:sz w:val="28"/>
+                <w:szCs w:val="28"/>
+                <w:lang w:val="vi-VN"/>
+              </w:rPr>
+              <w:t xml:space="preserve"> Air </w:t>
+            </w:r>
+          </w:p>
+        </w:tc>
+      </w:tr>
+      <w:tr>
+        <w:tc>
+          <w:tcPr>
+            <w:tcW w:w="2245" w:type="dxa"/>
+          </w:tcPr>
+          <w:p>
+            <w:pPr>
+              <w:spacing w:line="360" w:lineRule="auto"/>
+              <w:jc w:val="center"/>
+              <w:rPr>
+                <w:sz w:val="28"/>
+                <w:szCs w:val="28"/>
+              </w:rPr>
+            </w:pPr>
+            <w:r>
+              <w:rPr>
+                <w:sz w:val="28"/>
+                <w:szCs w:val="28"/>
+              </w:rPr>
               <w:t>FPGA</w:t>
             </w:r>
           </w:p>
@@ -8860,6 +9360,52 @@
                 <w:sz w:val="28"/>
                 <w:szCs w:val="28"/>
               </w:rPr>
+              <w:t>HTTP</w:t>
+            </w:r>
+          </w:p>
+        </w:tc>
+        <w:tc>
+          <w:tcPr>
+            <w:tcW w:w="7105" w:type="dxa"/>
+          </w:tcPr>
+          <w:p>
+            <w:pPr>
+              <w:spacing w:line="360" w:lineRule="auto"/>
+              <w:jc w:val="center"/>
+              <w:rPr>
+                <w:sz w:val="28"/>
+                <w:szCs w:val="28"/>
+              </w:rPr>
+            </w:pPr>
+            <w:r>
+              <w:rPr>
+                <w:sz w:val="28"/>
+                <w:szCs w:val="28"/>
+              </w:rPr>
+              <w:t>Hypertext Transfer Protocol</w:t>
+            </w:r>
+          </w:p>
+        </w:tc>
+      </w:tr>
+      <w:tr>
+        <w:tc>
+          <w:tcPr>
+            <w:tcW w:w="2245" w:type="dxa"/>
+          </w:tcPr>
+          <w:p>
+            <w:pPr>
+              <w:spacing w:line="360" w:lineRule="auto"/>
+              <w:jc w:val="center"/>
+              <w:rPr>
+                <w:sz w:val="28"/>
+                <w:szCs w:val="28"/>
+              </w:rPr>
+            </w:pPr>
+            <w:r>
+              <w:rPr>
+                <w:sz w:val="28"/>
+                <w:szCs w:val="28"/>
+              </w:rPr>
               <w:t>I2C</w:t>
             </w:r>
           </w:p>
@@ -9086,52 +9632,6 @@
                 <w:szCs w:val="28"/>
               </w:rPr>
               <w:t>Light-Emitting Diode</w:t>
-            </w:r>
-          </w:p>
-        </w:tc>
-      </w:tr>
-      <w:tr>
-        <w:tc>
-          <w:tcPr>
-            <w:tcW w:w="2245" w:type="dxa"/>
-          </w:tcPr>
-          <w:p>
-            <w:pPr>
-              <w:spacing w:line="360" w:lineRule="auto"/>
-              <w:jc w:val="center"/>
-              <w:rPr>
-                <w:sz w:val="28"/>
-                <w:szCs w:val="28"/>
-              </w:rPr>
-            </w:pPr>
-            <w:r>
-              <w:rPr>
-                <w:sz w:val="28"/>
-                <w:szCs w:val="28"/>
-              </w:rPr>
-              <w:t>HTTP</w:t>
-            </w:r>
-          </w:p>
-        </w:tc>
-        <w:tc>
-          <w:tcPr>
-            <w:tcW w:w="7105" w:type="dxa"/>
-          </w:tcPr>
-          <w:p>
-            <w:pPr>
-              <w:spacing w:line="360" w:lineRule="auto"/>
-              <w:jc w:val="center"/>
-              <w:rPr>
-                <w:sz w:val="28"/>
-                <w:szCs w:val="28"/>
-              </w:rPr>
-            </w:pPr>
-            <w:r>
-              <w:rPr>
-                <w:sz w:val="28"/>
-                <w:szCs w:val="28"/>
-              </w:rPr>
-              <w:t>Hypertext Transfer Protocol</w:t>
             </w:r>
           </w:p>
         </w:tc>
@@ -9495,79 +9995,6 @@
                 <w:sz w:val="28"/>
                 <w:szCs w:val="28"/>
               </w:rPr>
-              <w:t>FOTA</w:t>
-            </w:r>
-          </w:p>
-        </w:tc>
-        <w:tc>
-          <w:tcPr>
-            <w:tcW w:w="7105" w:type="dxa"/>
-          </w:tcPr>
-          <w:p>
-            <w:pPr>
-              <w:spacing w:line="360" w:lineRule="auto"/>
-              <w:jc w:val="center"/>
-              <w:rPr>
-                <w:sz w:val="28"/>
-                <w:szCs w:val="28"/>
-                <w:lang w:val="vi-VN"/>
-              </w:rPr>
-            </w:pPr>
-            <w:r>
-              <w:rPr>
-                <w:sz w:val="28"/>
-                <w:szCs w:val="28"/>
-              </w:rPr>
-              <w:t>Firmware</w:t>
-            </w:r>
-            <w:r>
-              <w:rPr>
-                <w:sz w:val="28"/>
-                <w:szCs w:val="28"/>
-                <w:lang w:val="vi-VN"/>
-              </w:rPr>
-              <w:t xml:space="preserve"> Over </w:t>
-            </w:r>
-            <w:proofErr w:type="gramStart"/>
-            <w:r>
-              <w:rPr>
-                <w:sz w:val="28"/>
-                <w:szCs w:val="28"/>
-                <w:lang w:val="vi-VN"/>
-              </w:rPr>
-              <w:t>The</w:t>
-            </w:r>
-            <w:proofErr w:type="gramEnd"/>
-            <w:r>
-              <w:rPr>
-                <w:sz w:val="28"/>
-                <w:szCs w:val="28"/>
-                <w:lang w:val="vi-VN"/>
-              </w:rPr>
-              <w:t xml:space="preserve"> Air </w:t>
-            </w:r>
-          </w:p>
-        </w:tc>
-      </w:tr>
-      <w:tr>
-        <w:tc>
-          <w:tcPr>
-            <w:tcW w:w="2245" w:type="dxa"/>
-          </w:tcPr>
-          <w:p>
-            <w:pPr>
-              <w:spacing w:line="360" w:lineRule="auto"/>
-              <w:jc w:val="center"/>
-              <w:rPr>
-                <w:sz w:val="28"/>
-                <w:szCs w:val="28"/>
-              </w:rPr>
-            </w:pPr>
-            <w:r>
-              <w:rPr>
-                <w:sz w:val="28"/>
-                <w:szCs w:val="28"/>
-              </w:rPr>
               <w:t>USB</w:t>
             </w:r>
           </w:p>
@@ -9650,7 +10077,7 @@
           <w:szCs w:val="40"/>
         </w:rPr>
       </w:pPr>
-      <w:bookmarkStart w:id="0" w:name="_Toc182503770"/>
+      <w:bookmarkStart w:id="0" w:name="_Toc184996236"/>
       <w:r>
         <w:rPr>
           <w:rFonts w:cs="Times New Roman"/>
@@ -9681,7 +10108,7 @@
           <w:szCs w:val="40"/>
         </w:rPr>
       </w:pPr>
-      <w:bookmarkStart w:id="1" w:name="_Toc182503771"/>
+      <w:bookmarkStart w:id="1" w:name="_Toc184996237"/>
       <w:r>
         <w:rPr>
           <w:rFonts w:cs="Times New Roman"/>
@@ -9707,7 +10134,7 @@
           <w:szCs w:val="28"/>
         </w:rPr>
       </w:pPr>
-      <w:bookmarkStart w:id="2" w:name="_Toc182503772"/>
+      <w:bookmarkStart w:id="2" w:name="_Toc184996238"/>
       <w:r>
         <w:rPr>
           <w:b/>
@@ -9773,7 +10200,7 @@
           <w:szCs w:val="28"/>
         </w:rPr>
       </w:pPr>
-      <w:bookmarkStart w:id="3" w:name="_Toc182503773"/>
+      <w:bookmarkStart w:id="3" w:name="_Toc184996239"/>
       <w:r>
         <w:rPr>
           <w:b/>
@@ -9882,7 +10309,7 @@
           <w:szCs w:val="28"/>
         </w:rPr>
       </w:pPr>
-      <w:bookmarkStart w:id="4" w:name="_Toc182503774"/>
+      <w:bookmarkStart w:id="4" w:name="_Toc184996240"/>
       <w:r>
         <w:rPr>
           <w:b/>
@@ -10091,7 +10518,7 @@
           <w:szCs w:val="28"/>
         </w:rPr>
       </w:pPr>
-      <w:bookmarkStart w:id="5" w:name="_Toc182503775"/>
+      <w:bookmarkStart w:id="5" w:name="_Toc184996241"/>
       <w:r>
         <w:rPr>
           <w:b/>
@@ -10204,7 +10631,7 @@
           <w:szCs w:val="28"/>
         </w:rPr>
       </w:pPr>
-      <w:bookmarkStart w:id="6" w:name="_Toc182503776"/>
+      <w:bookmarkStart w:id="6" w:name="_Toc184996242"/>
       <w:r>
         <w:rPr>
           <w:b/>
@@ -10301,7 +10728,7 @@
           <w:szCs w:val="28"/>
         </w:rPr>
       </w:pPr>
-      <w:bookmarkStart w:id="7" w:name="_Toc182503777"/>
+      <w:bookmarkStart w:id="7" w:name="_Toc184996243"/>
       <w:r>
         <w:rPr>
           <w:b/>
@@ -11034,7 +11461,7 @@
           <w:szCs w:val="40"/>
         </w:rPr>
       </w:pPr>
-      <w:bookmarkStart w:id="8" w:name="_Toc182503778"/>
+      <w:bookmarkStart w:id="8" w:name="_Toc184996244"/>
       <w:r>
         <w:rPr>
           <w:rFonts w:cs="Times New Roman"/>
@@ -11065,7 +11492,7 @@
           <w:szCs w:val="40"/>
         </w:rPr>
       </w:pPr>
-      <w:bookmarkStart w:id="9" w:name="_Toc182503779"/>
+      <w:bookmarkStart w:id="9" w:name="_Toc184996245"/>
       <w:r>
         <w:rPr>
           <w:rFonts w:cs="Times New Roman"/>
@@ -11092,7 +11519,7 @@
           <w:szCs w:val="28"/>
         </w:rPr>
       </w:pPr>
-      <w:bookmarkStart w:id="10" w:name="_Toc182503780"/>
+      <w:bookmarkStart w:id="10" w:name="_Toc184996246"/>
       <w:r>
         <w:rPr>
           <w:b/>
@@ -11656,7 +12083,7 @@
           <w:szCs w:val="28"/>
         </w:rPr>
       </w:pPr>
-      <w:bookmarkStart w:id="12" w:name="_Toc182503781"/>
+      <w:bookmarkStart w:id="12" w:name="_Toc184996247"/>
       <w:r>
         <w:rPr>
           <w:b/>
@@ -11854,7 +12281,7 @@
           <w:szCs w:val="28"/>
         </w:rPr>
       </w:pPr>
-      <w:bookmarkStart w:id="14" w:name="_Toc182503782"/>
+      <w:bookmarkStart w:id="14" w:name="_Toc184996248"/>
       <w:r>
         <w:rPr>
           <w:b/>
@@ -12141,7 +12568,7 @@
           <w:szCs w:val="28"/>
         </w:rPr>
       </w:pPr>
-      <w:bookmarkStart w:id="16" w:name="_Toc182503783"/>
+      <w:bookmarkStart w:id="16" w:name="_Toc184996249"/>
       <w:r>
         <w:rPr>
           <w:b/>
@@ -12179,7 +12606,7 @@
           <w:szCs w:val="26"/>
         </w:rPr>
       </w:pPr>
-      <w:bookmarkStart w:id="17" w:name="_Toc182503784"/>
+      <w:bookmarkStart w:id="17" w:name="_Toc184996250"/>
       <w:r>
         <w:rPr>
           <w:b/>
@@ -13188,7 +13615,7 @@
           <w:szCs w:val="28"/>
         </w:rPr>
       </w:pPr>
-      <w:bookmarkStart w:id="20" w:name="_Toc182503785"/>
+      <w:bookmarkStart w:id="20" w:name="_Toc184996251"/>
       <w:r>
         <w:rPr>
           <w:b/>
@@ -13822,7 +14249,7 @@
           <w:szCs w:val="26"/>
         </w:rPr>
       </w:pPr>
-      <w:bookmarkStart w:id="23" w:name="_Toc182503786"/>
+      <w:bookmarkStart w:id="23" w:name="_Toc184996252"/>
       <w:r>
         <w:rPr>
           <w:b/>
@@ -14983,7 +15410,7 @@
           <w:szCs w:val="26"/>
         </w:rPr>
       </w:pPr>
-      <w:bookmarkStart w:id="28" w:name="_Toc182503787"/>
+      <w:bookmarkStart w:id="28" w:name="_Toc184996253"/>
       <w:r>
         <w:rPr>
           <w:b/>
@@ -15826,7 +16253,7 @@
           <w:szCs w:val="26"/>
         </w:rPr>
       </w:pPr>
-      <w:bookmarkStart w:id="31" w:name="_Toc182503788"/>
+      <w:bookmarkStart w:id="31" w:name="_Toc184996254"/>
       <w:r>
         <w:rPr>
           <w:b/>
@@ -16444,7 +16871,7 @@
           <w:szCs w:val="26"/>
         </w:rPr>
       </w:pPr>
-      <w:bookmarkStart w:id="34" w:name="_Toc182503789"/>
+      <w:bookmarkStart w:id="34" w:name="_Toc184996255"/>
       <w:r>
         <w:rPr>
           <w:b/>
@@ -17189,7 +17616,7 @@
           <w:szCs w:val="26"/>
         </w:rPr>
       </w:pPr>
-      <w:bookmarkStart w:id="38" w:name="_Toc182503790"/>
+      <w:bookmarkStart w:id="38" w:name="_Toc184996256"/>
       <w:r>
         <w:rPr>
           <w:b/>
@@ -17764,7 +18191,7 @@
           <w:szCs w:val="26"/>
         </w:rPr>
       </w:pPr>
-      <w:bookmarkStart w:id="41" w:name="_Toc182503791"/>
+      <w:bookmarkStart w:id="41" w:name="_Toc184996257"/>
       <w:r>
         <w:rPr>
           <w:b/>
@@ -18549,7 +18976,7 @@
           <w:szCs w:val="26"/>
         </w:rPr>
       </w:pPr>
-      <w:bookmarkStart w:id="44" w:name="_Toc182503792"/>
+      <w:bookmarkStart w:id="44" w:name="_Toc184996258"/>
       <w:r>
         <w:rPr>
           <w:b/>
@@ -18578,7 +19005,7 @@
           <w:szCs w:val="26"/>
         </w:rPr>
       </w:pPr>
-      <w:bookmarkStart w:id="45" w:name="_Toc182503793"/>
+      <w:bookmarkStart w:id="45" w:name="_Toc184996259"/>
       <w:r>
         <w:rPr>
           <w:b/>
@@ -18892,7 +19319,7 @@
           <w:szCs w:val="26"/>
         </w:rPr>
       </w:pPr>
-      <w:bookmarkStart w:id="47" w:name="_Toc182503794"/>
+      <w:bookmarkStart w:id="47" w:name="_Toc184996260"/>
       <w:r>
         <w:rPr>
           <w:b/>
@@ -19321,7 +19748,7 @@
           <w:szCs w:val="26"/>
         </w:rPr>
       </w:pPr>
-      <w:bookmarkStart w:id="49" w:name="_Toc182503795"/>
+      <w:bookmarkStart w:id="49" w:name="_Toc184996261"/>
       <w:r>
         <w:rPr>
           <w:b/>
@@ -19375,7 +19802,7 @@
         </w:rPr>
         <w:lastRenderedPageBreak/>
         <w:drawing>
-          <wp:inline distT="0" distB="0" distL="0" distR="0" wp14:anchorId="51DA89EF" wp14:editId="3585F594">
+          <wp:inline distT="0" distB="0" distL="0" distR="0" wp14:anchorId="51DA89EF" wp14:editId="44600574">
             <wp:extent cx="4142629" cy="3007832"/>
             <wp:effectExtent l="0" t="0" r="0" b="0"/>
             <wp:docPr id="1030368221" name="Picture 2"/>
@@ -19564,7 +19991,7 @@
           <w:szCs w:val="26"/>
         </w:rPr>
       </w:pPr>
-      <w:bookmarkStart w:id="51" w:name="_Toc182503796"/>
+      <w:bookmarkStart w:id="51" w:name="_Toc184996262"/>
       <w:r>
         <w:rPr>
           <w:b/>
@@ -19757,7 +20184,7 @@
           <w:szCs w:val="26"/>
         </w:rPr>
       </w:pPr>
-      <w:bookmarkStart w:id="53" w:name="_Toc182503797"/>
+      <w:bookmarkStart w:id="53" w:name="_Toc184996263"/>
       <w:r>
         <w:rPr>
           <w:b/>
@@ -20203,7 +20630,7 @@
           <w:szCs w:val="26"/>
         </w:rPr>
       </w:pPr>
-      <w:bookmarkStart w:id="55" w:name="_Toc182503798"/>
+      <w:bookmarkStart w:id="55" w:name="_Toc184996264"/>
       <w:r>
         <w:rPr>
           <w:b/>
@@ -20539,7 +20966,7 @@
           <w:szCs w:val="26"/>
         </w:rPr>
       </w:pPr>
-      <w:bookmarkStart w:id="57" w:name="_Toc182503799"/>
+      <w:bookmarkStart w:id="57" w:name="_Toc184996265"/>
       <w:r>
         <w:rPr>
           <w:b/>
@@ -21060,7 +21487,7 @@
           <w:szCs w:val="40"/>
         </w:rPr>
       </w:pPr>
-      <w:bookmarkStart w:id="59" w:name="_Toc182503800"/>
+      <w:bookmarkStart w:id="59" w:name="_Toc184996266"/>
       <w:r>
         <w:rPr>
           <w:rFonts w:cs="Times New Roman"/>
@@ -21083,7 +21510,7 @@
           <w:szCs w:val="40"/>
         </w:rPr>
       </w:pPr>
-      <w:bookmarkStart w:id="60" w:name="_Toc182503801"/>
+      <w:bookmarkStart w:id="60" w:name="_Toc184996267"/>
       <w:r>
         <w:rPr>
           <w:rFonts w:cs="Times New Roman"/>
@@ -21109,7 +21536,7 @@
           <w:szCs w:val="26"/>
         </w:rPr>
       </w:pPr>
-      <w:bookmarkStart w:id="61" w:name="_Toc182503802"/>
+      <w:bookmarkStart w:id="61" w:name="_Toc184996268"/>
       <w:r>
         <w:rPr>
           <w:b/>
@@ -21583,7 +22010,7 @@
           <w:szCs w:val="26"/>
         </w:rPr>
       </w:pPr>
-      <w:bookmarkStart w:id="62" w:name="_Toc182503803"/>
+      <w:bookmarkStart w:id="62" w:name="_Toc184996269"/>
       <w:r>
         <w:rPr>
           <w:b/>
@@ -21621,7 +22048,7 @@
           <w:szCs w:val="26"/>
         </w:rPr>
       </w:pPr>
-      <w:bookmarkStart w:id="63" w:name="_Toc182503804"/>
+      <w:bookmarkStart w:id="63" w:name="_Toc184996270"/>
       <w:r>
         <w:rPr>
           <w:b/>
@@ -21861,6 +22288,50 @@
     </w:p>
     <w:p>
       <w:pPr>
+        <w:spacing w:line="312" w:lineRule="auto"/>
+        <w:jc w:val="both"/>
+        <w:rPr>
+          <w:sz w:val="26"/>
+          <w:szCs w:val="26"/>
+          <w:lang w:val="vi-VN"/>
+        </w:rPr>
+      </w:pPr>
+    </w:p>
+    <w:p>
+      <w:pPr>
+        <w:spacing w:line="312" w:lineRule="auto"/>
+        <w:jc w:val="both"/>
+        <w:rPr>
+          <w:sz w:val="26"/>
+          <w:szCs w:val="26"/>
+          <w:lang w:val="vi-VN"/>
+        </w:rPr>
+      </w:pPr>
+    </w:p>
+    <w:p>
+      <w:pPr>
+        <w:spacing w:line="312" w:lineRule="auto"/>
+        <w:jc w:val="both"/>
+        <w:rPr>
+          <w:sz w:val="26"/>
+          <w:szCs w:val="26"/>
+          <w:lang w:val="vi-VN"/>
+        </w:rPr>
+      </w:pPr>
+    </w:p>
+    <w:p>
+      <w:pPr>
+        <w:spacing w:line="312" w:lineRule="auto"/>
+        <w:jc w:val="both"/>
+        <w:rPr>
+          <w:sz w:val="26"/>
+          <w:szCs w:val="26"/>
+          <w:lang w:val="vi-VN"/>
+        </w:rPr>
+      </w:pPr>
+    </w:p>
+    <w:p>
+      <w:pPr>
         <w:pStyle w:val="ListParagraph"/>
         <w:numPr>
           <w:ilvl w:val="0"/>
@@ -21875,14 +22346,15 @@
           <w:szCs w:val="26"/>
         </w:rPr>
       </w:pPr>
-      <w:bookmarkStart w:id="64" w:name="_Toc182503805"/>
-      <w:r>
-        <w:rPr>
-          <w:b/>
-          <w:bCs/>
-          <w:sz w:val="26"/>
-          <w:szCs w:val="26"/>
-        </w:rPr>
+      <w:bookmarkStart w:id="64" w:name="_Toc184996271"/>
+      <w:r>
+        <w:rPr>
+          <w:b/>
+          <w:bCs/>
+          <w:sz w:val="26"/>
+          <w:szCs w:val="26"/>
+        </w:rPr>
+        <w:lastRenderedPageBreak/>
         <w:t>Mô hình tổng quát của hệ thống</w:t>
       </w:r>
       <w:bookmarkEnd w:id="64"/>
@@ -21911,15 +22383,9 @@
     <w:p>
       <w:pPr>
         <w:pStyle w:val="ListParagraph"/>
+        <w:keepNext/>
         <w:ind w:left="1080"/>
         <w:jc w:val="center"/>
-        <w:rPr>
-          <w:b/>
-          <w:bCs/>
-          <w:sz w:val="26"/>
-          <w:szCs w:val="26"/>
-          <w:lang w:val="vi-VN"/>
-        </w:rPr>
       </w:pPr>
       <w:r>
         <w:rPr>
@@ -21930,7 +22396,6 @@
           <w:sz w:val="28"/>
           <w:szCs w:val="28"/>
         </w:rPr>
-        <w:lastRenderedPageBreak/>
         <w:drawing>
           <wp:inline distT="0" distB="0" distL="0" distR="0" wp14:anchorId="2C6D0749" wp14:editId="6DBD4219">
             <wp:extent cx="3750390" cy="2409825"/>
@@ -21976,6 +22441,48 @@
     </w:p>
     <w:p>
       <w:pPr>
+        <w:pStyle w:val="Caption"/>
+        <w:jc w:val="center"/>
+        <w:rPr>
+          <w:b/>
+          <w:bCs/>
+          <w:sz w:val="26"/>
+          <w:szCs w:val="26"/>
+          <w:lang w:val="vi-VN"/>
+        </w:rPr>
+      </w:pPr>
+      <w:bookmarkStart w:id="65" w:name="_Toc184996287"/>
+      <w:r>
+        <w:t xml:space="preserve">Hình 3. </w:t>
+      </w:r>
+      <w:r>
+        <w:fldChar w:fldCharType="begin"/>
+      </w:r>
+      <w:r>
+        <w:instrText xml:space="preserve"> SEQ Hình_3. \* ARABIC </w:instrText>
+      </w:r>
+      <w:r>
+        <w:fldChar w:fldCharType="separate"/>
+      </w:r>
+      <w:r>
+        <w:rPr>
+          <w:noProof/>
+        </w:rPr>
+        <w:t>1</w:t>
+      </w:r>
+      <w:r>
+        <w:fldChar w:fldCharType="end"/>
+      </w:r>
+      <w:r>
+        <w:rPr>
+          <w:lang w:val="vi-VN"/>
+        </w:rPr>
+        <w:t>: Sơ đồ tổng quát hệ thống.</w:t>
+      </w:r>
+      <w:bookmarkEnd w:id="65"/>
+    </w:p>
+    <w:p>
+      <w:pPr>
         <w:pStyle w:val="ListParagraph"/>
         <w:ind w:left="1080"/>
         <w:rPr>
@@ -22092,6 +22599,136 @@
         </w:rPr>
         <w:t xml:space="preserve"> Devices: đây là khối cho các thiết bị bao gồm bộ kit và và thiết bị nạp cũng như camera để stream kết quả sau cập nhật và khối này sẽ giao tiếp với khối Server thông qua HTTP.</w:t>
       </w:r>
+    </w:p>
+    <w:p>
+      <w:pPr>
+        <w:pStyle w:val="ListParagraph"/>
+        <w:spacing w:line="312" w:lineRule="auto"/>
+        <w:ind w:left="1080"/>
+        <w:jc w:val="both"/>
+        <w:rPr>
+          <w:sz w:val="26"/>
+          <w:szCs w:val="26"/>
+          <w:lang w:val="vi-VN"/>
+        </w:rPr>
+      </w:pPr>
+    </w:p>
+    <w:p>
+      <w:pPr>
+        <w:pStyle w:val="ListParagraph"/>
+        <w:spacing w:line="312" w:lineRule="auto"/>
+        <w:ind w:left="1080"/>
+        <w:jc w:val="both"/>
+        <w:rPr>
+          <w:sz w:val="26"/>
+          <w:szCs w:val="26"/>
+          <w:lang w:val="vi-VN"/>
+        </w:rPr>
+      </w:pPr>
+    </w:p>
+    <w:p>
+      <w:pPr>
+        <w:pStyle w:val="ListParagraph"/>
+        <w:spacing w:line="312" w:lineRule="auto"/>
+        <w:ind w:left="1080"/>
+        <w:jc w:val="both"/>
+        <w:rPr>
+          <w:sz w:val="26"/>
+          <w:szCs w:val="26"/>
+          <w:lang w:val="vi-VN"/>
+        </w:rPr>
+      </w:pPr>
+    </w:p>
+    <w:p>
+      <w:pPr>
+        <w:pStyle w:val="ListParagraph"/>
+        <w:spacing w:line="312" w:lineRule="auto"/>
+        <w:ind w:left="1080"/>
+        <w:jc w:val="both"/>
+        <w:rPr>
+          <w:sz w:val="26"/>
+          <w:szCs w:val="26"/>
+          <w:lang w:val="vi-VN"/>
+        </w:rPr>
+      </w:pPr>
+    </w:p>
+    <w:p>
+      <w:pPr>
+        <w:pStyle w:val="ListParagraph"/>
+        <w:spacing w:line="312" w:lineRule="auto"/>
+        <w:ind w:left="1080"/>
+        <w:jc w:val="both"/>
+        <w:rPr>
+          <w:sz w:val="26"/>
+          <w:szCs w:val="26"/>
+          <w:lang w:val="vi-VN"/>
+        </w:rPr>
+      </w:pPr>
+    </w:p>
+    <w:p>
+      <w:pPr>
+        <w:pStyle w:val="ListParagraph"/>
+        <w:spacing w:line="312" w:lineRule="auto"/>
+        <w:ind w:left="1080"/>
+        <w:jc w:val="both"/>
+        <w:rPr>
+          <w:sz w:val="26"/>
+          <w:szCs w:val="26"/>
+          <w:lang w:val="vi-VN"/>
+        </w:rPr>
+      </w:pPr>
+    </w:p>
+    <w:p>
+      <w:pPr>
+        <w:pStyle w:val="ListParagraph"/>
+        <w:spacing w:line="312" w:lineRule="auto"/>
+        <w:ind w:left="1080"/>
+        <w:jc w:val="both"/>
+        <w:rPr>
+          <w:sz w:val="26"/>
+          <w:szCs w:val="26"/>
+          <w:lang w:val="vi-VN"/>
+        </w:rPr>
+      </w:pPr>
+    </w:p>
+    <w:p>
+      <w:pPr>
+        <w:pStyle w:val="ListParagraph"/>
+        <w:spacing w:line="312" w:lineRule="auto"/>
+        <w:ind w:left="1080"/>
+        <w:jc w:val="both"/>
+        <w:rPr>
+          <w:sz w:val="26"/>
+          <w:szCs w:val="26"/>
+          <w:lang w:val="vi-VN"/>
+        </w:rPr>
+      </w:pPr>
+    </w:p>
+    <w:p>
+      <w:pPr>
+        <w:pStyle w:val="ListParagraph"/>
+        <w:spacing w:line="312" w:lineRule="auto"/>
+        <w:ind w:left="1080"/>
+        <w:jc w:val="both"/>
+        <w:rPr>
+          <w:sz w:val="26"/>
+          <w:szCs w:val="26"/>
+          <w:lang w:val="vi-VN"/>
+        </w:rPr>
+      </w:pPr>
+    </w:p>
+    <w:p>
+      <w:pPr>
+        <w:pStyle w:val="ListParagraph"/>
+        <w:spacing w:line="312" w:lineRule="auto"/>
+        <w:ind w:left="1080"/>
+        <w:jc w:val="both"/>
+        <w:rPr>
+          <w:sz w:val="26"/>
+          <w:szCs w:val="26"/>
+          <w:lang w:val="vi-VN"/>
+        </w:rPr>
+      </w:pPr>
     </w:p>
     <w:p>
       <w:pPr>
@@ -22109,17 +22746,18 @@
           <w:szCs w:val="26"/>
         </w:rPr>
       </w:pPr>
-      <w:bookmarkStart w:id="65" w:name="_Toc182503806"/>
-      <w:r>
-        <w:rPr>
-          <w:b/>
-          <w:bCs/>
-          <w:sz w:val="26"/>
-          <w:szCs w:val="26"/>
-        </w:rPr>
+      <w:bookmarkStart w:id="66" w:name="_Toc184996272"/>
+      <w:r>
+        <w:rPr>
+          <w:b/>
+          <w:bCs/>
+          <w:sz w:val="26"/>
+          <w:szCs w:val="26"/>
+        </w:rPr>
+        <w:lastRenderedPageBreak/>
         <w:t>Sơ đồ khối và nguyên lý hoạt động của hệ thống</w:t>
       </w:r>
-      <w:bookmarkEnd w:id="65"/>
+      <w:bookmarkEnd w:id="66"/>
       <w:r>
         <w:rPr>
           <w:b/>
@@ -22189,7 +22827,7 @@
           <w:lang w:val="vi-VN"/>
         </w:rPr>
       </w:pPr>
-      <w:bookmarkStart w:id="66" w:name="_Toc182501953"/>
+      <w:bookmarkStart w:id="67" w:name="_Toc184996288"/>
       <w:r>
         <w:t>Hình 3.</w:t>
       </w:r>
@@ -22206,7 +22844,7 @@
         <w:rPr>
           <w:noProof/>
         </w:rPr>
-        <w:t>1</w:t>
+        <w:t>2</w:t>
       </w:r>
       <w:r>
         <w:fldChar w:fldCharType="end"/>
@@ -22217,7 +22855,7 @@
         </w:rPr>
         <w:t>:Sơ đồ khối hệ thống.</w:t>
       </w:r>
-      <w:bookmarkEnd w:id="66"/>
+      <w:bookmarkEnd w:id="67"/>
     </w:p>
     <w:p>
       <w:pPr>
@@ -22239,7 +22877,6 @@
           <w:szCs w:val="26"/>
           <w:lang w:val="vi-VN"/>
         </w:rPr>
-        <w:lastRenderedPageBreak/>
         <w:tab/>
         <w:t>*Giải thích sơ đồ:</w:t>
       </w:r>
@@ -22399,7 +23036,50 @@
           <w:lang w:val="vi-VN"/>
         </w:rPr>
         <w:tab/>
-        <w:t xml:space="preserve">-Khối thiết bị: Khối này là một bộ kit học tập gồm bộ xử lý chính là STM32F103C8T6 để giao tiếp các ngoại vi cơ bản như là Led đơn, led 7 đoạn, led ma trận, cảm biến nhiệt độ và độ ẩm DHT11, LCD 16x2, quang trở cùng với các IC mở rộng để giúp tối ưu số lượng chân giao tiếp.  </w:t>
+        <w:t xml:space="preserve">-Khối thiết bị: Khối này là một bộ kit học tập gồm bộ xử lý chính là STM32F103C8T6 để giao tiếp các ngoại vi cơ bản như là Led đơn, led 7 đoạn, </w:t>
+      </w:r>
+      <w:r>
+        <w:rPr>
+          <w:sz w:val="26"/>
+          <w:szCs w:val="26"/>
+          <w:lang w:val="vi-VN"/>
+        </w:rPr>
+        <w:lastRenderedPageBreak/>
+        <w:t xml:space="preserve">led ma trận, cảm biến nhiệt độ và độ ẩm DHT11, LCD 16x2, quang trở cùng với các IC mở rộng để giúp tối ưu số lượng chân giao tiếp.  </w:t>
+      </w:r>
+    </w:p>
+    <w:p>
+      <w:pPr>
+        <w:pStyle w:val="ListParagraph"/>
+        <w:ind w:left="1080" w:hanging="450"/>
+        <w:rPr>
+          <w:b/>
+          <w:bCs/>
+          <w:sz w:val="26"/>
+          <w:szCs w:val="26"/>
+          <w:lang w:val="vi-VN"/>
+        </w:rPr>
+      </w:pPr>
+      <w:r>
+        <w:rPr>
+          <w:b/>
+          <w:bCs/>
+          <w:sz w:val="26"/>
+          <w:szCs w:val="26"/>
+          <w:lang w:val="vi-VN"/>
+        </w:rPr>
+        <w:tab/>
+        <w:t>*Nguyên lý hoạt động:</w:t>
+      </w:r>
+      <w:r>
+        <w:rPr>
+          <w:b/>
+          <w:bCs/>
+          <w:sz w:val="26"/>
+          <w:szCs w:val="26"/>
+          <w:lang w:val="vi-VN"/>
+        </w:rPr>
+        <w:t xml:space="preserve"> </w:t>
       </w:r>
     </w:p>
     <w:p>
@@ -22414,19 +23094,6 @@
           <w:lang w:val="vi-VN"/>
         </w:rPr>
       </w:pPr>
-    </w:p>
-    <w:p>
-      <w:pPr>
-        <w:pStyle w:val="ListParagraph"/>
-        <w:ind w:left="1080" w:hanging="450"/>
-        <w:rPr>
-          <w:b/>
-          <w:bCs/>
-          <w:sz w:val="26"/>
-          <w:szCs w:val="26"/>
-          <w:lang w:val="vi-VN"/>
-        </w:rPr>
-      </w:pPr>
       <w:r>
         <w:rPr>
           <w:b/>
@@ -22436,31 +23103,7 @@
           <w:lang w:val="vi-VN"/>
         </w:rPr>
         <w:tab/>
-        <w:t>*Nguyên lý hoạt động:</w:t>
-      </w:r>
-      <w:r>
-        <w:rPr>
-          <w:b/>
-          <w:bCs/>
-          <w:sz w:val="26"/>
-          <w:szCs w:val="26"/>
-          <w:lang w:val="vi-VN"/>
-        </w:rPr>
-        <w:t xml:space="preserve"> </w:t>
-      </w:r>
-    </w:p>
-    <w:p>
-      <w:pPr>
-        <w:pStyle w:val="ListParagraph"/>
-        <w:spacing w:line="312" w:lineRule="auto"/>
-        <w:ind w:left="1080" w:hanging="446"/>
-        <w:jc w:val="both"/>
-        <w:rPr>
-          <w:sz w:val="26"/>
-          <w:szCs w:val="26"/>
-          <w:lang w:val="vi-VN"/>
-        </w:rPr>
-      </w:pPr>
+      </w:r>
       <w:r>
         <w:rPr>
           <w:b/>
@@ -22473,16 +23116,6 @@
       </w:r>
       <w:r>
         <w:rPr>
-          <w:b/>
-          <w:bCs/>
-          <w:sz w:val="26"/>
-          <w:szCs w:val="26"/>
-          <w:lang w:val="vi-VN"/>
-        </w:rPr>
-        <w:tab/>
-      </w:r>
-      <w:r>
-        <w:rPr>
           <w:sz w:val="26"/>
           <w:szCs w:val="26"/>
           <w:lang w:val="vi-VN"/>
@@ -22495,39 +23128,7 @@
           <w:szCs w:val="26"/>
           <w:lang w:val="vi-VN"/>
         </w:rPr>
-        <w:t xml:space="preserve">động, bắt đầu từ người tạo tài khoản cá nhân cho người đó, sau đó sẽ có thể vào được giao diện để tương tác với kit phát triển, người dùng có thể thấy được có ai đang sử dụng kit đó hay chưa, nếu chưa có nghĩa là kit đó không có ai sử dụng thì người dùng có thể click để truy cập vào kit đó để thao tác, người dùng sẽ có thể uploads file Hex từ máy tính cá nhân đã được biên dịch sẵn. Sau đó nhấn nút nạp để gửi file đến kit đó và cập nhật. Cập nhật thành công hay thất bại thì người dùng đều nhận được thông báo. Sau khi cập nhật xong thì người dùng có thể quan sát camera để kiểm tra kết quả của đoạn code đó nếu như cập nhật thành công, tương tự với các lần cập nhật tiếp theo. </w:t>
-      </w:r>
-      <w:r>
-        <w:rPr>
-          <w:sz w:val="26"/>
-          <w:szCs w:val="26"/>
-          <w:lang w:val="vi-VN"/>
-        </w:rPr>
-        <w:lastRenderedPageBreak/>
-        <w:t xml:space="preserve">Nếu không sử dụng nữa thì người dùng sẽ phải thoát ra để kit trống và người dùng khác có thể sử dụng được. </w:t>
-      </w:r>
-    </w:p>
-    <w:p>
-      <w:pPr>
-        <w:pStyle w:val="ListParagraph"/>
-        <w:ind w:left="1080" w:hanging="450"/>
-        <w:rPr>
-          <w:b/>
-          <w:bCs/>
-          <w:sz w:val="26"/>
-          <w:szCs w:val="26"/>
-          <w:lang w:val="vi-VN"/>
-        </w:rPr>
-      </w:pPr>
-      <w:r>
-        <w:rPr>
-          <w:b/>
-          <w:bCs/>
-          <w:sz w:val="26"/>
-          <w:szCs w:val="26"/>
-          <w:lang w:val="vi-VN"/>
-        </w:rPr>
-        <w:tab/>
+        <w:t xml:space="preserve">động, bắt đầu từ người tạo tài khoản cá nhân cho người đó, sau đó sẽ có thể vào được giao diện để tương tác với kit phát triển, người dùng có thể thấy được có ai đang sử dụng kit đó hay chưa, nếu chưa có nghĩa là kit đó không có ai sử dụng thì người dùng có thể click để truy cập vào kit đó để thao tác, người dùng sẽ có thể uploads file Hex từ máy tính cá nhân đã được biên dịch sẵn. Sau đó nhấn nút nạp để gửi file đến kit đó và cập nhật. Cập nhật thành công hay thất bại thì người dùng đều nhận được thông báo. Sau khi cập nhật xong thì người dùng có thể quan sát camera để kiểm tra kết quả của đoạn code đó nếu như cập nhật thành công, tương tự với các lần cập nhật tiếp theo. Nếu không sử dụng nữa thì người dùng sẽ phải thoát ra để kit trống và người dùng khác có thể sử dụng được. </w:t>
       </w:r>
     </w:p>
     <w:p>
@@ -22545,7 +23146,7 @@
           <w:szCs w:val="26"/>
         </w:rPr>
       </w:pPr>
-      <w:bookmarkStart w:id="67" w:name="_Toc182503807"/>
+      <w:bookmarkStart w:id="68" w:name="_Toc184996273"/>
       <w:r>
         <w:rPr>
           <w:b/>
@@ -22555,7 +23156,7 @@
         </w:rPr>
         <w:t>THIẾT KẾ PHẦN CỨNG</w:t>
       </w:r>
-      <w:bookmarkEnd w:id="67"/>
+      <w:bookmarkEnd w:id="68"/>
     </w:p>
     <w:p>
       <w:pPr>
@@ -22614,14 +23215,10 @@
         <w:pStyle w:val="Caption"/>
         <w:jc w:val="center"/>
         <w:rPr>
-          <w:b/>
-          <w:bCs/>
-          <w:sz w:val="26"/>
-          <w:szCs w:val="26"/>
-          <w:lang w:val="vi-VN"/>
-        </w:rPr>
-      </w:pPr>
-      <w:bookmarkStart w:id="68" w:name="_Toc182501954"/>
+          <w:lang w:val="vi-VN"/>
+        </w:rPr>
+      </w:pPr>
+      <w:bookmarkStart w:id="69" w:name="_Toc184996289"/>
       <w:r>
         <w:t>Hình 3.</w:t>
       </w:r>
@@ -22638,7 +23235,7 @@
         <w:rPr>
           <w:noProof/>
         </w:rPr>
-        <w:t>2</w:t>
+        <w:t>3</w:t>
       </w:r>
       <w:r>
         <w:fldChar w:fldCharType="end"/>
@@ -22649,7 +23246,48 @@
         </w:rPr>
         <w:t>: Sơ đồ tổng quát cho Kit phát triển.</w:t>
       </w:r>
-      <w:bookmarkEnd w:id="68"/>
+      <w:bookmarkEnd w:id="69"/>
+    </w:p>
+    <w:p>
+      <w:pPr>
+        <w:spacing w:line="312" w:lineRule="auto"/>
+        <w:ind w:left="1080" w:firstLine="720"/>
+        <w:jc w:val="both"/>
+        <w:rPr>
+          <w:sz w:val="26"/>
+          <w:szCs w:val="26"/>
+          <w:lang w:val="vi-VN"/>
+        </w:rPr>
+      </w:pPr>
+      <w:r>
+        <w:rPr>
+          <w:sz w:val="26"/>
+          <w:szCs w:val="26"/>
+          <w:lang w:val="vi-VN"/>
+        </w:rPr>
+        <w:t xml:space="preserve">Hình 3.3 trên mô tả sơ đồ tổng quát các khối trong mô hình kit phát triển, kit phát triển này gồm các module ngoại cơ bản phục vụ cho việc học tập như led đơn, led 7 đoạn, màn hình LCD và các loại cảm biến. </w:t>
+      </w:r>
+    </w:p>
+    <w:p>
+      <w:pPr>
+        <w:spacing w:line="312" w:lineRule="auto"/>
+        <w:ind w:left="1080" w:firstLine="720"/>
+        <w:jc w:val="both"/>
+        <w:rPr>
+          <w:sz w:val="26"/>
+          <w:szCs w:val="26"/>
+          <w:lang w:val="vi-VN"/>
+        </w:rPr>
+      </w:pPr>
+      <w:r>
+        <w:rPr>
+          <w:sz w:val="26"/>
+          <w:szCs w:val="26"/>
+          <w:lang w:val="vi-VN"/>
+        </w:rPr>
+        <w:lastRenderedPageBreak/>
+        <w:t xml:space="preserve">Để có thể thiết kế được theo cách giao tiếp theo kiểu trực tiếp thì không thể vì không đủ số lượng chân giao tiếp, do đó cần phải bổ sung các IC mở rộng cũng như điều khiển lựa chọn thiết bị sử dụng. Để có thể làm được điều đó ta lựa chọn được các IC phù hợp để đảm bảo nguồn điện có khả năng cung cấp đủ cho IC đó. Chẳng hạn như led ma trận, nhóm sẽ dùng IC MAX7219 để giao tiếp dữ liệu dựa trên giao thức SPI, hoặc là xử lý quét led 7 đoạn bằng IC 74HC139D,... </w:t>
+      </w:r>
     </w:p>
     <w:p>
       <w:pPr>
@@ -22666,7 +23304,6 @@
           <w:szCs w:val="26"/>
           <w:lang w:val="vi-VN"/>
         </w:rPr>
-        <w:lastRenderedPageBreak/>
         <w:drawing>
           <wp:inline distT="0" distB="0" distL="0" distR="0" wp14:anchorId="41F18EF0" wp14:editId="61DF86AB">
             <wp:extent cx="5157216" cy="3627683"/>
@@ -22709,14 +23346,10 @@
         <w:pStyle w:val="Caption"/>
         <w:jc w:val="center"/>
         <w:rPr>
-          <w:b/>
-          <w:bCs/>
-          <w:sz w:val="26"/>
-          <w:szCs w:val="26"/>
-          <w:lang w:val="vi-VN"/>
-        </w:rPr>
-      </w:pPr>
-      <w:bookmarkStart w:id="69" w:name="_Toc182501955"/>
+          <w:lang w:val="vi-VN"/>
+        </w:rPr>
+      </w:pPr>
+      <w:bookmarkStart w:id="70" w:name="_Toc184996290"/>
       <w:r>
         <w:t>Hình 3.</w:t>
       </w:r>
@@ -22733,7 +23366,7 @@
         <w:rPr>
           <w:noProof/>
         </w:rPr>
-        <w:t>3</w:t>
+        <w:t>4</w:t>
       </w:r>
       <w:r>
         <w:fldChar w:fldCharType="end"/>
@@ -22744,12 +23377,273 @@
         </w:rPr>
         <w:t>: Sơ đồ nguyên lý của kit phát triển.</w:t>
       </w:r>
-      <w:bookmarkEnd w:id="69"/>
+      <w:bookmarkEnd w:id="70"/>
+    </w:p>
+    <w:p>
+      <w:pPr>
+        <w:spacing w:line="312" w:lineRule="auto"/>
+        <w:ind w:left="1080" w:firstLine="720"/>
+        <w:jc w:val="both"/>
+        <w:rPr>
+          <w:sz w:val="26"/>
+          <w:szCs w:val="26"/>
+          <w:lang w:val="vi-VN"/>
+        </w:rPr>
+      </w:pPr>
+      <w:r>
+        <w:rPr>
+          <w:sz w:val="26"/>
+          <w:szCs w:val="26"/>
+          <w:lang w:val="vi-VN"/>
+        </w:rPr>
+        <w:t xml:space="preserve">Hình trên là sơ đồ nguyên lý của mạch được chia thành các khối riêng biệt để dễ quản lý hơn. </w:t>
+      </w:r>
+      <w:r>
+        <w:rPr>
+          <w:sz w:val="26"/>
+          <w:szCs w:val="26"/>
+          <w:lang w:val="vi-VN"/>
+        </w:rPr>
+        <w:t xml:space="preserve">Bao gồm các khối như: </w:t>
+      </w:r>
+    </w:p>
+    <w:p>
+      <w:pPr>
+        <w:pStyle w:val="ListParagraph"/>
+        <w:numPr>
+          <w:ilvl w:val="0"/>
+          <w:numId w:val="18"/>
+        </w:numPr>
+        <w:spacing w:line="312" w:lineRule="auto"/>
+        <w:jc w:val="both"/>
+        <w:rPr>
+          <w:sz w:val="26"/>
+          <w:szCs w:val="26"/>
+          <w:lang w:val="vi-VN"/>
+        </w:rPr>
+      </w:pPr>
+      <w:r>
+        <w:rPr>
+          <w:sz w:val="26"/>
+          <w:szCs w:val="26"/>
+          <w:lang w:val="vi-VN"/>
+        </w:rPr>
+        <w:t xml:space="preserve">Khối STM32F103C8T6: đây là khối quản lý vi điều khiển cũng như là bộ xử lý chính trong mạch. Bên cạnh đó được trang bị thêm nút nhấn Reset và thạch anh dao động để dễ quản lý. Ngoài ra còn có 1 jumper để có thể dùng cổng SWIO để lập trình viên có thể gỡ lỗi chương. </w:t>
+      </w:r>
+    </w:p>
+    <w:p>
+      <w:pPr>
+        <w:pStyle w:val="ListParagraph"/>
+        <w:numPr>
+          <w:ilvl w:val="0"/>
+          <w:numId w:val="18"/>
+        </w:numPr>
+        <w:spacing w:line="312" w:lineRule="auto"/>
+        <w:jc w:val="both"/>
+        <w:rPr>
+          <w:sz w:val="26"/>
+          <w:szCs w:val="26"/>
+          <w:lang w:val="vi-VN"/>
+        </w:rPr>
+      </w:pPr>
+      <w:r>
+        <w:rPr>
+          <w:sz w:val="26"/>
+          <w:szCs w:val="26"/>
+          <w:lang w:val="vi-VN"/>
+        </w:rPr>
+        <w:t xml:space="preserve">Khối Single Led: đây là khối quản lý led đơn thông qua IC 74HC245 với mục đích đệm dòng và có thể lựa chọn không sử dụng thông qua chân cho phép. </w:t>
+      </w:r>
+    </w:p>
+    <w:p>
+      <w:pPr>
+        <w:pStyle w:val="ListParagraph"/>
+        <w:numPr>
+          <w:ilvl w:val="0"/>
+          <w:numId w:val="18"/>
+        </w:numPr>
+        <w:spacing w:line="312" w:lineRule="auto"/>
+        <w:jc w:val="both"/>
+        <w:rPr>
+          <w:sz w:val="26"/>
+          <w:szCs w:val="26"/>
+          <w:lang w:val="vi-VN"/>
+        </w:rPr>
+      </w:pPr>
+      <w:r>
+        <w:rPr>
+          <w:sz w:val="26"/>
+          <w:szCs w:val="26"/>
+          <w:lang w:val="vi-VN"/>
+        </w:rPr>
+        <w:lastRenderedPageBreak/>
+        <w:t xml:space="preserve">Khối LCD/OLED: đây là 1 </w:t>
+      </w:r>
+      <w:r>
+        <w:rPr>
+          <w:sz w:val="26"/>
+          <w:szCs w:val="26"/>
+          <w:lang w:val="vi-VN"/>
+        </w:rPr>
+        <w:t>jum</w:t>
+      </w:r>
+      <w:r>
+        <w:rPr>
+          <w:sz w:val="26"/>
+          <w:szCs w:val="26"/>
+          <w:lang w:val="vi-VN"/>
+        </w:rPr>
+        <w:t xml:space="preserve">per để có thể kết nối module LCD hay OLED phụ thuộc vào lựa chọn người dùng. </w:t>
+      </w:r>
+    </w:p>
+    <w:p>
+      <w:pPr>
+        <w:pStyle w:val="ListParagraph"/>
+        <w:numPr>
+          <w:ilvl w:val="0"/>
+          <w:numId w:val="18"/>
+        </w:numPr>
+        <w:spacing w:line="312" w:lineRule="auto"/>
+        <w:jc w:val="both"/>
+        <w:rPr>
+          <w:sz w:val="26"/>
+          <w:szCs w:val="26"/>
+          <w:lang w:val="vi-VN"/>
+        </w:rPr>
+      </w:pPr>
+      <w:r>
+        <w:rPr>
+          <w:sz w:val="26"/>
+          <w:szCs w:val="26"/>
+          <w:lang w:val="vi-VN"/>
+        </w:rPr>
+        <w:t xml:space="preserve">Khối Matrix LED: tương tự với khối LCD là sử dụng 1 jumper để mở rộng tùy ý người dùng. </w:t>
+      </w:r>
+    </w:p>
+    <w:p>
+      <w:pPr>
+        <w:pStyle w:val="ListParagraph"/>
+        <w:numPr>
+          <w:ilvl w:val="0"/>
+          <w:numId w:val="18"/>
+        </w:numPr>
+        <w:spacing w:line="312" w:lineRule="auto"/>
+        <w:jc w:val="both"/>
+        <w:rPr>
+          <w:sz w:val="26"/>
+          <w:szCs w:val="26"/>
+          <w:lang w:val="vi-VN"/>
+        </w:rPr>
+      </w:pPr>
+      <w:r>
+        <w:rPr>
+          <w:sz w:val="26"/>
+          <w:szCs w:val="26"/>
+          <w:lang w:val="vi-VN"/>
+        </w:rPr>
+        <w:t xml:space="preserve">Khối 7Segment Led: Khối này quản lý LED 7 đoạn thông qua IC 74HC139D để quét LED và lựa chọn sử dụng module này. </w:t>
+      </w:r>
+    </w:p>
+    <w:p>
+      <w:pPr>
+        <w:pStyle w:val="ListParagraph"/>
+        <w:numPr>
+          <w:ilvl w:val="0"/>
+          <w:numId w:val="18"/>
+        </w:numPr>
+        <w:spacing w:line="312" w:lineRule="auto"/>
+        <w:jc w:val="both"/>
+        <w:rPr>
+          <w:sz w:val="26"/>
+          <w:szCs w:val="26"/>
+          <w:lang w:val="vi-VN"/>
+        </w:rPr>
+      </w:pPr>
+      <w:r>
+        <w:rPr>
+          <w:sz w:val="26"/>
+          <w:szCs w:val="26"/>
+          <w:lang w:val="vi-VN"/>
+        </w:rPr>
+        <w:t xml:space="preserve">Khối Photoresistor: đây là 1 quang trở được kết nối trực tiếp với vi điều khiển nhằm phục vụ nghiên cứu về ADC. </w:t>
+      </w:r>
+    </w:p>
+    <w:p>
+      <w:pPr>
+        <w:pStyle w:val="ListParagraph"/>
+        <w:numPr>
+          <w:ilvl w:val="0"/>
+          <w:numId w:val="18"/>
+        </w:numPr>
+        <w:spacing w:line="312" w:lineRule="auto"/>
+        <w:jc w:val="both"/>
+        <w:rPr>
+          <w:sz w:val="26"/>
+          <w:szCs w:val="26"/>
+          <w:lang w:val="vi-VN"/>
+        </w:rPr>
+      </w:pPr>
+      <w:r>
+        <w:rPr>
+          <w:sz w:val="26"/>
+          <w:szCs w:val="26"/>
+          <w:lang w:val="vi-VN"/>
+        </w:rPr>
+        <w:t xml:space="preserve">Khối DHT11: tương tự với quang trở, đây cũng là một cảm biến được kết nối trực tiếp với vi điều khiển. </w:t>
+      </w:r>
+    </w:p>
+    <w:p>
+      <w:pPr>
+        <w:pStyle w:val="ListParagraph"/>
+        <w:numPr>
+          <w:ilvl w:val="0"/>
+          <w:numId w:val="18"/>
+        </w:numPr>
+        <w:spacing w:line="312" w:lineRule="auto"/>
+        <w:jc w:val="both"/>
+        <w:rPr>
+          <w:sz w:val="26"/>
+          <w:szCs w:val="26"/>
+          <w:lang w:val="vi-VN"/>
+        </w:rPr>
+      </w:pPr>
+      <w:r>
+        <w:rPr>
+          <w:sz w:val="26"/>
+          <w:szCs w:val="26"/>
+          <w:lang w:val="vi-VN"/>
+        </w:rPr>
+        <w:t xml:space="preserve">Khối ByPass và bootPin: đây là khối chứa tụ lọc nguồn của vi điều khiển và một jumper mở rộng phục vụ cho ứng dụng FOTA thông qua giao thức UART. </w:t>
+      </w:r>
+    </w:p>
+    <w:p>
+      <w:pPr>
+        <w:pStyle w:val="ListParagraph"/>
+        <w:numPr>
+          <w:ilvl w:val="0"/>
+          <w:numId w:val="18"/>
+        </w:numPr>
+        <w:spacing w:line="312" w:lineRule="auto"/>
+        <w:jc w:val="both"/>
+        <w:rPr>
+          <w:sz w:val="26"/>
+          <w:szCs w:val="26"/>
+          <w:lang w:val="vi-VN"/>
+        </w:rPr>
+      </w:pPr>
+      <w:r>
+        <w:rPr>
+          <w:sz w:val="26"/>
+          <w:szCs w:val="26"/>
+          <w:lang w:val="vi-VN"/>
+        </w:rPr>
+        <w:t xml:space="preserve">Khối nguồn: khối nguồn ở đây được chia thành 2 khối nhỏ, một là một khối nhận nguồn đầu vào là 12V đi qua IC LM2596S-5.0 để cho ra ngõ ra điện áp 5V dùng để cung cấp các module cần thiết, hai là một khối chuyển đổi ngõ ra 5.0 của LM2596S-5.0 thành 3.3V bằng AMS1117 cung cấp nguồn cho vi điều khiển và các module cần thiết. </w:t>
+      </w:r>
     </w:p>
     <w:p>
       <w:pPr>
         <w:keepNext/>
-        <w:ind w:firstLine="1170"/>
+        <w:ind w:firstLine="540"/>
         <w:jc w:val="center"/>
       </w:pPr>
       <w:r>
@@ -22761,10 +23655,9 @@
           <w:szCs w:val="26"/>
           <w:lang w:val="vi-VN"/>
         </w:rPr>
-        <w:lastRenderedPageBreak/>
         <w:drawing>
-          <wp:inline distT="0" distB="0" distL="0" distR="0" wp14:anchorId="5E2130A8" wp14:editId="6B04AED9">
-            <wp:extent cx="4535424" cy="4886143"/>
+          <wp:inline distT="0" distB="0" distL="0" distR="0" wp14:anchorId="5E2130A8" wp14:editId="405A8BF2">
+            <wp:extent cx="3338423" cy="3596578"/>
             <wp:effectExtent l="0" t="0" r="0" b="0"/>
             <wp:docPr id="784663513" name="Picture 1"/>
             <wp:cNvGraphicFramePr>
@@ -22786,7 +23679,7 @@
                   <pic:spPr>
                     <a:xfrm>
                       <a:off x="0" y="0"/>
-                      <a:ext cx="4539019" cy="4890016"/>
+                      <a:ext cx="3347108" cy="3605934"/>
                     </a:xfrm>
                     <a:prstGeom prst="rect">
                       <a:avLst/>
@@ -22811,7 +23704,7 @@
           <w:lang w:val="vi-VN"/>
         </w:rPr>
       </w:pPr>
-      <w:bookmarkStart w:id="70" w:name="_Toc182501956"/>
+      <w:bookmarkStart w:id="71" w:name="_Toc184996291"/>
       <w:r>
         <w:t>Hình 3.</w:t>
       </w:r>
@@ -22828,7 +23721,7 @@
         <w:rPr>
           <w:noProof/>
         </w:rPr>
-        <w:t>4</w:t>
+        <w:t>5</w:t>
       </w:r>
       <w:r>
         <w:fldChar w:fldCharType="end"/>
@@ -22839,32 +23732,7 @@
         </w:rPr>
         <w:t>: Sơ đồ layout mạch PCB của kit phát triển.</w:t>
       </w:r>
-      <w:bookmarkEnd w:id="70"/>
-    </w:p>
-    <w:p>
-      <w:pPr>
-        <w:ind w:left="1170"/>
-        <w:jc w:val="center"/>
-        <w:rPr>
-          <w:b/>
-          <w:bCs/>
-          <w:sz w:val="26"/>
-          <w:szCs w:val="26"/>
-          <w:lang w:val="vi-VN"/>
-        </w:rPr>
-      </w:pPr>
-    </w:p>
-    <w:p>
-      <w:pPr>
-        <w:ind w:firstLine="1350"/>
-        <w:jc w:val="center"/>
-        <w:rPr>
-          <w:b/>
-          <w:bCs/>
-          <w:sz w:val="26"/>
-          <w:szCs w:val="26"/>
-        </w:rPr>
-      </w:pPr>
+      <w:bookmarkEnd w:id="71"/>
     </w:p>
     <w:p>
       <w:pPr>
@@ -22881,17 +23749,18 @@
           <w:szCs w:val="26"/>
         </w:rPr>
       </w:pPr>
-      <w:bookmarkStart w:id="71" w:name="_Toc182503808"/>
-      <w:r>
-        <w:rPr>
-          <w:b/>
-          <w:bCs/>
-          <w:sz w:val="26"/>
-          <w:szCs w:val="26"/>
-        </w:rPr>
+      <w:bookmarkStart w:id="72" w:name="_Toc184996274"/>
+      <w:r>
+        <w:rPr>
+          <w:b/>
+          <w:bCs/>
+          <w:sz w:val="26"/>
+          <w:szCs w:val="26"/>
+        </w:rPr>
+        <w:lastRenderedPageBreak/>
         <w:t>THIẾT KẾ PHẦN MỀM</w:t>
       </w:r>
-      <w:bookmarkEnd w:id="71"/>
+      <w:bookmarkEnd w:id="72"/>
     </w:p>
     <w:p>
       <w:pPr>
@@ -22909,7 +23778,7 @@
           <w:szCs w:val="26"/>
         </w:rPr>
       </w:pPr>
-      <w:bookmarkStart w:id="72" w:name="_Toc182503809"/>
+      <w:bookmarkStart w:id="73" w:name="_Toc184996275"/>
       <w:r>
         <w:rPr>
           <w:b/>
@@ -22938,7 +23807,7 @@
         </w:rPr>
         <w:t xml:space="preserve"> bootloader</w:t>
       </w:r>
-      <w:bookmarkEnd w:id="72"/>
+      <w:bookmarkEnd w:id="73"/>
       <w:r>
         <w:rPr>
           <w:b/>
@@ -22964,7 +23833,6 @@
           <w:szCs w:val="26"/>
           <w:lang w:val="vi-VN"/>
         </w:rPr>
-        <w:lastRenderedPageBreak/>
         <w:drawing>
           <wp:inline distT="0" distB="0" distL="0" distR="0" wp14:anchorId="447A2E7C" wp14:editId="6084AA85">
             <wp:extent cx="2618841" cy="4404414"/>
@@ -23013,7 +23881,7 @@
         <w:pStyle w:val="Caption"/>
         <w:jc w:val="center"/>
       </w:pPr>
-      <w:bookmarkStart w:id="73" w:name="_Toc182501957"/>
+      <w:bookmarkStart w:id="74" w:name="_Toc184996292"/>
       <w:r>
         <w:t>Hình 3.</w:t>
       </w:r>
@@ -23030,7 +23898,7 @@
         <w:rPr>
           <w:noProof/>
         </w:rPr>
-        <w:t>5</w:t>
+        <w:t>6</w:t>
       </w:r>
       <w:r>
         <w:fldChar w:fldCharType="end"/>
@@ -23041,7 +23909,7 @@
         </w:rPr>
         <w:t>: Lưu đồ hoạt động kiểm tra xem có đang ở bootloader hay không.</w:t>
       </w:r>
-      <w:bookmarkEnd w:id="73"/>
+      <w:bookmarkEnd w:id="74"/>
     </w:p>
     <w:p>
       <w:pPr>
@@ -23110,7 +23978,7 @@
           <w:lang w:val="vi-VN"/>
         </w:rPr>
       </w:pPr>
-      <w:bookmarkStart w:id="74" w:name="_Toc182501958"/>
+      <w:bookmarkStart w:id="75" w:name="_Toc184996293"/>
       <w:r>
         <w:t>Hình 3.</w:t>
       </w:r>
@@ -23127,7 +23995,7 @@
         <w:rPr>
           <w:noProof/>
         </w:rPr>
-        <w:t>6</w:t>
+        <w:t>7</w:t>
       </w:r>
       <w:r>
         <w:fldChar w:fldCharType="end"/>
@@ -23138,14 +24006,12 @@
         </w:rPr>
         <w:t>: Lưu đồ hoạt động cho việc xóa vùng nhớ chương trình.</w:t>
       </w:r>
-      <w:bookmarkEnd w:id="74"/>
-    </w:p>
-    <w:p>
-      <w:pPr>
+      <w:bookmarkEnd w:id="75"/>
+    </w:p>
+    <w:p>
+      <w:pPr>
+        <w:keepNext/>
         <w:jc w:val="center"/>
-        <w:rPr>
-          <w:lang w:val="vi-VN"/>
-        </w:rPr>
       </w:pPr>
       <w:r>
         <w:rPr>
@@ -23154,8 +24020,8 @@
         </w:rPr>
         <w:lastRenderedPageBreak/>
         <w:drawing>
-          <wp:inline distT="0" distB="0" distL="0" distR="0" wp14:anchorId="1DC7F8A9" wp14:editId="4C644316">
-            <wp:extent cx="2372995" cy="8229600"/>
+          <wp:inline distT="0" distB="0" distL="0" distR="0" wp14:anchorId="1DC7F8A9" wp14:editId="0CEA91F2">
+            <wp:extent cx="2024757" cy="7021902"/>
             <wp:effectExtent l="0" t="0" r="0" b="0"/>
             <wp:docPr id="1124228724" name="Picture 1"/>
             <wp:cNvGraphicFramePr>
@@ -23183,7 +24049,7 @@
                   <pic:spPr>
                     <a:xfrm>
                       <a:off x="0" y="0"/>
-                      <a:ext cx="2372995" cy="8229600"/>
+                      <a:ext cx="2027730" cy="7032211"/>
                     </a:xfrm>
                     <a:prstGeom prst="rect">
                       <a:avLst/>
@@ -23198,6 +24064,58 @@
     </w:p>
     <w:p>
       <w:pPr>
+        <w:pStyle w:val="Caption"/>
+        <w:jc w:val="center"/>
+        <w:rPr>
+          <w:lang w:val="vi-VN"/>
+        </w:rPr>
+      </w:pPr>
+      <w:bookmarkStart w:id="76" w:name="_Toc184996294"/>
+      <w:r>
+        <w:t>Hình 3.</w:t>
+      </w:r>
+      <w:r>
+        <w:fldChar w:fldCharType="begin"/>
+      </w:r>
+      <w:r>
+        <w:instrText xml:space="preserve"> SEQ Hình_3. \* ARABIC </w:instrText>
+      </w:r>
+      <w:r>
+        <w:fldChar w:fldCharType="separate"/>
+      </w:r>
+      <w:r>
+        <w:rPr>
+          <w:noProof/>
+        </w:rPr>
+        <w:t>8</w:t>
+      </w:r>
+      <w:r>
+        <w:fldChar w:fldCharType="end"/>
+      </w:r>
+      <w:r>
+        <w:rPr>
+          <w:lang w:val="vi-VN"/>
+        </w:rPr>
+        <w:t>: Lưu đồ hoạt động ghi dữ liệu vào vùng nhớ chương trình.</w:t>
+      </w:r>
+      <w:bookmarkEnd w:id="76"/>
+    </w:p>
+    <w:p>
+      <w:pPr>
+        <w:rPr>
+          <w:lang w:val="vi-VN"/>
+        </w:rPr>
+      </w:pPr>
+    </w:p>
+    <w:p>
+      <w:pPr>
+        <w:rPr>
+          <w:lang w:val="vi-VN"/>
+        </w:rPr>
+      </w:pPr>
+    </w:p>
+    <w:p>
+      <w:pPr>
         <w:pStyle w:val="ListParagraph"/>
         <w:numPr>
           <w:ilvl w:val="0"/>
@@ -23212,7 +24130,7 @@
           <w:szCs w:val="26"/>
         </w:rPr>
       </w:pPr>
-      <w:bookmarkStart w:id="75" w:name="_Toc182503810"/>
+      <w:bookmarkStart w:id="77" w:name="_Toc184996276"/>
       <w:r>
         <w:rPr>
           <w:b/>
@@ -23223,7 +24141,7 @@
         <w:lastRenderedPageBreak/>
         <w:t>Chương trình cho ESP32-CAM</w:t>
       </w:r>
-      <w:bookmarkEnd w:id="75"/>
+      <w:bookmarkEnd w:id="77"/>
       <w:r>
         <w:rPr>
           <w:b/>
@@ -23236,14 +24154,8 @@
     </w:p>
     <w:p>
       <w:pPr>
+        <w:keepNext/>
         <w:jc w:val="center"/>
-        <w:rPr>
-          <w:b/>
-          <w:bCs/>
-          <w:sz w:val="26"/>
-          <w:szCs w:val="26"/>
-          <w:lang w:val="vi-VN"/>
-        </w:rPr>
       </w:pPr>
       <w:r>
         <w:rPr>
@@ -23254,10 +24166,9 @@
           <w:szCs w:val="26"/>
           <w:lang w:val="vi-VN"/>
         </w:rPr>
-        <w:lastRenderedPageBreak/>
         <w:drawing>
-          <wp:inline distT="0" distB="0" distL="0" distR="0" wp14:anchorId="44A812B7" wp14:editId="4D525E01">
-            <wp:extent cx="2195830" cy="8229600"/>
+          <wp:inline distT="0" distB="0" distL="0" distR="0" wp14:anchorId="44A812B7" wp14:editId="7B50DC97">
+            <wp:extent cx="2027806" cy="7599872"/>
             <wp:effectExtent l="0" t="0" r="0" b="0"/>
             <wp:docPr id="1724702538" name="Picture 2"/>
             <wp:cNvGraphicFramePr>
@@ -23285,7 +24196,7 @@
                   <pic:spPr>
                     <a:xfrm>
                       <a:off x="0" y="0"/>
-                      <a:ext cx="2195830" cy="8229600"/>
+                      <a:ext cx="2036035" cy="7630713"/>
                     </a:xfrm>
                     <a:prstGeom prst="rect">
                       <a:avLst/>
@@ -23300,6 +24211,48 @@
     </w:p>
     <w:p>
       <w:pPr>
+        <w:pStyle w:val="Caption"/>
+        <w:jc w:val="center"/>
+        <w:rPr>
+          <w:b/>
+          <w:bCs/>
+          <w:sz w:val="26"/>
+          <w:szCs w:val="26"/>
+          <w:lang w:val="vi-VN"/>
+        </w:rPr>
+      </w:pPr>
+      <w:bookmarkStart w:id="78" w:name="_Toc184996295"/>
+      <w:r>
+        <w:t>Hình 3.</w:t>
+      </w:r>
+      <w:r>
+        <w:fldChar w:fldCharType="begin"/>
+      </w:r>
+      <w:r>
+        <w:instrText xml:space="preserve"> SEQ Hình_3. \* ARABIC </w:instrText>
+      </w:r>
+      <w:r>
+        <w:fldChar w:fldCharType="separate"/>
+      </w:r>
+      <w:r>
+        <w:rPr>
+          <w:noProof/>
+        </w:rPr>
+        <w:t>9</w:t>
+      </w:r>
+      <w:r>
+        <w:fldChar w:fldCharType="end"/>
+      </w:r>
+      <w:r>
+        <w:rPr>
+          <w:lang w:val="vi-VN"/>
+        </w:rPr>
+        <w:t>: Lưu đồ hoạt động của ESP32-CAM.</w:t>
+      </w:r>
+      <w:bookmarkEnd w:id="78"/>
+    </w:p>
+    <w:p>
+      <w:pPr>
         <w:pStyle w:val="ListParagraph"/>
         <w:numPr>
           <w:ilvl w:val="0"/>
@@ -23314,7 +24267,7 @@
           <w:szCs w:val="26"/>
         </w:rPr>
       </w:pPr>
-      <w:bookmarkStart w:id="76" w:name="_Toc182503811"/>
+      <w:bookmarkStart w:id="79" w:name="_Toc184996277"/>
       <w:r>
         <w:rPr>
           <w:b/>
@@ -23325,7 +24278,7 @@
         <w:lastRenderedPageBreak/>
         <w:t>Giao diện và chức năng trên Website</w:t>
       </w:r>
-      <w:bookmarkEnd w:id="76"/>
+      <w:bookmarkEnd w:id="79"/>
       <w:r>
         <w:rPr>
           <w:b/>
@@ -23338,14 +24291,8 @@
     </w:p>
     <w:p>
       <w:pPr>
+        <w:keepNext/>
         <w:jc w:val="center"/>
-        <w:rPr>
-          <w:b/>
-          <w:bCs/>
-          <w:sz w:val="26"/>
-          <w:szCs w:val="26"/>
-          <w:lang w:val="vi-VN"/>
-        </w:rPr>
       </w:pPr>
       <w:r>
         <w:rPr>
@@ -23356,10 +24303,9 @@
           <w:szCs w:val="26"/>
           <w:lang w:val="vi-VN"/>
         </w:rPr>
-        <w:lastRenderedPageBreak/>
         <w:drawing>
-          <wp:inline distT="0" distB="0" distL="0" distR="0" wp14:anchorId="73B4896B" wp14:editId="5446A71D">
-            <wp:extent cx="2958465" cy="8229600"/>
+          <wp:inline distT="0" distB="0" distL="0" distR="0" wp14:anchorId="73B4896B" wp14:editId="2913C113">
+            <wp:extent cx="2663859" cy="7410091"/>
             <wp:effectExtent l="0" t="0" r="0" b="0"/>
             <wp:docPr id="2059643022" name="Picture 3"/>
             <wp:cNvGraphicFramePr>
@@ -23387,7 +24333,7 @@
                   <pic:spPr>
                     <a:xfrm>
                       <a:off x="0" y="0"/>
-                      <a:ext cx="2958465" cy="8229600"/>
+                      <a:ext cx="2666689" cy="7417963"/>
                     </a:xfrm>
                     <a:prstGeom prst="rect">
                       <a:avLst/>
@@ -23402,6 +24348,48 @@
     </w:p>
     <w:p>
       <w:pPr>
+        <w:pStyle w:val="Caption"/>
+        <w:jc w:val="center"/>
+        <w:rPr>
+          <w:b/>
+          <w:bCs/>
+          <w:sz w:val="26"/>
+          <w:szCs w:val="26"/>
+          <w:lang w:val="vi-VN"/>
+        </w:rPr>
+      </w:pPr>
+      <w:bookmarkStart w:id="80" w:name="_Toc184996296"/>
+      <w:r>
+        <w:t>Hình 3.</w:t>
+      </w:r>
+      <w:r>
+        <w:fldChar w:fldCharType="begin"/>
+      </w:r>
+      <w:r>
+        <w:instrText xml:space="preserve"> SEQ Hình_3. \* ARABIC </w:instrText>
+      </w:r>
+      <w:r>
+        <w:fldChar w:fldCharType="separate"/>
+      </w:r>
+      <w:r>
+        <w:rPr>
+          <w:noProof/>
+        </w:rPr>
+        <w:t>10</w:t>
+      </w:r>
+      <w:r>
+        <w:fldChar w:fldCharType="end"/>
+      </w:r>
+      <w:r>
+        <w:rPr>
+          <w:lang w:val="vi-VN"/>
+        </w:rPr>
+        <w:t>: Lưu đồ hoạt động của website.</w:t>
+      </w:r>
+      <w:bookmarkEnd w:id="80"/>
+    </w:p>
+    <w:p>
+      <w:pPr>
         <w:pStyle w:val="Heading1"/>
         <w:spacing w:line="240" w:lineRule="auto"/>
         <w:rPr>
@@ -23410,7 +24398,7 @@
           <w:szCs w:val="40"/>
         </w:rPr>
       </w:pPr>
-      <w:bookmarkStart w:id="77" w:name="_Toc182503812"/>
+      <w:bookmarkStart w:id="81" w:name="_Toc184996278"/>
       <w:r>
         <w:rPr>
           <w:rFonts w:cs="Times New Roman"/>
@@ -23420,7 +24408,7 @@
         <w:lastRenderedPageBreak/>
         <w:t>CHƯƠNG 4</w:t>
       </w:r>
-      <w:bookmarkEnd w:id="77"/>
+      <w:bookmarkEnd w:id="81"/>
     </w:p>
     <w:p>
       <w:pPr>
@@ -23433,7 +24421,7 @@
           <w:lang w:val="vi-VN"/>
         </w:rPr>
       </w:pPr>
-      <w:bookmarkStart w:id="78" w:name="_Toc182503813"/>
+      <w:bookmarkStart w:id="82" w:name="_Toc184996279"/>
       <w:r>
         <w:rPr>
           <w:rFonts w:cs="Times New Roman"/>
@@ -23442,7 +24430,77 @@
         </w:rPr>
         <w:t>KẾT QUẢ VÀ ĐÁNH GIÁ</w:t>
       </w:r>
-      <w:bookmarkEnd w:id="78"/>
+      <w:bookmarkEnd w:id="82"/>
+    </w:p>
+    <w:p>
+      <w:pPr>
+        <w:pStyle w:val="ListParagraph"/>
+        <w:numPr>
+          <w:ilvl w:val="0"/>
+          <w:numId w:val="24"/>
+        </w:numPr>
+        <w:ind w:left="1080"/>
+        <w:outlineLvl w:val="1"/>
+        <w:rPr>
+          <w:b/>
+          <w:bCs/>
+          <w:sz w:val="28"/>
+          <w:szCs w:val="28"/>
+          <w:lang w:val="vi-VN"/>
+        </w:rPr>
+      </w:pPr>
+      <w:bookmarkStart w:id="83" w:name="_Toc184996280"/>
+      <w:r>
+        <w:rPr>
+          <w:b/>
+          <w:bCs/>
+          <w:sz w:val="28"/>
+          <w:szCs w:val="28"/>
+          <w:lang w:val="vi-VN"/>
+        </w:rPr>
+        <w:t>KẾT QUẢ</w:t>
+      </w:r>
+      <w:bookmarkEnd w:id="83"/>
+      <w:r>
+        <w:rPr>
+          <w:b/>
+          <w:bCs/>
+          <w:sz w:val="28"/>
+          <w:szCs w:val="28"/>
+          <w:lang w:val="vi-VN"/>
+        </w:rPr>
+        <w:t xml:space="preserve"> </w:t>
+      </w:r>
+    </w:p>
+    <w:p>
+      <w:pPr>
+        <w:pStyle w:val="ListParagraph"/>
+        <w:numPr>
+          <w:ilvl w:val="0"/>
+          <w:numId w:val="24"/>
+        </w:numPr>
+        <w:ind w:left="1080"/>
+        <w:outlineLvl w:val="1"/>
+        <w:rPr>
+          <w:b/>
+          <w:bCs/>
+          <w:sz w:val="28"/>
+          <w:szCs w:val="28"/>
+          <w:lang w:val="vi-VN"/>
+        </w:rPr>
+      </w:pPr>
+      <w:bookmarkStart w:id="84" w:name="_Toc184996281"/>
+      <w:r>
+        <w:rPr>
+          <w:b/>
+          <w:bCs/>
+          <w:sz w:val="28"/>
+          <w:szCs w:val="28"/>
+          <w:lang w:val="vi-VN"/>
+        </w:rPr>
+        <w:t>ĐÁNH GIÁ</w:t>
+      </w:r>
+      <w:bookmarkEnd w:id="84"/>
     </w:p>
     <w:p>
       <w:pPr>
@@ -23454,7 +24512,7 @@
           <w:szCs w:val="40"/>
         </w:rPr>
       </w:pPr>
-      <w:bookmarkStart w:id="79" w:name="_Toc182503814"/>
+      <w:bookmarkStart w:id="85" w:name="_Toc184996282"/>
       <w:r>
         <w:rPr>
           <w:rFonts w:cs="Times New Roman"/>
@@ -23463,7 +24521,7 @@
         </w:rPr>
         <w:t>CHƯƠNG 5</w:t>
       </w:r>
-      <w:bookmarkEnd w:id="79"/>
+      <w:bookmarkEnd w:id="85"/>
     </w:p>
     <w:p>
       <w:pPr>
@@ -23475,7 +24533,7 @@
           <w:szCs w:val="40"/>
         </w:rPr>
       </w:pPr>
-      <w:bookmarkStart w:id="80" w:name="_Toc182503815"/>
+      <w:bookmarkStart w:id="86" w:name="_Toc184996283"/>
       <w:r>
         <w:rPr>
           <w:rFonts w:cs="Times New Roman"/>
@@ -23484,7 +24542,7 @@
         </w:rPr>
         <w:t>KẾT LUẬN VÀ HƯỚNG PHÁT TRIỂN</w:t>
       </w:r>
-      <w:bookmarkEnd w:id="80"/>
+      <w:bookmarkEnd w:id="86"/>
     </w:p>
     <w:p>
       <w:pPr>
@@ -23502,7 +24560,7 @@
           <w:szCs w:val="28"/>
         </w:rPr>
       </w:pPr>
-      <w:bookmarkStart w:id="81" w:name="_Toc182503816"/>
+      <w:bookmarkStart w:id="87" w:name="_Toc184996284"/>
       <w:r>
         <w:rPr>
           <w:b/>
@@ -23512,7 +24570,7 @@
         </w:rPr>
         <w:t>KẾT LUẬN</w:t>
       </w:r>
-      <w:bookmarkEnd w:id="81"/>
+      <w:bookmarkEnd w:id="87"/>
     </w:p>
     <w:p>
       <w:pPr>
@@ -23530,7 +24588,7 @@
           <w:szCs w:val="28"/>
         </w:rPr>
       </w:pPr>
-      <w:bookmarkStart w:id="82" w:name="_Toc182503817"/>
+      <w:bookmarkStart w:id="88" w:name="_Toc184996285"/>
       <w:r>
         <w:rPr>
           <w:b/>
@@ -23540,7 +24598,7 @@
         </w:rPr>
         <w:t>HƯỚNG PHÁT TRIỂN</w:t>
       </w:r>
-      <w:bookmarkEnd w:id="82"/>
+      <w:bookmarkEnd w:id="88"/>
       <w:r>
         <w:rPr>
           <w:b/>
@@ -23553,6 +24611,437 @@
     </w:p>
     <w:p>
       <w:pPr>
+        <w:spacing w:line="312" w:lineRule="auto"/>
+        <w:ind w:left="720" w:firstLine="720"/>
+        <w:jc w:val="both"/>
+        <w:rPr>
+          <w:sz w:val="26"/>
+          <w:szCs w:val="26"/>
+          <w:lang w:val="vi-VN"/>
+        </w:rPr>
+      </w:pPr>
+      <w:r>
+        <w:rPr>
+          <w:sz w:val="26"/>
+          <w:szCs w:val="26"/>
+          <w:lang w:val="vi-VN"/>
+        </w:rPr>
+        <w:t>Dựa vào kết quả và đánh giá, do đề tài này tính ứng dụng còn mới, nên có rất nhiều hướng phát triển trong tương lai về mặt học thuật và ứng dụng. Chính vì thế nhóm đề xuất 1 vài hướng phát triển tiêu biểu cũng về lĩnh vực phần mềm và cả phần cứng như sau:</w:t>
+      </w:r>
+    </w:p>
+    <w:p>
+      <w:pPr>
+        <w:spacing w:line="312" w:lineRule="auto"/>
+        <w:ind w:left="720" w:firstLine="720"/>
+        <w:jc w:val="both"/>
+        <w:rPr>
+          <w:sz w:val="26"/>
+          <w:szCs w:val="26"/>
+          <w:lang w:val="vi-VN"/>
+        </w:rPr>
+      </w:pPr>
+      <w:r>
+        <w:rPr>
+          <w:sz w:val="26"/>
+          <w:szCs w:val="26"/>
+          <w:lang w:val="vi-VN"/>
+        </w:rPr>
+        <w:t xml:space="preserve">*Về mặt phần cứng: </w:t>
+      </w:r>
+    </w:p>
+    <w:p>
+      <w:pPr>
+        <w:spacing w:line="312" w:lineRule="auto"/>
+        <w:ind w:left="720" w:firstLine="720"/>
+        <w:jc w:val="both"/>
+        <w:rPr>
+          <w:sz w:val="26"/>
+          <w:szCs w:val="26"/>
+          <w:lang w:val="vi-VN"/>
+        </w:rPr>
+      </w:pPr>
+      <w:r>
+        <w:rPr>
+          <w:sz w:val="26"/>
+          <w:szCs w:val="26"/>
+          <w:lang w:val="vi-VN"/>
+        </w:rPr>
+        <w:t xml:space="preserve">- Mở rộng mô hình kit phát triển, bổ sung thêm các module cơ bản khác giao tiếp với vi điều khiển khác phục vụ học tập. </w:t>
+      </w:r>
+    </w:p>
+    <w:p>
+      <w:pPr>
+        <w:spacing w:line="312" w:lineRule="auto"/>
+        <w:ind w:left="720" w:firstLine="720"/>
+        <w:jc w:val="both"/>
+        <w:rPr>
+          <w:sz w:val="26"/>
+          <w:szCs w:val="26"/>
+          <w:lang w:val="vi-VN"/>
+        </w:rPr>
+      </w:pPr>
+      <w:r>
+        <w:rPr>
+          <w:sz w:val="26"/>
+          <w:szCs w:val="26"/>
+          <w:lang w:val="vi-VN"/>
+        </w:rPr>
+        <w:t xml:space="preserve">- Mở rộng mô hình hệ thống, nâng cấp hệ thống mạng lớn hơn cho phù hợp môi trường phòng LAB. </w:t>
+      </w:r>
+    </w:p>
+    <w:p>
+      <w:pPr>
+        <w:spacing w:line="312" w:lineRule="auto"/>
+        <w:ind w:left="720" w:firstLine="720"/>
+        <w:jc w:val="both"/>
+        <w:rPr>
+          <w:sz w:val="26"/>
+          <w:szCs w:val="26"/>
+          <w:lang w:val="vi-VN"/>
+        </w:rPr>
+      </w:pPr>
+      <w:r>
+        <w:rPr>
+          <w:sz w:val="26"/>
+          <w:szCs w:val="26"/>
+          <w:lang w:val="vi-VN"/>
+        </w:rPr>
+        <w:t xml:space="preserve">- Thay đổi giao thức nạp dữ liệu một cách linh hoạt. </w:t>
+      </w:r>
+    </w:p>
+    <w:p>
+      <w:pPr>
+        <w:spacing w:line="312" w:lineRule="auto"/>
+        <w:ind w:left="720" w:firstLine="720"/>
+        <w:jc w:val="both"/>
+        <w:rPr>
+          <w:sz w:val="26"/>
+          <w:szCs w:val="26"/>
+          <w:lang w:val="vi-VN"/>
+        </w:rPr>
+      </w:pPr>
+      <w:r>
+        <w:rPr>
+          <w:sz w:val="26"/>
+          <w:szCs w:val="26"/>
+          <w:lang w:val="vi-VN"/>
+        </w:rPr>
+        <w:t xml:space="preserve">- Sử dụng nút nhấn bằng phần mềm thay cho phần cứng, do đôi khi trong phòng LAB các nghiên cứu hay học về các nút nhấn cũng rất cần thiết. </w:t>
+      </w:r>
+    </w:p>
+    <w:p>
+      <w:pPr>
+        <w:spacing w:line="312" w:lineRule="auto"/>
+        <w:ind w:left="720" w:firstLine="720"/>
+        <w:jc w:val="both"/>
+        <w:rPr>
+          <w:sz w:val="26"/>
+          <w:szCs w:val="26"/>
+          <w:lang w:val="vi-VN"/>
+        </w:rPr>
+      </w:pPr>
+      <w:r>
+        <w:rPr>
+          <w:sz w:val="26"/>
+          <w:szCs w:val="26"/>
+          <w:lang w:val="vi-VN"/>
+        </w:rPr>
+        <w:t xml:space="preserve">- Có thể bật tắt nguồn từ xa bằng cách sử dụng chân ON/OFF của LM2596S-5.0 bằng các giải pháp IoT. </w:t>
+      </w:r>
+    </w:p>
+    <w:p>
+      <w:pPr>
+        <w:spacing w:line="312" w:lineRule="auto"/>
+        <w:ind w:left="720" w:firstLine="720"/>
+        <w:jc w:val="both"/>
+        <w:rPr>
+          <w:sz w:val="26"/>
+          <w:szCs w:val="26"/>
+          <w:lang w:val="vi-VN"/>
+        </w:rPr>
+      </w:pPr>
+    </w:p>
+    <w:p>
+      <w:pPr>
+        <w:spacing w:line="312" w:lineRule="auto"/>
+        <w:ind w:left="720" w:firstLine="720"/>
+        <w:jc w:val="both"/>
+        <w:rPr>
+          <w:sz w:val="26"/>
+          <w:szCs w:val="26"/>
+          <w:lang w:val="vi-VN"/>
+        </w:rPr>
+      </w:pPr>
+      <w:r>
+        <w:rPr>
+          <w:sz w:val="26"/>
+          <w:szCs w:val="26"/>
+          <w:lang w:val="vi-VN"/>
+        </w:rPr>
+        <w:lastRenderedPageBreak/>
+        <w:t>*Về mặt phần mềm:</w:t>
+      </w:r>
+    </w:p>
+    <w:p>
+      <w:pPr>
+        <w:spacing w:line="312" w:lineRule="auto"/>
+        <w:ind w:left="720" w:firstLine="720"/>
+        <w:jc w:val="both"/>
+        <w:rPr>
+          <w:sz w:val="26"/>
+          <w:szCs w:val="26"/>
+          <w:lang w:val="vi-VN"/>
+        </w:rPr>
+      </w:pPr>
+      <w:r>
+        <w:rPr>
+          <w:sz w:val="26"/>
+          <w:szCs w:val="26"/>
+          <w:lang w:val="vi-VN"/>
+        </w:rPr>
+        <w:t xml:space="preserve">- Sử dụng giải thuật chỉ ghi vào những địa chỉ có dữ liệu khác với dữ liệu đã có trước đó để tối ưu thời gian thực hiện lệnh, còn dữ liệu giống với cũ thì giữ nguyên. </w:t>
+      </w:r>
+    </w:p>
+    <w:p>
+      <w:pPr>
+        <w:spacing w:line="312" w:lineRule="auto"/>
+        <w:ind w:left="720" w:firstLine="720"/>
+        <w:jc w:val="both"/>
+        <w:rPr>
+          <w:sz w:val="26"/>
+          <w:szCs w:val="26"/>
+          <w:lang w:val="vi-VN"/>
+        </w:rPr>
+      </w:pPr>
+      <w:r>
+        <w:rPr>
+          <w:sz w:val="26"/>
+          <w:szCs w:val="26"/>
+          <w:lang w:val="vi-VN"/>
+        </w:rPr>
+        <w:t xml:space="preserve">- Chuyển đổi các giao thức một cách linh hoạt. </w:t>
+      </w:r>
+    </w:p>
+    <w:p>
+      <w:pPr>
+        <w:spacing w:line="312" w:lineRule="auto"/>
+        <w:ind w:left="720" w:firstLine="720"/>
+        <w:jc w:val="both"/>
+        <w:rPr>
+          <w:sz w:val="26"/>
+          <w:szCs w:val="26"/>
+          <w:lang w:val="vi-VN"/>
+        </w:rPr>
+      </w:pPr>
+      <w:r>
+        <w:rPr>
+          <w:sz w:val="26"/>
+          <w:szCs w:val="26"/>
+          <w:lang w:val="vi-VN"/>
+        </w:rPr>
+        <w:t>- Tích hợp thêm tính năng lớp học lớn và nhóm học nhỏ trên website phù hợp cho môi trường các lớp học thực hành.</w:t>
+      </w:r>
+    </w:p>
+    <w:p>
+      <w:pPr>
+        <w:rPr>
+          <w:b/>
+          <w:bCs/>
+          <w:sz w:val="28"/>
+          <w:szCs w:val="28"/>
+          <w:lang w:val="vi-VN"/>
+        </w:rPr>
+      </w:pPr>
+    </w:p>
+    <w:p>
+      <w:pPr>
+        <w:rPr>
+          <w:b/>
+          <w:bCs/>
+          <w:sz w:val="28"/>
+          <w:szCs w:val="28"/>
+          <w:lang w:val="vi-VN"/>
+        </w:rPr>
+      </w:pPr>
+    </w:p>
+    <w:p>
+      <w:pPr>
+        <w:rPr>
+          <w:b/>
+          <w:bCs/>
+          <w:sz w:val="28"/>
+          <w:szCs w:val="28"/>
+          <w:lang w:val="vi-VN"/>
+        </w:rPr>
+      </w:pPr>
+    </w:p>
+    <w:p>
+      <w:pPr>
+        <w:rPr>
+          <w:b/>
+          <w:bCs/>
+          <w:sz w:val="28"/>
+          <w:szCs w:val="28"/>
+          <w:lang w:val="vi-VN"/>
+        </w:rPr>
+      </w:pPr>
+    </w:p>
+    <w:p>
+      <w:pPr>
+        <w:rPr>
+          <w:b/>
+          <w:bCs/>
+          <w:sz w:val="28"/>
+          <w:szCs w:val="28"/>
+          <w:lang w:val="vi-VN"/>
+        </w:rPr>
+      </w:pPr>
+    </w:p>
+    <w:p>
+      <w:pPr>
+        <w:rPr>
+          <w:b/>
+          <w:bCs/>
+          <w:sz w:val="28"/>
+          <w:szCs w:val="28"/>
+          <w:lang w:val="vi-VN"/>
+        </w:rPr>
+      </w:pPr>
+    </w:p>
+    <w:p>
+      <w:pPr>
+        <w:rPr>
+          <w:b/>
+          <w:bCs/>
+          <w:sz w:val="28"/>
+          <w:szCs w:val="28"/>
+          <w:lang w:val="vi-VN"/>
+        </w:rPr>
+      </w:pPr>
+    </w:p>
+    <w:p>
+      <w:pPr>
+        <w:rPr>
+          <w:b/>
+          <w:bCs/>
+          <w:sz w:val="28"/>
+          <w:szCs w:val="28"/>
+          <w:lang w:val="vi-VN"/>
+        </w:rPr>
+      </w:pPr>
+    </w:p>
+    <w:p>
+      <w:pPr>
+        <w:rPr>
+          <w:b/>
+          <w:bCs/>
+          <w:sz w:val="28"/>
+          <w:szCs w:val="28"/>
+          <w:lang w:val="vi-VN"/>
+        </w:rPr>
+      </w:pPr>
+    </w:p>
+    <w:p>
+      <w:pPr>
+        <w:rPr>
+          <w:b/>
+          <w:bCs/>
+          <w:sz w:val="28"/>
+          <w:szCs w:val="28"/>
+          <w:lang w:val="vi-VN"/>
+        </w:rPr>
+      </w:pPr>
+    </w:p>
+    <w:p>
+      <w:pPr>
+        <w:rPr>
+          <w:b/>
+          <w:bCs/>
+          <w:sz w:val="28"/>
+          <w:szCs w:val="28"/>
+          <w:lang w:val="vi-VN"/>
+        </w:rPr>
+      </w:pPr>
+    </w:p>
+    <w:p>
+      <w:pPr>
+        <w:rPr>
+          <w:b/>
+          <w:bCs/>
+          <w:sz w:val="28"/>
+          <w:szCs w:val="28"/>
+          <w:lang w:val="vi-VN"/>
+        </w:rPr>
+      </w:pPr>
+    </w:p>
+    <w:p>
+      <w:pPr>
+        <w:rPr>
+          <w:b/>
+          <w:bCs/>
+          <w:sz w:val="28"/>
+          <w:szCs w:val="28"/>
+          <w:lang w:val="vi-VN"/>
+        </w:rPr>
+      </w:pPr>
+    </w:p>
+    <w:p>
+      <w:pPr>
+        <w:rPr>
+          <w:b/>
+          <w:bCs/>
+          <w:sz w:val="28"/>
+          <w:szCs w:val="28"/>
+          <w:lang w:val="vi-VN"/>
+        </w:rPr>
+      </w:pPr>
+    </w:p>
+    <w:p>
+      <w:pPr>
+        <w:rPr>
+          <w:b/>
+          <w:bCs/>
+          <w:sz w:val="28"/>
+          <w:szCs w:val="28"/>
+          <w:lang w:val="vi-VN"/>
+        </w:rPr>
+      </w:pPr>
+    </w:p>
+    <w:p>
+      <w:pPr>
+        <w:rPr>
+          <w:b/>
+          <w:bCs/>
+          <w:sz w:val="28"/>
+          <w:szCs w:val="28"/>
+          <w:lang w:val="vi-VN"/>
+        </w:rPr>
+      </w:pPr>
+    </w:p>
+    <w:p>
+      <w:pPr>
+        <w:rPr>
+          <w:b/>
+          <w:bCs/>
+          <w:sz w:val="28"/>
+          <w:szCs w:val="28"/>
+          <w:lang w:val="vi-VN"/>
+        </w:rPr>
+      </w:pPr>
+    </w:p>
+    <w:p>
+      <w:pPr>
+        <w:rPr>
+          <w:b/>
+          <w:bCs/>
+          <w:sz w:val="28"/>
+          <w:szCs w:val="28"/>
+          <w:lang w:val="vi-VN"/>
+        </w:rPr>
+      </w:pPr>
+    </w:p>
+    <w:p>
+      <w:pPr>
         <w:pStyle w:val="Heading1"/>
         <w:rPr>
           <w:sz w:val="40"/>
@@ -23560,12 +25049,13 @@
           <w:lang w:val="vi-VN"/>
         </w:rPr>
       </w:pPr>
-      <w:bookmarkStart w:id="83" w:name="_Toc182503818"/>
+      <w:bookmarkStart w:id="89" w:name="_Toc184996286"/>
       <w:r>
         <w:rPr>
           <w:sz w:val="40"/>
           <w:szCs w:val="40"/>
         </w:rPr>
+        <w:lastRenderedPageBreak/>
         <w:t>TÀI</w:t>
       </w:r>
       <w:r>
@@ -23576,7 +25066,7 @@
         </w:rPr>
         <w:t xml:space="preserve"> LIỆU THAM KHẢO</w:t>
       </w:r>
-      <w:bookmarkEnd w:id="83"/>
+      <w:bookmarkEnd w:id="89"/>
     </w:p>
     <w:p>
       <w:pPr>
@@ -25729,6 +27219,96 @@
     </w:lvl>
   </w:abstractNum>
   <w:abstractNum w:abstractNumId="19" w15:restartNumberingAfterBreak="0">
+    <w:nsid w:val="68AB367F"/>
+    <w:multiLevelType w:val="hybridMultilevel"/>
+    <w:tmpl w:val="13F057B6"/>
+    <w:lvl w:ilvl="0" w:tplc="2A30B698">
+      <w:start w:val="1"/>
+      <w:numFmt w:val="decimal"/>
+      <w:suff w:val="space"/>
+      <w:lvlText w:val="4.%1."/>
+      <w:lvlJc w:val="left"/>
+      <w:pPr>
+        <w:ind w:left="2520" w:hanging="360"/>
+      </w:pPr>
+      <w:rPr>
+        <w:rFonts w:hint="default"/>
+      </w:rPr>
+    </w:lvl>
+    <w:lvl w:ilvl="1" w:tplc="04090019" w:tentative="1">
+      <w:start w:val="1"/>
+      <w:numFmt w:val="lowerLetter"/>
+      <w:lvlText w:val="%2."/>
+      <w:lvlJc w:val="left"/>
+      <w:pPr>
+        <w:ind w:left="1440" w:hanging="360"/>
+      </w:pPr>
+    </w:lvl>
+    <w:lvl w:ilvl="2" w:tplc="0409001B" w:tentative="1">
+      <w:start w:val="1"/>
+      <w:numFmt w:val="lowerRoman"/>
+      <w:lvlText w:val="%3."/>
+      <w:lvlJc w:val="right"/>
+      <w:pPr>
+        <w:ind w:left="2160" w:hanging="180"/>
+      </w:pPr>
+    </w:lvl>
+    <w:lvl w:ilvl="3" w:tplc="0409000F" w:tentative="1">
+      <w:start w:val="1"/>
+      <w:numFmt w:val="decimal"/>
+      <w:lvlText w:val="%4."/>
+      <w:lvlJc w:val="left"/>
+      <w:pPr>
+        <w:ind w:left="2880" w:hanging="360"/>
+      </w:pPr>
+    </w:lvl>
+    <w:lvl w:ilvl="4" w:tplc="04090019" w:tentative="1">
+      <w:start w:val="1"/>
+      <w:numFmt w:val="lowerLetter"/>
+      <w:lvlText w:val="%5."/>
+      <w:lvlJc w:val="left"/>
+      <w:pPr>
+        <w:ind w:left="3600" w:hanging="360"/>
+      </w:pPr>
+    </w:lvl>
+    <w:lvl w:ilvl="5" w:tplc="0409001B" w:tentative="1">
+      <w:start w:val="1"/>
+      <w:numFmt w:val="lowerRoman"/>
+      <w:lvlText w:val="%6."/>
+      <w:lvlJc w:val="right"/>
+      <w:pPr>
+        <w:ind w:left="4320" w:hanging="180"/>
+      </w:pPr>
+    </w:lvl>
+    <w:lvl w:ilvl="6" w:tplc="0409000F" w:tentative="1">
+      <w:start w:val="1"/>
+      <w:numFmt w:val="decimal"/>
+      <w:lvlText w:val="%7."/>
+      <w:lvlJc w:val="left"/>
+      <w:pPr>
+        <w:ind w:left="5040" w:hanging="360"/>
+      </w:pPr>
+    </w:lvl>
+    <w:lvl w:ilvl="7" w:tplc="04090019" w:tentative="1">
+      <w:start w:val="1"/>
+      <w:numFmt w:val="lowerLetter"/>
+      <w:lvlText w:val="%8."/>
+      <w:lvlJc w:val="left"/>
+      <w:pPr>
+        <w:ind w:left="5760" w:hanging="360"/>
+      </w:pPr>
+    </w:lvl>
+    <w:lvl w:ilvl="8" w:tplc="0409001B" w:tentative="1">
+      <w:start w:val="1"/>
+      <w:numFmt w:val="lowerRoman"/>
+      <w:lvlText w:val="%9."/>
+      <w:lvlJc w:val="right"/>
+      <w:pPr>
+        <w:ind w:left="6480" w:hanging="180"/>
+      </w:pPr>
+    </w:lvl>
+  </w:abstractNum>
+  <w:abstractNum w:abstractNumId="20" w15:restartNumberingAfterBreak="0">
     <w:nsid w:val="6A1E5D10"/>
     <w:multiLevelType w:val="hybridMultilevel"/>
     <w:tmpl w:val="E390C58E"/>
@@ -25818,7 +27398,7 @@
       </w:pPr>
     </w:lvl>
   </w:abstractNum>
-  <w:abstractNum w:abstractNumId="20" w15:restartNumberingAfterBreak="0">
+  <w:abstractNum w:abstractNumId="21" w15:restartNumberingAfterBreak="0">
     <w:nsid w:val="6AB14EF4"/>
     <w:multiLevelType w:val="hybridMultilevel"/>
     <w:tmpl w:val="C58AC3BE"/>
@@ -25910,7 +27490,7 @@
       </w:pPr>
     </w:lvl>
   </w:abstractNum>
-  <w:abstractNum w:abstractNumId="21" w15:restartNumberingAfterBreak="0">
+  <w:abstractNum w:abstractNumId="22" w15:restartNumberingAfterBreak="0">
     <w:nsid w:val="727F49A4"/>
     <w:multiLevelType w:val="hybridMultilevel"/>
     <w:tmpl w:val="D090CCC4"/>
@@ -26000,7 +27580,7 @@
       </w:pPr>
     </w:lvl>
   </w:abstractNum>
-  <w:abstractNum w:abstractNumId="22" w15:restartNumberingAfterBreak="0">
+  <w:abstractNum w:abstractNumId="23" w15:restartNumberingAfterBreak="0">
     <w:nsid w:val="7DC00088"/>
     <w:multiLevelType w:val="hybridMultilevel"/>
     <w:tmpl w:val="385A3D22"/>
@@ -26114,13 +27694,13 @@
     <w:abstractNumId w:val="12"/>
   </w:num>
   <w:num w:numId="9" w16cid:durableId="35588346">
-    <w:abstractNumId w:val="22"/>
+    <w:abstractNumId w:val="23"/>
   </w:num>
   <w:num w:numId="10" w16cid:durableId="690838087">
     <w:abstractNumId w:val="6"/>
   </w:num>
   <w:num w:numId="11" w16cid:durableId="222066755">
-    <w:abstractNumId w:val="20"/>
+    <w:abstractNumId w:val="21"/>
   </w:num>
   <w:num w:numId="12" w16cid:durableId="956183899">
     <w:abstractNumId w:val="5"/>
@@ -26135,10 +27715,10 @@
     <w:abstractNumId w:val="17"/>
   </w:num>
   <w:num w:numId="16" w16cid:durableId="803812878">
-    <w:abstractNumId w:val="21"/>
+    <w:abstractNumId w:val="22"/>
   </w:num>
   <w:num w:numId="17" w16cid:durableId="1944149044">
-    <w:abstractNumId w:val="19"/>
+    <w:abstractNumId w:val="20"/>
   </w:num>
   <w:num w:numId="18" w16cid:durableId="121458248">
     <w:abstractNumId w:val="16"/>
@@ -26157,6 +27737,9 @@
   </w:num>
   <w:num w:numId="23" w16cid:durableId="936983618">
     <w:abstractNumId w:val="4"/>
+  </w:num>
+  <w:num w:numId="24" w16cid:durableId="69426217">
+    <w:abstractNumId w:val="19"/>
   </w:num>
 </w:numbering>
 </file>

</xml_diff>